<commit_message>
Thien update bao cao
</commit_message>
<xml_diff>
--- a/08/MauBaoCao_BaiTapDuAn.docx
+++ b/08/MauBaoCao_BaiTapDuAn.docx
@@ -565,6 +565,7 @@
           <w:szCs w:val="28"/>
         </w:rPr>
       </w:pPr>
+      <w:proofErr w:type="spellStart"/>
       <w:r>
         <w:rPr>
           <w:spacing w:val="-1"/>
@@ -573,6 +574,7 @@
         </w:rPr>
         <w:t>Sinh</w:t>
       </w:r>
+      <w:proofErr w:type="spellEnd"/>
       <w:r>
         <w:rPr>
           <w:spacing w:val="-1"/>
@@ -581,6 +583,7 @@
         </w:rPr>
         <w:t xml:space="preserve"> </w:t>
       </w:r>
+      <w:proofErr w:type="spellStart"/>
       <w:r>
         <w:rPr>
           <w:spacing w:val="-1"/>
@@ -589,6 +592,7 @@
         </w:rPr>
         <w:t>viên</w:t>
       </w:r>
+      <w:proofErr w:type="spellEnd"/>
       <w:r>
         <w:rPr>
           <w:spacing w:val="-1"/>
@@ -597,6 +601,7 @@
         </w:rPr>
         <w:t xml:space="preserve">: </w:t>
       </w:r>
+      <w:proofErr w:type="spellStart"/>
       <w:r>
         <w:rPr>
           <w:spacing w:val="-1"/>
@@ -613,14 +618,25 @@
         </w:rPr>
         <w:t>guyễn</w:t>
       </w:r>
+      <w:proofErr w:type="spellEnd"/>
       <w:r>
         <w:rPr>
           <w:spacing w:val="-1"/>
           <w:sz w:val="28"/>
           <w:szCs w:val="28"/>
         </w:rPr>
-        <w:t xml:space="preserve"> Quốc</w:t>
-      </w:r>
+        <w:t xml:space="preserve"> </w:t>
+      </w:r>
+      <w:proofErr w:type="spellStart"/>
+      <w:r>
+        <w:rPr>
+          <w:spacing w:val="-1"/>
+          <w:sz w:val="28"/>
+          <w:szCs w:val="28"/>
+        </w:rPr>
+        <w:t>Quốc</w:t>
+      </w:r>
+      <w:proofErr w:type="spellEnd"/>
       <w:r>
         <w:rPr>
           <w:spacing w:val="-1"/>
@@ -630,6 +646,7 @@
         </w:rPr>
         <w:t xml:space="preserve"> </w:t>
       </w:r>
+      <w:proofErr w:type="spellStart"/>
       <w:r>
         <w:rPr>
           <w:spacing w:val="-1"/>
@@ -638,6 +655,7 @@
         </w:rPr>
         <w:t>Thiện</w:t>
       </w:r>
+      <w:proofErr w:type="spellEnd"/>
     </w:p>
     <w:p>
       <w:pPr>
@@ -672,8 +690,9 @@
           <w:szCs w:val="28"/>
           <w:lang w:val="vi-VN"/>
         </w:rPr>
-        <w:t xml:space="preserve">    Phạm Thị Thanh </w:t>
-      </w:r>
+        <w:t xml:space="preserve">    </w:t>
+      </w:r>
+      <w:proofErr w:type="spellStart"/>
       <w:r>
         <w:rPr>
           <w:spacing w:val="-1"/>
@@ -681,23 +700,65 @@
           <w:szCs w:val="28"/>
           <w:lang w:val="vi-VN"/>
         </w:rPr>
-        <w:t>Quý</w:t>
-      </w:r>
-    </w:p>
-    <w:p>
-      <w:pPr>
-        <w:ind w:left="4134" w:right="2466"/>
-        <w:rPr>
+        <w:t>Phạm</w:t>
+      </w:r>
+      <w:proofErr w:type="spellEnd"/>
+      <w:r>
+        <w:rPr>
+          <w:spacing w:val="-1"/>
           <w:sz w:val="28"/>
           <w:szCs w:val="28"/>
           <w:lang w:val="vi-VN"/>
         </w:rPr>
-      </w:pPr>
+        <w:t xml:space="preserve"> </w:t>
+      </w:r>
+      <w:proofErr w:type="spellStart"/>
       <w:r>
         <w:rPr>
           <w:spacing w:val="-1"/>
           <w:sz w:val="28"/>
           <w:szCs w:val="28"/>
+          <w:lang w:val="vi-VN"/>
+        </w:rPr>
+        <w:t>Thị</w:t>
+      </w:r>
+      <w:proofErr w:type="spellEnd"/>
+      <w:r>
+        <w:rPr>
+          <w:spacing w:val="-1"/>
+          <w:sz w:val="28"/>
+          <w:szCs w:val="28"/>
+          <w:lang w:val="vi-VN"/>
+        </w:rPr>
+        <w:t xml:space="preserve"> Thanh </w:t>
+      </w:r>
+      <w:proofErr w:type="spellStart"/>
+      <w:r>
+        <w:rPr>
+          <w:spacing w:val="-1"/>
+          <w:sz w:val="28"/>
+          <w:szCs w:val="28"/>
+          <w:lang w:val="vi-VN"/>
+        </w:rPr>
+        <w:t>Quý</w:t>
+      </w:r>
+      <w:proofErr w:type="spellEnd"/>
+    </w:p>
+    <w:p>
+      <w:pPr>
+        <w:ind w:left="4134" w:right="2466"/>
+        <w:rPr>
+          <w:sz w:val="28"/>
+          <w:szCs w:val="28"/>
+          <w:lang w:val="vi-VN"/>
+        </w:rPr>
+      </w:pPr>
+      <w:proofErr w:type="spellStart"/>
+      <w:r>
+        <w:rPr>
+          <w:spacing w:val="-1"/>
+          <w:sz w:val="28"/>
+          <w:szCs w:val="28"/>
         </w:rPr>
         <w:t>L</w:t>
       </w:r>
@@ -716,6 +777,7 @@
         </w:rPr>
         <w:t>p</w:t>
       </w:r>
+      <w:proofErr w:type="spellEnd"/>
       <w:r>
         <w:rPr>
           <w:sz w:val="28"/>
@@ -759,14 +821,70 @@
           <w:lang w:val="vi-VN"/>
         </w:rPr>
       </w:pPr>
+      <w:proofErr w:type="spellStart"/>
       <w:r>
         <w:rPr>
           <w:spacing w:val="-1"/>
           <w:sz w:val="28"/>
           <w:szCs w:val="28"/>
         </w:rPr>
-        <w:t>Giáo viên hướng dẫn</w:t>
-      </w:r>
+        <w:t>Giáo</w:t>
+      </w:r>
+      <w:proofErr w:type="spellEnd"/>
+      <w:r>
+        <w:rPr>
+          <w:spacing w:val="-1"/>
+          <w:sz w:val="28"/>
+          <w:szCs w:val="28"/>
+        </w:rPr>
+        <w:t xml:space="preserve"> </w:t>
+      </w:r>
+      <w:proofErr w:type="spellStart"/>
+      <w:r>
+        <w:rPr>
+          <w:spacing w:val="-1"/>
+          <w:sz w:val="28"/>
+          <w:szCs w:val="28"/>
+        </w:rPr>
+        <w:t>viên</w:t>
+      </w:r>
+      <w:proofErr w:type="spellEnd"/>
+      <w:r>
+        <w:rPr>
+          <w:spacing w:val="-1"/>
+          <w:sz w:val="28"/>
+          <w:szCs w:val="28"/>
+        </w:rPr>
+        <w:t xml:space="preserve"> </w:t>
+      </w:r>
+      <w:proofErr w:type="spellStart"/>
+      <w:r>
+        <w:rPr>
+          <w:spacing w:val="-1"/>
+          <w:sz w:val="28"/>
+          <w:szCs w:val="28"/>
+        </w:rPr>
+        <w:t>hướng</w:t>
+      </w:r>
+      <w:proofErr w:type="spellEnd"/>
+      <w:r>
+        <w:rPr>
+          <w:spacing w:val="-1"/>
+          <w:sz w:val="28"/>
+          <w:szCs w:val="28"/>
+        </w:rPr>
+        <w:t xml:space="preserve"> </w:t>
+      </w:r>
+      <w:proofErr w:type="spellStart"/>
+      <w:r>
+        <w:rPr>
+          <w:spacing w:val="-1"/>
+          <w:sz w:val="28"/>
+          <w:szCs w:val="28"/>
+        </w:rPr>
+        <w:t>dẫn</w:t>
+      </w:r>
+      <w:proofErr w:type="spellEnd"/>
       <w:r>
         <w:rPr>
           <w:sz w:val="28"/>
@@ -787,7 +905,25 @@
           <w:szCs w:val="28"/>
           <w:lang w:val="vi-VN"/>
         </w:rPr>
-        <w:t>Cao Thị Nhâm</w:t>
+        <w:t xml:space="preserve">Cao </w:t>
+      </w:r>
+      <w:proofErr w:type="spellStart"/>
+      <w:r>
+        <w:rPr>
+          <w:sz w:val="28"/>
+          <w:szCs w:val="28"/>
+          <w:lang w:val="vi-VN"/>
+        </w:rPr>
+        <w:t>Thị</w:t>
+      </w:r>
+      <w:proofErr w:type="spellEnd"/>
+      <w:r>
+        <w:rPr>
+          <w:sz w:val="28"/>
+          <w:szCs w:val="28"/>
+          <w:lang w:val="vi-VN"/>
+        </w:rPr>
+        <w:t xml:space="preserve"> Nhâm</w:t>
       </w:r>
     </w:p>
     <w:p>
@@ -817,148 +953,7 @@
     </w:p>
     <w:p>
       <w:pPr>
-        <w:spacing w:line="200" w:lineRule="exact"/>
-      </w:pPr>
-    </w:p>
-    <w:p>
-      <w:pPr>
-        <w:spacing w:line="200" w:lineRule="exact"/>
-      </w:pPr>
-    </w:p>
-    <w:p>
-      <w:pPr>
-        <w:jc w:val="center"/>
-        <w:rPr>
-          <w:b/>
-          <w:i/>
-          <w:w w:val="99"/>
-          <w:szCs w:val="26"/>
-        </w:rPr>
-      </w:pPr>
-      <w:r>
-        <w:rPr>
-          <w:b/>
-          <w:i/>
-          <w:szCs w:val="26"/>
-        </w:rPr>
-        <w:lastRenderedPageBreak/>
-        <w:t>Đà</w:t>
-      </w:r>
-      <w:r>
-        <w:rPr>
-          <w:b/>
-          <w:i/>
-          <w:spacing w:val="-3"/>
-          <w:szCs w:val="26"/>
-        </w:rPr>
-        <w:t xml:space="preserve"> </w:t>
-      </w:r>
-      <w:r>
-        <w:rPr>
-          <w:b/>
-          <w:i/>
-          <w:szCs w:val="26"/>
-        </w:rPr>
-        <w:t>Nẵng,</w:t>
-      </w:r>
-      <w:r>
-        <w:rPr>
-          <w:b/>
-          <w:i/>
-          <w:spacing w:val="-5"/>
-          <w:szCs w:val="26"/>
-        </w:rPr>
-        <w:t xml:space="preserve"> </w:t>
-      </w:r>
-      <w:r>
-        <w:rPr>
-          <w:b/>
-          <w:i/>
-          <w:spacing w:val="1"/>
-          <w:w w:val="99"/>
-          <w:szCs w:val="26"/>
-        </w:rPr>
-        <w:t>&lt;</w:t>
-      </w:r>
-      <w:r>
-        <w:rPr>
-          <w:b/>
-          <w:i/>
-          <w:w w:val="99"/>
-          <w:szCs w:val="26"/>
-        </w:rPr>
-        <w:t>Tháng</w:t>
-      </w:r>
-      <w:r>
-        <w:rPr>
-          <w:b/>
-          <w:i/>
-          <w:spacing w:val="1"/>
-          <w:w w:val="99"/>
-          <w:szCs w:val="26"/>
-        </w:rPr>
-        <w:t>&gt;</w:t>
-      </w:r>
-      <w:r>
-        <w:rPr>
-          <w:b/>
-          <w:i/>
-          <w:szCs w:val="26"/>
-        </w:rPr>
-        <w:t>/</w:t>
-      </w:r>
-      <w:r>
-        <w:rPr>
-          <w:b/>
-          <w:i/>
-          <w:spacing w:val="3"/>
-          <w:w w:val="99"/>
-          <w:szCs w:val="26"/>
-        </w:rPr>
-        <w:t>&lt;</w:t>
-      </w:r>
-      <w:r>
-        <w:rPr>
-          <w:b/>
-          <w:i/>
-          <w:w w:val="99"/>
-          <w:szCs w:val="26"/>
-        </w:rPr>
-        <w:t>Nă</w:t>
-      </w:r>
-      <w:r>
-        <w:rPr>
-          <w:b/>
-          <w:i/>
-          <w:spacing w:val="2"/>
-          <w:w w:val="99"/>
-          <w:szCs w:val="26"/>
-        </w:rPr>
-        <w:t>m</w:t>
-      </w:r>
-      <w:r>
-        <w:rPr>
-          <w:b/>
-          <w:i/>
-          <w:spacing w:val="1"/>
-          <w:w w:val="99"/>
-          <w:szCs w:val="26"/>
-        </w:rPr>
-        <w:t>&gt;</w:t>
-      </w:r>
-      <w:r>
-        <w:rPr>
-          <w:b/>
-          <w:i/>
-          <w:w w:val="99"/>
-          <w:szCs w:val="26"/>
-        </w:rPr>
-        <w:t>.</w:t>
-      </w:r>
-    </w:p>
-    <w:p>
-      <w:pPr>
-        <w:jc w:val="center"/>
+        <w:ind w:left="0" w:right="2304"/>
         <w:rPr>
           <w:b/>
           <w:i/>
@@ -979,6 +974,147 @@
           <w:docGrid w:linePitch="360"/>
         </w:sectPr>
       </w:pPr>
+      <w:r>
+        <w:rPr>
+          <w:lang w:val="vi-VN"/>
+        </w:rPr>
+        <w:t xml:space="preserve">                                                             </w:t>
+      </w:r>
+      <w:proofErr w:type="spellStart"/>
+      <w:r>
+        <w:rPr>
+          <w:b/>
+          <w:i/>
+          <w:szCs w:val="26"/>
+        </w:rPr>
+        <w:t>Đà</w:t>
+      </w:r>
+      <w:proofErr w:type="spellEnd"/>
+      <w:r>
+        <w:rPr>
+          <w:b/>
+          <w:i/>
+          <w:spacing w:val="-3"/>
+          <w:szCs w:val="26"/>
+        </w:rPr>
+        <w:t xml:space="preserve"> </w:t>
+      </w:r>
+      <w:proofErr w:type="spellStart"/>
+      <w:r>
+        <w:rPr>
+          <w:b/>
+          <w:i/>
+          <w:szCs w:val="26"/>
+        </w:rPr>
+        <w:t>Nẵng</w:t>
+      </w:r>
+      <w:proofErr w:type="spellEnd"/>
+      <w:r>
+        <w:rPr>
+          <w:b/>
+          <w:i/>
+          <w:szCs w:val="26"/>
+        </w:rPr>
+        <w:t>,</w:t>
+      </w:r>
+      <w:r>
+        <w:rPr>
+          <w:b/>
+          <w:i/>
+          <w:spacing w:val="-5"/>
+          <w:szCs w:val="26"/>
+        </w:rPr>
+        <w:t xml:space="preserve"> </w:t>
+      </w:r>
+      <w:r>
+        <w:rPr>
+          <w:b/>
+          <w:i/>
+          <w:spacing w:val="1"/>
+          <w:w w:val="99"/>
+          <w:szCs w:val="26"/>
+        </w:rPr>
+        <w:t>&lt;</w:t>
+      </w:r>
+      <w:proofErr w:type="spellStart"/>
+      <w:r>
+        <w:rPr>
+          <w:b/>
+          <w:i/>
+          <w:w w:val="99"/>
+          <w:szCs w:val="26"/>
+        </w:rPr>
+        <w:t>Tháng</w:t>
+      </w:r>
+      <w:proofErr w:type="spellEnd"/>
+      <w:r>
+        <w:rPr>
+          <w:b/>
+          <w:i/>
+          <w:spacing w:val="1"/>
+          <w:w w:val="99"/>
+          <w:szCs w:val="26"/>
+        </w:rPr>
+        <w:t>&gt;</w:t>
+      </w:r>
+      <w:r>
+        <w:rPr>
+          <w:b/>
+          <w:i/>
+          <w:szCs w:val="26"/>
+        </w:rPr>
+        <w:t>/</w:t>
+      </w:r>
+      <w:r>
+        <w:rPr>
+          <w:b/>
+          <w:i/>
+          <w:spacing w:val="3"/>
+          <w:w w:val="99"/>
+          <w:szCs w:val="26"/>
+        </w:rPr>
+        <w:t>&lt;</w:t>
+      </w:r>
+      <w:proofErr w:type="spellStart"/>
+      <w:r>
+        <w:rPr>
+          <w:b/>
+          <w:i/>
+          <w:w w:val="99"/>
+          <w:szCs w:val="26"/>
+        </w:rPr>
+        <w:t>Nă</w:t>
+      </w:r>
+      <w:r>
+        <w:rPr>
+          <w:b/>
+          <w:i/>
+          <w:spacing w:val="2"/>
+          <w:w w:val="99"/>
+          <w:szCs w:val="26"/>
+        </w:rPr>
+        <w:t>m</w:t>
+      </w:r>
+      <w:proofErr w:type="spellEnd"/>
+      <w:r>
+        <w:rPr>
+          <w:b/>
+          <w:i/>
+          <w:spacing w:val="1"/>
+          <w:w w:val="99"/>
+          <w:szCs w:val="26"/>
+        </w:rPr>
+        <w:t>&gt;</w:t>
+      </w:r>
+      <w:r>
+        <w:rPr>
+          <w:b/>
+          <w:i/>
+          <w:w w:val="99"/>
+          <w:szCs w:val="26"/>
+        </w:rPr>
+        <w:t>.</w:t>
+      </w:r>
     </w:p>
     <w:p>
       <w:pPr>
@@ -2981,12 +3117,28 @@
                 <w:b/>
               </w:rPr>
             </w:pPr>
+            <w:proofErr w:type="spellStart"/>
             <w:r>
               <w:rPr>
                 <w:b/>
               </w:rPr>
-              <w:t>Thứ tự</w:t>
-            </w:r>
+              <w:t>Thứ</w:t>
+            </w:r>
+            <w:proofErr w:type="spellEnd"/>
+            <w:r>
+              <w:rPr>
+                <w:b/>
+              </w:rPr>
+              <w:t xml:space="preserve"> </w:t>
+            </w:r>
+            <w:proofErr w:type="spellStart"/>
+            <w:r>
+              <w:rPr>
+                <w:b/>
+              </w:rPr>
+              <w:t>tự</w:t>
+            </w:r>
+            <w:proofErr w:type="spellEnd"/>
           </w:p>
         </w:tc>
         <w:tc>
@@ -3001,12 +3153,70 @@
                 <w:b/>
               </w:rPr>
             </w:pPr>
+            <w:proofErr w:type="spellStart"/>
             <w:r>
               <w:rPr>
                 <w:b/>
               </w:rPr>
-              <w:t>Kí hiệu chữ viết tắt</w:t>
-            </w:r>
+              <w:t>Kí</w:t>
+            </w:r>
+            <w:proofErr w:type="spellEnd"/>
+            <w:r>
+              <w:rPr>
+                <w:b/>
+              </w:rPr>
+              <w:t xml:space="preserve"> </w:t>
+            </w:r>
+            <w:proofErr w:type="spellStart"/>
+            <w:r>
+              <w:rPr>
+                <w:b/>
+              </w:rPr>
+              <w:t>hiệu</w:t>
+            </w:r>
+            <w:proofErr w:type="spellEnd"/>
+            <w:r>
+              <w:rPr>
+                <w:b/>
+              </w:rPr>
+              <w:t xml:space="preserve"> </w:t>
+            </w:r>
+            <w:proofErr w:type="spellStart"/>
+            <w:r>
+              <w:rPr>
+                <w:b/>
+              </w:rPr>
+              <w:t>chữ</w:t>
+            </w:r>
+            <w:proofErr w:type="spellEnd"/>
+            <w:r>
+              <w:rPr>
+                <w:b/>
+              </w:rPr>
+              <w:t xml:space="preserve"> </w:t>
+            </w:r>
+            <w:proofErr w:type="spellStart"/>
+            <w:r>
+              <w:rPr>
+                <w:b/>
+              </w:rPr>
+              <w:t>viết</w:t>
+            </w:r>
+            <w:proofErr w:type="spellEnd"/>
+            <w:r>
+              <w:rPr>
+                <w:b/>
+              </w:rPr>
+              <w:t xml:space="preserve"> </w:t>
+            </w:r>
+            <w:proofErr w:type="spellStart"/>
+            <w:r>
+              <w:rPr>
+                <w:b/>
+              </w:rPr>
+              <w:t>tắt</w:t>
+            </w:r>
+            <w:proofErr w:type="spellEnd"/>
           </w:p>
         </w:tc>
         <w:tc>
@@ -3021,12 +3231,56 @@
                 <w:b/>
               </w:rPr>
             </w:pPr>
+            <w:proofErr w:type="spellStart"/>
             <w:r>
               <w:rPr>
                 <w:b/>
               </w:rPr>
-              <w:t>Chữ viết đầy đủ</w:t>
-            </w:r>
+              <w:t>Chữ</w:t>
+            </w:r>
+            <w:proofErr w:type="spellEnd"/>
+            <w:r>
+              <w:rPr>
+                <w:b/>
+              </w:rPr>
+              <w:t xml:space="preserve"> </w:t>
+            </w:r>
+            <w:proofErr w:type="spellStart"/>
+            <w:r>
+              <w:rPr>
+                <w:b/>
+              </w:rPr>
+              <w:t>viết</w:t>
+            </w:r>
+            <w:proofErr w:type="spellEnd"/>
+            <w:r>
+              <w:rPr>
+                <w:b/>
+              </w:rPr>
+              <w:t xml:space="preserve"> </w:t>
+            </w:r>
+            <w:proofErr w:type="spellStart"/>
+            <w:r>
+              <w:rPr>
+                <w:b/>
+              </w:rPr>
+              <w:t>đầy</w:t>
+            </w:r>
+            <w:proofErr w:type="spellEnd"/>
+            <w:r>
+              <w:rPr>
+                <w:b/>
+              </w:rPr>
+              <w:t xml:space="preserve"> </w:t>
+            </w:r>
+            <w:proofErr w:type="spellStart"/>
+            <w:r>
+              <w:rPr>
+                <w:b/>
+              </w:rPr>
+              <w:t>đủ</w:t>
+            </w:r>
+            <w:proofErr w:type="spellEnd"/>
           </w:p>
         </w:tc>
       </w:tr>
@@ -3102,7 +3356,175 @@
         <w:rPr>
           <w:i/>
         </w:rPr>
-        <w:t>&lt;nếu báo cáo không có từ viết tắt thì bỏ trang này&gt;</w:t>
+        <w:t>&lt;</w:t>
+      </w:r>
+      <w:proofErr w:type="spellStart"/>
+      <w:r>
+        <w:rPr>
+          <w:i/>
+        </w:rPr>
+        <w:t>nếu</w:t>
+      </w:r>
+      <w:proofErr w:type="spellEnd"/>
+      <w:r>
+        <w:rPr>
+          <w:i/>
+        </w:rPr>
+        <w:t xml:space="preserve"> </w:t>
+      </w:r>
+      <w:proofErr w:type="spellStart"/>
+      <w:r>
+        <w:rPr>
+          <w:i/>
+        </w:rPr>
+        <w:t>báo</w:t>
+      </w:r>
+      <w:proofErr w:type="spellEnd"/>
+      <w:r>
+        <w:rPr>
+          <w:i/>
+        </w:rPr>
+        <w:t xml:space="preserve"> </w:t>
+      </w:r>
+      <w:proofErr w:type="spellStart"/>
+      <w:r>
+        <w:rPr>
+          <w:i/>
+        </w:rPr>
+        <w:t>cáo</w:t>
+      </w:r>
+      <w:proofErr w:type="spellEnd"/>
+      <w:r>
+        <w:rPr>
+          <w:i/>
+        </w:rPr>
+        <w:t xml:space="preserve"> </w:t>
+      </w:r>
+      <w:proofErr w:type="spellStart"/>
+      <w:r>
+        <w:rPr>
+          <w:i/>
+        </w:rPr>
+        <w:t>không</w:t>
+      </w:r>
+      <w:proofErr w:type="spellEnd"/>
+      <w:r>
+        <w:rPr>
+          <w:i/>
+        </w:rPr>
+        <w:t xml:space="preserve"> </w:t>
+      </w:r>
+      <w:proofErr w:type="spellStart"/>
+      <w:r>
+        <w:rPr>
+          <w:i/>
+        </w:rPr>
+        <w:t>có</w:t>
+      </w:r>
+      <w:proofErr w:type="spellEnd"/>
+      <w:r>
+        <w:rPr>
+          <w:i/>
+        </w:rPr>
+        <w:t xml:space="preserve"> </w:t>
+      </w:r>
+      <w:proofErr w:type="spellStart"/>
+      <w:r>
+        <w:rPr>
+          <w:i/>
+        </w:rPr>
+        <w:t>từ</w:t>
+      </w:r>
+      <w:proofErr w:type="spellEnd"/>
+      <w:r>
+        <w:rPr>
+          <w:i/>
+        </w:rPr>
+        <w:t xml:space="preserve"> </w:t>
+      </w:r>
+      <w:proofErr w:type="spellStart"/>
+      <w:r>
+        <w:rPr>
+          <w:i/>
+        </w:rPr>
+        <w:t>viết</w:t>
+      </w:r>
+      <w:proofErr w:type="spellEnd"/>
+      <w:r>
+        <w:rPr>
+          <w:i/>
+        </w:rPr>
+        <w:t xml:space="preserve"> </w:t>
+      </w:r>
+      <w:proofErr w:type="spellStart"/>
+      <w:r>
+        <w:rPr>
+          <w:i/>
+        </w:rPr>
+        <w:t>tắt</w:t>
+      </w:r>
+      <w:proofErr w:type="spellEnd"/>
+      <w:r>
+        <w:rPr>
+          <w:i/>
+        </w:rPr>
+        <w:t xml:space="preserve"> </w:t>
+      </w:r>
+      <w:proofErr w:type="spellStart"/>
+      <w:r>
+        <w:rPr>
+          <w:i/>
+        </w:rPr>
+        <w:t>thì</w:t>
+      </w:r>
+      <w:proofErr w:type="spellEnd"/>
+      <w:r>
+        <w:rPr>
+          <w:i/>
+        </w:rPr>
+        <w:t xml:space="preserve"> </w:t>
+      </w:r>
+      <w:proofErr w:type="spellStart"/>
+      <w:r>
+        <w:rPr>
+          <w:i/>
+        </w:rPr>
+        <w:t>bỏ</w:t>
+      </w:r>
+      <w:proofErr w:type="spellEnd"/>
+      <w:r>
+        <w:rPr>
+          <w:i/>
+        </w:rPr>
+        <w:t xml:space="preserve"> </w:t>
+      </w:r>
+      <w:proofErr w:type="spellStart"/>
+      <w:r>
+        <w:rPr>
+          <w:i/>
+        </w:rPr>
+        <w:t>trang</w:t>
+      </w:r>
+      <w:proofErr w:type="spellEnd"/>
+      <w:r>
+        <w:rPr>
+          <w:i/>
+        </w:rPr>
+        <w:t xml:space="preserve"> </w:t>
+      </w:r>
+      <w:proofErr w:type="spellStart"/>
+      <w:r>
+        <w:rPr>
+          <w:i/>
+        </w:rPr>
+        <w:t>này</w:t>
+      </w:r>
+      <w:proofErr w:type="spellEnd"/>
+      <w:r>
+        <w:rPr>
+          <w:i/>
+        </w:rPr>
+        <w:t>&gt;</w:t>
       </w:r>
     </w:p>
     <w:p>
@@ -3401,13 +3823,244 @@
       <w:pPr>
         <w:pStyle w:val="Heading2"/>
       </w:pPr>
-      <w:r>
-        <w:t>Mô tả bài toán</w:t>
-      </w:r>
-    </w:p>
-    <w:p>
-      <w:r>
-        <w:t>Một trung tâm khảo thí muốn xây dựng ứng dụng quản lý người đến đăng kí thi chứng chỉ (ngoại ngữ, tin học). Chức năng chính gồm:</w:t>
+      <w:proofErr w:type="spellStart"/>
+      <w:r>
+        <w:t>Mô</w:t>
+      </w:r>
+      <w:proofErr w:type="spellEnd"/>
+      <w:r>
+        <w:t xml:space="preserve"> </w:t>
+      </w:r>
+      <w:proofErr w:type="spellStart"/>
+      <w:r>
+        <w:t>tả</w:t>
+      </w:r>
+      <w:proofErr w:type="spellEnd"/>
+      <w:r>
+        <w:t xml:space="preserve"> </w:t>
+      </w:r>
+      <w:proofErr w:type="spellStart"/>
+      <w:r>
+        <w:t>bài</w:t>
+      </w:r>
+      <w:proofErr w:type="spellEnd"/>
+      <w:r>
+        <w:t xml:space="preserve"> </w:t>
+      </w:r>
+      <w:proofErr w:type="spellStart"/>
+      <w:r>
+        <w:t>toán</w:t>
+      </w:r>
+      <w:proofErr w:type="spellEnd"/>
+    </w:p>
+    <w:p>
+      <w:proofErr w:type="spellStart"/>
+      <w:r>
+        <w:t>Một</w:t>
+      </w:r>
+      <w:proofErr w:type="spellEnd"/>
+      <w:r>
+        <w:t xml:space="preserve"> </w:t>
+      </w:r>
+      <w:proofErr w:type="spellStart"/>
+      <w:r>
+        <w:t>trung</w:t>
+      </w:r>
+      <w:proofErr w:type="spellEnd"/>
+      <w:r>
+        <w:t xml:space="preserve"> </w:t>
+      </w:r>
+      <w:proofErr w:type="spellStart"/>
+      <w:r>
+        <w:t>tâm</w:t>
+      </w:r>
+      <w:proofErr w:type="spellEnd"/>
+      <w:r>
+        <w:t xml:space="preserve"> </w:t>
+      </w:r>
+      <w:proofErr w:type="spellStart"/>
+      <w:r>
+        <w:t>khảo</w:t>
+      </w:r>
+      <w:proofErr w:type="spellEnd"/>
+      <w:r>
+        <w:t xml:space="preserve"> </w:t>
+      </w:r>
+      <w:proofErr w:type="spellStart"/>
+      <w:r>
+        <w:t>thí</w:t>
+      </w:r>
+      <w:proofErr w:type="spellEnd"/>
+      <w:r>
+        <w:t xml:space="preserve"> </w:t>
+      </w:r>
+      <w:proofErr w:type="spellStart"/>
+      <w:r>
+        <w:t>muốn</w:t>
+      </w:r>
+      <w:proofErr w:type="spellEnd"/>
+      <w:r>
+        <w:t xml:space="preserve"> </w:t>
+      </w:r>
+      <w:proofErr w:type="spellStart"/>
+      <w:r>
+        <w:t>xây</w:t>
+      </w:r>
+      <w:proofErr w:type="spellEnd"/>
+      <w:r>
+        <w:t xml:space="preserve"> </w:t>
+      </w:r>
+      <w:proofErr w:type="spellStart"/>
+      <w:r>
+        <w:t>dựng</w:t>
+      </w:r>
+      <w:proofErr w:type="spellEnd"/>
+      <w:r>
+        <w:t xml:space="preserve"> </w:t>
+      </w:r>
+      <w:proofErr w:type="spellStart"/>
+      <w:r>
+        <w:t>ứng</w:t>
+      </w:r>
+      <w:proofErr w:type="spellEnd"/>
+      <w:r>
+        <w:t xml:space="preserve"> </w:t>
+      </w:r>
+      <w:proofErr w:type="spellStart"/>
+      <w:r>
+        <w:t>dụng</w:t>
+      </w:r>
+      <w:proofErr w:type="spellEnd"/>
+      <w:r>
+        <w:t xml:space="preserve"> </w:t>
+      </w:r>
+      <w:proofErr w:type="spellStart"/>
+      <w:r>
+        <w:t>quản</w:t>
+      </w:r>
+      <w:proofErr w:type="spellEnd"/>
+      <w:r>
+        <w:t xml:space="preserve"> </w:t>
+      </w:r>
+      <w:proofErr w:type="spellStart"/>
+      <w:r>
+        <w:t>lý</w:t>
+      </w:r>
+      <w:proofErr w:type="spellEnd"/>
+      <w:r>
+        <w:t xml:space="preserve"> </w:t>
+      </w:r>
+      <w:proofErr w:type="spellStart"/>
+      <w:r>
+        <w:t>người</w:t>
+      </w:r>
+      <w:proofErr w:type="spellEnd"/>
+      <w:r>
+        <w:t xml:space="preserve"> </w:t>
+      </w:r>
+      <w:proofErr w:type="spellStart"/>
+      <w:r>
+        <w:t>đến</w:t>
+      </w:r>
+      <w:proofErr w:type="spellEnd"/>
+      <w:r>
+        <w:t xml:space="preserve"> </w:t>
+      </w:r>
+      <w:proofErr w:type="spellStart"/>
+      <w:r>
+        <w:t>đăng</w:t>
+      </w:r>
+      <w:proofErr w:type="spellEnd"/>
+      <w:r>
+        <w:t xml:space="preserve"> </w:t>
+      </w:r>
+      <w:proofErr w:type="spellStart"/>
+      <w:r>
+        <w:t>kí</w:t>
+      </w:r>
+      <w:proofErr w:type="spellEnd"/>
+      <w:r>
+        <w:t xml:space="preserve"> </w:t>
+      </w:r>
+      <w:proofErr w:type="spellStart"/>
+      <w:r>
+        <w:t>thi</w:t>
+      </w:r>
+      <w:proofErr w:type="spellEnd"/>
+      <w:r>
+        <w:t xml:space="preserve"> </w:t>
+      </w:r>
+      <w:proofErr w:type="spellStart"/>
+      <w:r>
+        <w:t>chứng</w:t>
+      </w:r>
+      <w:proofErr w:type="spellEnd"/>
+      <w:r>
+        <w:t xml:space="preserve"> </w:t>
+      </w:r>
+      <w:proofErr w:type="spellStart"/>
+      <w:r>
+        <w:t>chỉ</w:t>
+      </w:r>
+      <w:proofErr w:type="spellEnd"/>
+      <w:r>
+        <w:t xml:space="preserve"> (</w:t>
+      </w:r>
+      <w:proofErr w:type="spellStart"/>
+      <w:r>
+        <w:t>ngoại</w:t>
+      </w:r>
+      <w:proofErr w:type="spellEnd"/>
+      <w:r>
+        <w:t xml:space="preserve"> </w:t>
+      </w:r>
+      <w:proofErr w:type="spellStart"/>
+      <w:r>
+        <w:t>ngữ</w:t>
+      </w:r>
+      <w:proofErr w:type="spellEnd"/>
+      <w:r>
+        <w:t xml:space="preserve">, tin </w:t>
+      </w:r>
+      <w:proofErr w:type="spellStart"/>
+      <w:r>
+        <w:t>học</w:t>
+      </w:r>
+      <w:proofErr w:type="spellEnd"/>
+      <w:r>
+        <w:t xml:space="preserve">). </w:t>
+      </w:r>
+      <w:proofErr w:type="spellStart"/>
+      <w:r>
+        <w:t>Chức</w:t>
+      </w:r>
+      <w:proofErr w:type="spellEnd"/>
+      <w:r>
+        <w:t xml:space="preserve"> </w:t>
+      </w:r>
+      <w:proofErr w:type="spellStart"/>
+      <w:r>
+        <w:t>năng</w:t>
+      </w:r>
+      <w:proofErr w:type="spellEnd"/>
+      <w:r>
+        <w:t xml:space="preserve"> </w:t>
+      </w:r>
+      <w:proofErr w:type="spellStart"/>
+      <w:r>
+        <w:t>chính</w:t>
+      </w:r>
+      <w:proofErr w:type="spellEnd"/>
+      <w:r>
+        <w:t xml:space="preserve"> </w:t>
+      </w:r>
+      <w:proofErr w:type="spellStart"/>
+      <w:r>
+        <w:t>gồm</w:t>
+      </w:r>
+      <w:proofErr w:type="spellEnd"/>
+      <w:r>
+        <w:t>:</w:t>
       </w:r>
     </w:p>
     <w:p>
@@ -3418,9 +4071,211 @@
           <w:numId w:val="2"/>
         </w:numPr>
       </w:pPr>
-      <w:r>
-        <w:t>Đăng kí thi: hiển thị những kì thi còn trống chỗ cho thí sinh đăng kí. Sau khi đăng kí xong thì in hóa đơn và tăng SoLuongDK</w:t>
-      </w:r>
+      <w:proofErr w:type="spellStart"/>
+      <w:r>
+        <w:t>Đăng</w:t>
+      </w:r>
+      <w:proofErr w:type="spellEnd"/>
+      <w:r>
+        <w:t xml:space="preserve"> </w:t>
+      </w:r>
+      <w:proofErr w:type="spellStart"/>
+      <w:r>
+        <w:t>kí</w:t>
+      </w:r>
+      <w:proofErr w:type="spellEnd"/>
+      <w:r>
+        <w:t xml:space="preserve"> </w:t>
+      </w:r>
+      <w:proofErr w:type="spellStart"/>
+      <w:r>
+        <w:t>thi</w:t>
+      </w:r>
+      <w:proofErr w:type="spellEnd"/>
+      <w:r>
+        <w:t xml:space="preserve">: </w:t>
+      </w:r>
+      <w:proofErr w:type="spellStart"/>
+      <w:r>
+        <w:t>hiển</w:t>
+      </w:r>
+      <w:proofErr w:type="spellEnd"/>
+      <w:r>
+        <w:t xml:space="preserve"> </w:t>
+      </w:r>
+      <w:proofErr w:type="spellStart"/>
+      <w:r>
+        <w:t>thị</w:t>
+      </w:r>
+      <w:proofErr w:type="spellEnd"/>
+      <w:r>
+        <w:t xml:space="preserve"> </w:t>
+      </w:r>
+      <w:proofErr w:type="spellStart"/>
+      <w:r>
+        <w:t>những</w:t>
+      </w:r>
+      <w:proofErr w:type="spellEnd"/>
+      <w:r>
+        <w:t xml:space="preserve"> </w:t>
+      </w:r>
+      <w:proofErr w:type="spellStart"/>
+      <w:r>
+        <w:t>kì</w:t>
+      </w:r>
+      <w:proofErr w:type="spellEnd"/>
+      <w:r>
+        <w:t xml:space="preserve"> </w:t>
+      </w:r>
+      <w:proofErr w:type="spellStart"/>
+      <w:r>
+        <w:t>thi</w:t>
+      </w:r>
+      <w:proofErr w:type="spellEnd"/>
+      <w:r>
+        <w:t xml:space="preserve"> </w:t>
+      </w:r>
+      <w:proofErr w:type="spellStart"/>
+      <w:r>
+        <w:t>còn</w:t>
+      </w:r>
+      <w:proofErr w:type="spellEnd"/>
+      <w:r>
+        <w:t xml:space="preserve"> </w:t>
+      </w:r>
+      <w:proofErr w:type="spellStart"/>
+      <w:r>
+        <w:t>trống</w:t>
+      </w:r>
+      <w:proofErr w:type="spellEnd"/>
+      <w:r>
+        <w:t xml:space="preserve"> </w:t>
+      </w:r>
+      <w:proofErr w:type="spellStart"/>
+      <w:r>
+        <w:t>chỗ</w:t>
+      </w:r>
+      <w:proofErr w:type="spellEnd"/>
+      <w:r>
+        <w:t xml:space="preserve"> </w:t>
+      </w:r>
+      <w:proofErr w:type="spellStart"/>
+      <w:r>
+        <w:t>cho</w:t>
+      </w:r>
+      <w:proofErr w:type="spellEnd"/>
+      <w:r>
+        <w:t xml:space="preserve"> </w:t>
+      </w:r>
+      <w:proofErr w:type="spellStart"/>
+      <w:r>
+        <w:t>thí</w:t>
+      </w:r>
+      <w:proofErr w:type="spellEnd"/>
+      <w:r>
+        <w:t xml:space="preserve"> </w:t>
+      </w:r>
+      <w:proofErr w:type="spellStart"/>
+      <w:r>
+        <w:t>sinh</w:t>
+      </w:r>
+      <w:proofErr w:type="spellEnd"/>
+      <w:r>
+        <w:t xml:space="preserve"> </w:t>
+      </w:r>
+      <w:proofErr w:type="spellStart"/>
+      <w:r>
+        <w:t>đăng</w:t>
+      </w:r>
+      <w:proofErr w:type="spellEnd"/>
+      <w:r>
+        <w:t xml:space="preserve"> </w:t>
+      </w:r>
+      <w:proofErr w:type="spellStart"/>
+      <w:r>
+        <w:t>kí</w:t>
+      </w:r>
+      <w:proofErr w:type="spellEnd"/>
+      <w:r>
+        <w:t xml:space="preserve">. Sau </w:t>
+      </w:r>
+      <w:proofErr w:type="spellStart"/>
+      <w:r>
+        <w:t>khi</w:t>
+      </w:r>
+      <w:proofErr w:type="spellEnd"/>
+      <w:r>
+        <w:t xml:space="preserve"> </w:t>
+      </w:r>
+      <w:proofErr w:type="spellStart"/>
+      <w:r>
+        <w:t>đăng</w:t>
+      </w:r>
+      <w:proofErr w:type="spellEnd"/>
+      <w:r>
+        <w:t xml:space="preserve"> </w:t>
+      </w:r>
+      <w:proofErr w:type="spellStart"/>
+      <w:r>
+        <w:t>kí</w:t>
+      </w:r>
+      <w:proofErr w:type="spellEnd"/>
+      <w:r>
+        <w:t xml:space="preserve"> </w:t>
+      </w:r>
+      <w:proofErr w:type="spellStart"/>
+      <w:r>
+        <w:t>xong</w:t>
+      </w:r>
+      <w:proofErr w:type="spellEnd"/>
+      <w:r>
+        <w:t xml:space="preserve"> </w:t>
+      </w:r>
+      <w:proofErr w:type="spellStart"/>
+      <w:r>
+        <w:t>thì</w:t>
+      </w:r>
+      <w:proofErr w:type="spellEnd"/>
+      <w:r>
+        <w:t xml:space="preserve"> in </w:t>
+      </w:r>
+      <w:proofErr w:type="spellStart"/>
+      <w:r>
+        <w:t>hóa</w:t>
+      </w:r>
+      <w:proofErr w:type="spellEnd"/>
+      <w:r>
+        <w:t xml:space="preserve"> </w:t>
+      </w:r>
+      <w:proofErr w:type="spellStart"/>
+      <w:r>
+        <w:t>đơn</w:t>
+      </w:r>
+      <w:proofErr w:type="spellEnd"/>
+      <w:r>
+        <w:t xml:space="preserve"> </w:t>
+      </w:r>
+      <w:proofErr w:type="spellStart"/>
+      <w:r>
+        <w:t>và</w:t>
+      </w:r>
+      <w:proofErr w:type="spellEnd"/>
+      <w:r>
+        <w:t xml:space="preserve"> </w:t>
+      </w:r>
+      <w:proofErr w:type="spellStart"/>
+      <w:r>
+        <w:t>tăng</w:t>
+      </w:r>
+      <w:proofErr w:type="spellEnd"/>
+      <w:r>
+        <w:t xml:space="preserve"> </w:t>
+      </w:r>
+      <w:proofErr w:type="spellStart"/>
+      <w:r>
+        <w:t>SoLuongDK</w:t>
+      </w:r>
+      <w:proofErr w:type="spellEnd"/>
     </w:p>
     <w:p>
       <w:pPr>
@@ -3430,9 +4285,75 @@
           <w:numId w:val="2"/>
         </w:numPr>
       </w:pPr>
-      <w:r>
-        <w:t>Thí sinh: thêm/sửa/xóa/hiển thị/tìm kiếm</w:t>
-      </w:r>
+      <w:proofErr w:type="spellStart"/>
+      <w:r>
+        <w:t>Thí</w:t>
+      </w:r>
+      <w:proofErr w:type="spellEnd"/>
+      <w:r>
+        <w:t xml:space="preserve"> </w:t>
+      </w:r>
+      <w:proofErr w:type="spellStart"/>
+      <w:r>
+        <w:t>sinh</w:t>
+      </w:r>
+      <w:proofErr w:type="spellEnd"/>
+      <w:r>
+        <w:t xml:space="preserve">: </w:t>
+      </w:r>
+      <w:proofErr w:type="spellStart"/>
+      <w:r>
+        <w:t>thêm</w:t>
+      </w:r>
+      <w:proofErr w:type="spellEnd"/>
+      <w:r>
+        <w:t>/</w:t>
+      </w:r>
+      <w:proofErr w:type="spellStart"/>
+      <w:r>
+        <w:t>sửa</w:t>
+      </w:r>
+      <w:proofErr w:type="spellEnd"/>
+      <w:r>
+        <w:t>/</w:t>
+      </w:r>
+      <w:proofErr w:type="spellStart"/>
+      <w:r>
+        <w:t>xóa</w:t>
+      </w:r>
+      <w:proofErr w:type="spellEnd"/>
+      <w:r>
+        <w:t>/</w:t>
+      </w:r>
+      <w:proofErr w:type="spellStart"/>
+      <w:r>
+        <w:t>hiển</w:t>
+      </w:r>
+      <w:proofErr w:type="spellEnd"/>
+      <w:r>
+        <w:t xml:space="preserve"> </w:t>
+      </w:r>
+      <w:proofErr w:type="spellStart"/>
+      <w:r>
+        <w:t>thị</w:t>
+      </w:r>
+      <w:proofErr w:type="spellEnd"/>
+      <w:r>
+        <w:t>/</w:t>
+      </w:r>
+      <w:proofErr w:type="spellStart"/>
+      <w:r>
+        <w:t>tìm</w:t>
+      </w:r>
+      <w:proofErr w:type="spellEnd"/>
+      <w:r>
+        <w:t xml:space="preserve"> </w:t>
+      </w:r>
+      <w:proofErr w:type="spellStart"/>
+      <w:r>
+        <w:t>kiếm</w:t>
+      </w:r>
+      <w:proofErr w:type="spellEnd"/>
     </w:p>
     <w:p>
       <w:pPr>
@@ -3442,9 +4363,91 @@
           <w:numId w:val="2"/>
         </w:numPr>
       </w:pPr>
-      <w:r>
-        <w:t>Kì thi: thêm/sửa/xóa/hiển thị/tìm kiếm kì thi</w:t>
-      </w:r>
+      <w:proofErr w:type="spellStart"/>
+      <w:r>
+        <w:t>Kì</w:t>
+      </w:r>
+      <w:proofErr w:type="spellEnd"/>
+      <w:r>
+        <w:t xml:space="preserve"> </w:t>
+      </w:r>
+      <w:proofErr w:type="spellStart"/>
+      <w:r>
+        <w:t>thi</w:t>
+      </w:r>
+      <w:proofErr w:type="spellEnd"/>
+      <w:r>
+        <w:t xml:space="preserve">: </w:t>
+      </w:r>
+      <w:proofErr w:type="spellStart"/>
+      <w:r>
+        <w:t>thêm</w:t>
+      </w:r>
+      <w:proofErr w:type="spellEnd"/>
+      <w:r>
+        <w:t>/</w:t>
+      </w:r>
+      <w:proofErr w:type="spellStart"/>
+      <w:r>
+        <w:t>sửa</w:t>
+      </w:r>
+      <w:proofErr w:type="spellEnd"/>
+      <w:r>
+        <w:t>/</w:t>
+      </w:r>
+      <w:proofErr w:type="spellStart"/>
+      <w:r>
+        <w:t>xóa</w:t>
+      </w:r>
+      <w:proofErr w:type="spellEnd"/>
+      <w:r>
+        <w:t>/</w:t>
+      </w:r>
+      <w:proofErr w:type="spellStart"/>
+      <w:r>
+        <w:t>hiển</w:t>
+      </w:r>
+      <w:proofErr w:type="spellEnd"/>
+      <w:r>
+        <w:t xml:space="preserve"> </w:t>
+      </w:r>
+      <w:proofErr w:type="spellStart"/>
+      <w:r>
+        <w:t>thị</w:t>
+      </w:r>
+      <w:proofErr w:type="spellEnd"/>
+      <w:r>
+        <w:t>/</w:t>
+      </w:r>
+      <w:proofErr w:type="spellStart"/>
+      <w:r>
+        <w:t>tìm</w:t>
+      </w:r>
+      <w:proofErr w:type="spellEnd"/>
+      <w:r>
+        <w:t xml:space="preserve"> </w:t>
+      </w:r>
+      <w:proofErr w:type="spellStart"/>
+      <w:r>
+        <w:t>kiếm</w:t>
+      </w:r>
+      <w:proofErr w:type="spellEnd"/>
+      <w:r>
+        <w:t xml:space="preserve"> </w:t>
+      </w:r>
+      <w:proofErr w:type="spellStart"/>
+      <w:r>
+        <w:t>kì</w:t>
+      </w:r>
+      <w:proofErr w:type="spellEnd"/>
+      <w:r>
+        <w:t xml:space="preserve"> </w:t>
+      </w:r>
+      <w:proofErr w:type="spellStart"/>
+      <w:r>
+        <w:t>thi</w:t>
+      </w:r>
+      <w:proofErr w:type="spellEnd"/>
     </w:p>
     <w:p>
       <w:pPr>
@@ -3454,13 +4457,215 @@
           <w:numId w:val="2"/>
         </w:numPr>
       </w:pPr>
-      <w:r>
-        <w:t>Thống kê: số lượng các kì thi, số lượng đăng kí thi trong khoảng thời gian xác định.</w:t>
-      </w:r>
-    </w:p>
-    <w:p>
-      <w:r>
-        <w:t>Cơ sở dữ liệu thiết kế như sau:</w:t>
+      <w:proofErr w:type="spellStart"/>
+      <w:r>
+        <w:t>Thống</w:t>
+      </w:r>
+      <w:proofErr w:type="spellEnd"/>
+      <w:r>
+        <w:t xml:space="preserve"> </w:t>
+      </w:r>
+      <w:proofErr w:type="spellStart"/>
+      <w:r>
+        <w:t>kê</w:t>
+      </w:r>
+      <w:proofErr w:type="spellEnd"/>
+      <w:r>
+        <w:t xml:space="preserve">: </w:t>
+      </w:r>
+      <w:proofErr w:type="spellStart"/>
+      <w:r>
+        <w:t>số</w:t>
+      </w:r>
+      <w:proofErr w:type="spellEnd"/>
+      <w:r>
+        <w:t xml:space="preserve"> </w:t>
+      </w:r>
+      <w:proofErr w:type="spellStart"/>
+      <w:r>
+        <w:t>lượng</w:t>
+      </w:r>
+      <w:proofErr w:type="spellEnd"/>
+      <w:r>
+        <w:t xml:space="preserve"> </w:t>
+      </w:r>
+      <w:proofErr w:type="spellStart"/>
+      <w:r>
+        <w:t>các</w:t>
+      </w:r>
+      <w:proofErr w:type="spellEnd"/>
+      <w:r>
+        <w:t xml:space="preserve"> </w:t>
+      </w:r>
+      <w:proofErr w:type="spellStart"/>
+      <w:r>
+        <w:t>kì</w:t>
+      </w:r>
+      <w:proofErr w:type="spellEnd"/>
+      <w:r>
+        <w:t xml:space="preserve"> </w:t>
+      </w:r>
+      <w:proofErr w:type="spellStart"/>
+      <w:r>
+        <w:t>thi</w:t>
+      </w:r>
+      <w:proofErr w:type="spellEnd"/>
+      <w:r>
+        <w:t xml:space="preserve">, </w:t>
+      </w:r>
+      <w:proofErr w:type="spellStart"/>
+      <w:r>
+        <w:t>số</w:t>
+      </w:r>
+      <w:proofErr w:type="spellEnd"/>
+      <w:r>
+        <w:t xml:space="preserve"> </w:t>
+      </w:r>
+      <w:proofErr w:type="spellStart"/>
+      <w:r>
+        <w:t>lượng</w:t>
+      </w:r>
+      <w:proofErr w:type="spellEnd"/>
+      <w:r>
+        <w:t xml:space="preserve"> </w:t>
+      </w:r>
+      <w:proofErr w:type="spellStart"/>
+      <w:r>
+        <w:t>đăng</w:t>
+      </w:r>
+      <w:proofErr w:type="spellEnd"/>
+      <w:r>
+        <w:t xml:space="preserve"> </w:t>
+      </w:r>
+      <w:proofErr w:type="spellStart"/>
+      <w:r>
+        <w:t>kí</w:t>
+      </w:r>
+      <w:proofErr w:type="spellEnd"/>
+      <w:r>
+        <w:t xml:space="preserve"> </w:t>
+      </w:r>
+      <w:proofErr w:type="spellStart"/>
+      <w:r>
+        <w:t>thi</w:t>
+      </w:r>
+      <w:proofErr w:type="spellEnd"/>
+      <w:r>
+        <w:t xml:space="preserve"> </w:t>
+      </w:r>
+      <w:proofErr w:type="spellStart"/>
+      <w:r>
+        <w:t>trong</w:t>
+      </w:r>
+      <w:proofErr w:type="spellEnd"/>
+      <w:r>
+        <w:t xml:space="preserve"> </w:t>
+      </w:r>
+      <w:proofErr w:type="spellStart"/>
+      <w:r>
+        <w:t>khoảng</w:t>
+      </w:r>
+      <w:proofErr w:type="spellEnd"/>
+      <w:r>
+        <w:t xml:space="preserve"> </w:t>
+      </w:r>
+      <w:proofErr w:type="spellStart"/>
+      <w:r>
+        <w:t>thời</w:t>
+      </w:r>
+      <w:proofErr w:type="spellEnd"/>
+      <w:r>
+        <w:t xml:space="preserve"> </w:t>
+      </w:r>
+      <w:proofErr w:type="spellStart"/>
+      <w:r>
+        <w:t>gian</w:t>
+      </w:r>
+      <w:proofErr w:type="spellEnd"/>
+      <w:r>
+        <w:t xml:space="preserve"> </w:t>
+      </w:r>
+      <w:proofErr w:type="spellStart"/>
+      <w:r>
+        <w:t>xác</w:t>
+      </w:r>
+      <w:proofErr w:type="spellEnd"/>
+      <w:r>
+        <w:t xml:space="preserve"> </w:t>
+      </w:r>
+      <w:proofErr w:type="spellStart"/>
+      <w:r>
+        <w:t>định</w:t>
+      </w:r>
+      <w:proofErr w:type="spellEnd"/>
+      <w:r>
+        <w:t>.</w:t>
+      </w:r>
+    </w:p>
+    <w:p>
+      <w:proofErr w:type="spellStart"/>
+      <w:r>
+        <w:t>Cơ</w:t>
+      </w:r>
+      <w:proofErr w:type="spellEnd"/>
+      <w:r>
+        <w:t xml:space="preserve"> </w:t>
+      </w:r>
+      <w:proofErr w:type="spellStart"/>
+      <w:r>
+        <w:t>sở</w:t>
+      </w:r>
+      <w:proofErr w:type="spellEnd"/>
+      <w:r>
+        <w:t xml:space="preserve"> </w:t>
+      </w:r>
+      <w:proofErr w:type="spellStart"/>
+      <w:r>
+        <w:t>dữ</w:t>
+      </w:r>
+      <w:proofErr w:type="spellEnd"/>
+      <w:r>
+        <w:t xml:space="preserve"> </w:t>
+      </w:r>
+      <w:proofErr w:type="spellStart"/>
+      <w:r>
+        <w:t>liệu</w:t>
+      </w:r>
+      <w:proofErr w:type="spellEnd"/>
+      <w:r>
+        <w:t xml:space="preserve"> </w:t>
+      </w:r>
+      <w:proofErr w:type="spellStart"/>
+      <w:r>
+        <w:t>thiết</w:t>
+      </w:r>
+      <w:proofErr w:type="spellEnd"/>
+      <w:r>
+        <w:t xml:space="preserve"> </w:t>
+      </w:r>
+      <w:proofErr w:type="spellStart"/>
+      <w:r>
+        <w:t>kế</w:t>
+      </w:r>
+      <w:proofErr w:type="spellEnd"/>
+      <w:r>
+        <w:t xml:space="preserve"> </w:t>
+      </w:r>
+      <w:proofErr w:type="spellStart"/>
+      <w:r>
+        <w:t>như</w:t>
+      </w:r>
+      <w:proofErr w:type="spellEnd"/>
+      <w:r>
+        <w:t xml:space="preserve"> </w:t>
+      </w:r>
+      <w:proofErr w:type="spellStart"/>
+      <w:r>
+        <w:t>sau</w:t>
+      </w:r>
+      <w:proofErr w:type="spellEnd"/>
+      <w:r>
+        <w:t>:</w:t>
       </w:r>
     </w:p>
     <w:p>
@@ -3500,12 +4705,28 @@
                 <w:b/>
               </w:rPr>
             </w:pPr>
+            <w:proofErr w:type="spellStart"/>
             <w:r>
               <w:rPr>
                 <w:b/>
               </w:rPr>
-              <w:t>Tên cột</w:t>
-            </w:r>
+              <w:t>Tên</w:t>
+            </w:r>
+            <w:proofErr w:type="spellEnd"/>
+            <w:r>
+              <w:rPr>
+                <w:b/>
+              </w:rPr>
+              <w:t xml:space="preserve"> </w:t>
+            </w:r>
+            <w:proofErr w:type="spellStart"/>
+            <w:r>
+              <w:rPr>
+                <w:b/>
+              </w:rPr>
+              <w:t>cột</w:t>
+            </w:r>
+            <w:proofErr w:type="spellEnd"/>
           </w:p>
         </w:tc>
         <w:tc>
@@ -3519,12 +4740,42 @@
                 <w:b/>
               </w:rPr>
             </w:pPr>
+            <w:proofErr w:type="spellStart"/>
             <w:r>
               <w:rPr>
                 <w:b/>
               </w:rPr>
-              <w:t>Kiểu dữ liệu</w:t>
-            </w:r>
+              <w:t>Kiểu</w:t>
+            </w:r>
+            <w:proofErr w:type="spellEnd"/>
+            <w:r>
+              <w:rPr>
+                <w:b/>
+              </w:rPr>
+              <w:t xml:space="preserve"> </w:t>
+            </w:r>
+            <w:proofErr w:type="spellStart"/>
+            <w:r>
+              <w:rPr>
+                <w:b/>
+              </w:rPr>
+              <w:t>dữ</w:t>
+            </w:r>
+            <w:proofErr w:type="spellEnd"/>
+            <w:r>
+              <w:rPr>
+                <w:b/>
+              </w:rPr>
+              <w:t xml:space="preserve"> </w:t>
+            </w:r>
+            <w:proofErr w:type="spellStart"/>
+            <w:r>
+              <w:rPr>
+                <w:b/>
+              </w:rPr>
+              <w:t>liệu</w:t>
+            </w:r>
+            <w:proofErr w:type="spellEnd"/>
           </w:p>
         </w:tc>
         <w:tc>
@@ -3538,12 +4789,14 @@
                 <w:b/>
               </w:rPr>
             </w:pPr>
+            <w:proofErr w:type="spellStart"/>
             <w:r>
               <w:rPr>
                 <w:b/>
               </w:rPr>
               <w:t>Khóa</w:t>
             </w:r>
+            <w:proofErr w:type="spellEnd"/>
           </w:p>
         </w:tc>
         <w:tc>
@@ -3557,12 +4810,28 @@
                 <w:b/>
               </w:rPr>
             </w:pPr>
+            <w:proofErr w:type="spellStart"/>
             <w:r>
               <w:rPr>
                 <w:b/>
               </w:rPr>
-              <w:t>Mô tả</w:t>
-            </w:r>
+              <w:t>Mô</w:t>
+            </w:r>
+            <w:proofErr w:type="spellEnd"/>
+            <w:r>
+              <w:rPr>
+                <w:b/>
+              </w:rPr>
+              <w:t xml:space="preserve"> </w:t>
+            </w:r>
+            <w:proofErr w:type="spellStart"/>
+            <w:r>
+              <w:rPr>
+                <w:b/>
+              </w:rPr>
+              <w:t>tả</w:t>
+            </w:r>
+            <w:proofErr w:type="spellEnd"/>
           </w:p>
         </w:tc>
       </w:tr>
@@ -3572,6 +4841,7 @@
             <w:tcW w:w="1835" w:type="dxa"/>
           </w:tcPr>
           <w:p>
+            <w:proofErr w:type="spellStart"/>
             <w:r>
               <w:t>Ma</w:t>
             </w:r>
@@ -3579,6 +4849,7 @@
               <w:lastRenderedPageBreak/>
               <w:t>KT</w:t>
             </w:r>
+            <w:proofErr w:type="spellEnd"/>
           </w:p>
         </w:tc>
         <w:tc>
@@ -3606,6 +4877,7 @@
                 <w:smallCaps/>
               </w:rPr>
             </w:pPr>
+            <w:proofErr w:type="spellStart"/>
             <w:r>
               <w:rPr>
                 <w:smallCaps/>
@@ -3618,8 +4890,23 @@
                 <w:smallCaps/>
               </w:rPr>
               <w:lastRenderedPageBreak/>
-              <w:t>óa chính</w:t>
-            </w:r>
+              <w:t>óa</w:t>
+            </w:r>
+            <w:proofErr w:type="spellEnd"/>
+            <w:r>
+              <w:rPr>
+                <w:smallCaps/>
+              </w:rPr>
+              <w:t xml:space="preserve"> </w:t>
+            </w:r>
+            <w:proofErr w:type="spellStart"/>
+            <w:r>
+              <w:rPr>
+                <w:smallCaps/>
+              </w:rPr>
+              <w:t>chính</w:t>
+            </w:r>
+            <w:proofErr w:type="spellEnd"/>
           </w:p>
         </w:tc>
         <w:tc>
@@ -3631,18 +4918,137 @@
               <w:lastRenderedPageBreak/>
               <w:t xml:space="preserve">2 </w:t>
             </w:r>
+            <w:proofErr w:type="spellStart"/>
             <w:r>
               <w:lastRenderedPageBreak/>
-              <w:t>kí tự đầu là loại kì thi: TO: TOEIC, IE: IE</w:t>
+              <w:t>kí</w:t>
+            </w:r>
+            <w:proofErr w:type="spellEnd"/>
+            <w:r>
+              <w:t xml:space="preserve"> </w:t>
+            </w:r>
+            <w:proofErr w:type="spellStart"/>
+            <w:r>
+              <w:t>tự</w:t>
+            </w:r>
+            <w:proofErr w:type="spellEnd"/>
+            <w:r>
+              <w:t xml:space="preserve"> </w:t>
+            </w:r>
+            <w:proofErr w:type="spellStart"/>
+            <w:r>
+              <w:t>đầu</w:t>
+            </w:r>
+            <w:proofErr w:type="spellEnd"/>
+            <w:r>
+              <w:t xml:space="preserve"> </w:t>
+            </w:r>
+            <w:proofErr w:type="spellStart"/>
+            <w:r>
+              <w:t>là</w:t>
+            </w:r>
+            <w:proofErr w:type="spellEnd"/>
+            <w:r>
+              <w:t xml:space="preserve"> </w:t>
+            </w:r>
+            <w:proofErr w:type="spellStart"/>
+            <w:r>
+              <w:t>loại</w:t>
+            </w:r>
+            <w:proofErr w:type="spellEnd"/>
+            <w:r>
+              <w:t xml:space="preserve"> </w:t>
+            </w:r>
+            <w:proofErr w:type="spellStart"/>
+            <w:r>
+              <w:t>kì</w:t>
+            </w:r>
+            <w:proofErr w:type="spellEnd"/>
+            <w:r>
+              <w:t xml:space="preserve"> </w:t>
+            </w:r>
+            <w:proofErr w:type="spellStart"/>
+            <w:r>
+              <w:t>thi</w:t>
+            </w:r>
+            <w:proofErr w:type="spellEnd"/>
+            <w:r>
+              <w:t>: TO: TOEIC, IE: IE</w:t>
             </w:r>
             <w:r>
               <w:lastRenderedPageBreak/>
-              <w:t xml:space="preserve">LTS, MO: MOS, IC: IC3, những kí tự còn lại </w:t>
-            </w:r>
+              <w:t xml:space="preserve">LTS, MO: MOS, IC: IC3, </w:t>
+            </w:r>
+            <w:proofErr w:type="spellStart"/>
+            <w:r>
+              <w:t>những</w:t>
+            </w:r>
+            <w:proofErr w:type="spellEnd"/>
+            <w:r>
+              <w:t xml:space="preserve"> </w:t>
+            </w:r>
+            <w:proofErr w:type="spellStart"/>
+            <w:r>
+              <w:t>kí</w:t>
+            </w:r>
+            <w:proofErr w:type="spellEnd"/>
+            <w:r>
+              <w:t xml:space="preserve"> </w:t>
+            </w:r>
+            <w:proofErr w:type="spellStart"/>
+            <w:r>
+              <w:t>tự</w:t>
+            </w:r>
+            <w:proofErr w:type="spellEnd"/>
+            <w:r>
+              <w:t xml:space="preserve"> </w:t>
+            </w:r>
+            <w:proofErr w:type="spellStart"/>
+            <w:r>
+              <w:t>còn</w:t>
+            </w:r>
+            <w:proofErr w:type="spellEnd"/>
+            <w:r>
+              <w:t xml:space="preserve"> </w:t>
+            </w:r>
+            <w:proofErr w:type="spellStart"/>
+            <w:r>
+              <w:t>lại</w:t>
+            </w:r>
+            <w:proofErr w:type="spellEnd"/>
+            <w:r>
+              <w:t xml:space="preserve"> </w:t>
+            </w:r>
+            <w:proofErr w:type="spellStart"/>
             <w:r>
               <w:lastRenderedPageBreak/>
-              <w:t>là số thứ tự</w:t>
-            </w:r>
+              <w:t>là</w:t>
+            </w:r>
+            <w:proofErr w:type="spellEnd"/>
+            <w:r>
+              <w:t xml:space="preserve"> </w:t>
+            </w:r>
+            <w:proofErr w:type="spellStart"/>
+            <w:r>
+              <w:t>số</w:t>
+            </w:r>
+            <w:proofErr w:type="spellEnd"/>
+            <w:r>
+              <w:t xml:space="preserve"> </w:t>
+            </w:r>
+            <w:proofErr w:type="spellStart"/>
+            <w:r>
+              <w:t>thứ</w:t>
+            </w:r>
+            <w:proofErr w:type="spellEnd"/>
+            <w:r>
+              <w:t xml:space="preserve"> </w:t>
+            </w:r>
+            <w:proofErr w:type="spellStart"/>
+            <w:r>
+              <w:t>tự</w:t>
+            </w:r>
+            <w:proofErr w:type="spellEnd"/>
           </w:p>
         </w:tc>
       </w:tr>
@@ -3652,10 +5058,12 @@
             <w:tcW w:w="1835" w:type="dxa"/>
           </w:tcPr>
           <w:p>
+            <w:proofErr w:type="spellStart"/>
             <w:r>
               <w:lastRenderedPageBreak/>
               <w:t>PhongThi</w:t>
             </w:r>
+            <w:proofErr w:type="spellEnd"/>
           </w:p>
         </w:tc>
         <w:tc>
@@ -3687,9 +5095,11 @@
             <w:tcW w:w="1835" w:type="dxa"/>
           </w:tcPr>
           <w:p>
+            <w:proofErr w:type="spellStart"/>
             <w:r>
               <w:t>NgayThi</w:t>
             </w:r>
+            <w:proofErr w:type="spellEnd"/>
           </w:p>
         </w:tc>
         <w:tc>
@@ -3721,9 +5131,11 @@
             <w:tcW w:w="1835" w:type="dxa"/>
           </w:tcPr>
           <w:p>
+            <w:proofErr w:type="spellStart"/>
             <w:r>
               <w:t>GioThi</w:t>
             </w:r>
+            <w:proofErr w:type="spellEnd"/>
           </w:p>
         </w:tc>
         <w:tc>
@@ -3755,6 +5167,7 @@
             <w:tcW w:w="1835" w:type="dxa"/>
           </w:tcPr>
           <w:p>
+            <w:proofErr w:type="spellStart"/>
             <w:r>
               <w:t>SoLuon</w:t>
             </w:r>
@@ -3762,6 +5175,7 @@
               <w:lastRenderedPageBreak/>
               <w:t>gToiDa</w:t>
             </w:r>
+            <w:proofErr w:type="spellEnd"/>
           </w:p>
         </w:tc>
         <w:tc>
@@ -3786,13 +5200,63 @@
             <w:tcW w:w="3900" w:type="dxa"/>
           </w:tcPr>
           <w:p>
-            <w:r>
-              <w:t>Số lượ</w:t>
+            <w:proofErr w:type="spellStart"/>
+            <w:r>
+              <w:t>Số</w:t>
+            </w:r>
+            <w:proofErr w:type="spellEnd"/>
+            <w:r>
+              <w:t xml:space="preserve"> </w:t>
+            </w:r>
+            <w:proofErr w:type="spellStart"/>
+            <w:r>
+              <w:t>lượ</w:t>
             </w:r>
             <w:r>
               <w:lastRenderedPageBreak/>
-              <w:t>ng thí sinh trong 1 phòng thi</w:t>
-            </w:r>
+              <w:t>ng</w:t>
+            </w:r>
+            <w:proofErr w:type="spellEnd"/>
+            <w:r>
+              <w:t xml:space="preserve"> </w:t>
+            </w:r>
+            <w:proofErr w:type="spellStart"/>
+            <w:r>
+              <w:t>thí</w:t>
+            </w:r>
+            <w:proofErr w:type="spellEnd"/>
+            <w:r>
+              <w:t xml:space="preserve"> </w:t>
+            </w:r>
+            <w:proofErr w:type="spellStart"/>
+            <w:r>
+              <w:t>sinh</w:t>
+            </w:r>
+            <w:proofErr w:type="spellEnd"/>
+            <w:r>
+              <w:t xml:space="preserve"> </w:t>
+            </w:r>
+            <w:proofErr w:type="spellStart"/>
+            <w:r>
+              <w:t>trong</w:t>
+            </w:r>
+            <w:proofErr w:type="spellEnd"/>
+            <w:r>
+              <w:t xml:space="preserve"> 1 </w:t>
+            </w:r>
+            <w:proofErr w:type="spellStart"/>
+            <w:r>
+              <w:t>phòng</w:t>
+            </w:r>
+            <w:proofErr w:type="spellEnd"/>
+            <w:r>
+              <w:t xml:space="preserve"> </w:t>
+            </w:r>
+            <w:proofErr w:type="spellStart"/>
+            <w:r>
+              <w:t>thi</w:t>
+            </w:r>
+            <w:proofErr w:type="spellEnd"/>
           </w:p>
         </w:tc>
       </w:tr>
@@ -3802,10 +5266,11 @@
             <w:tcW w:w="1835" w:type="dxa"/>
           </w:tcPr>
           <w:p>
-            <w:r>
-              <w:lastRenderedPageBreak/>
+            <w:proofErr w:type="spellStart"/>
+            <w:r>
               <w:t>SoLuongDK</w:t>
             </w:r>
+            <w:proofErr w:type="spellEnd"/>
           </w:p>
         </w:tc>
         <w:tc>
@@ -3829,13 +5294,55 @@
             <w:tcW w:w="3900" w:type="dxa"/>
           </w:tcPr>
           <w:p>
-            <w:r>
-              <w:t>Số lượng đã đ</w:t>
+            <w:proofErr w:type="spellStart"/>
+            <w:r>
+              <w:t>Số</w:t>
+            </w:r>
+            <w:proofErr w:type="spellEnd"/>
+            <w:r>
+              <w:t xml:space="preserve"> </w:t>
+            </w:r>
+            <w:proofErr w:type="spellStart"/>
+            <w:r>
+              <w:t>lượng</w:t>
+            </w:r>
+            <w:proofErr w:type="spellEnd"/>
+            <w:r>
+              <w:t xml:space="preserve"> </w:t>
+            </w:r>
+            <w:proofErr w:type="spellStart"/>
+            <w:r>
+              <w:t>đã</w:t>
+            </w:r>
+            <w:proofErr w:type="spellEnd"/>
+            <w:r>
+              <w:t xml:space="preserve"> </w:t>
+            </w:r>
+            <w:proofErr w:type="spellStart"/>
+            <w:r>
+              <w:t>đ</w:t>
             </w:r>
             <w:r>
               <w:lastRenderedPageBreak/>
-              <w:t>ăng kí thi</w:t>
-            </w:r>
+              <w:t>ăng</w:t>
+            </w:r>
+            <w:proofErr w:type="spellEnd"/>
+            <w:r>
+              <w:t xml:space="preserve"> </w:t>
+            </w:r>
+            <w:proofErr w:type="spellStart"/>
+            <w:r>
+              <w:t>kí</w:t>
+            </w:r>
+            <w:proofErr w:type="spellEnd"/>
+            <w:r>
+              <w:t xml:space="preserve"> </w:t>
+            </w:r>
+            <w:proofErr w:type="spellStart"/>
+            <w:r>
+              <w:t>thi</w:t>
+            </w:r>
+            <w:proofErr w:type="spellEnd"/>
           </w:p>
         </w:tc>
       </w:tr>
@@ -3878,12 +5385,28 @@
                 <w:b/>
               </w:rPr>
             </w:pPr>
+            <w:proofErr w:type="spellStart"/>
             <w:r>
               <w:rPr>
                 <w:b/>
               </w:rPr>
-              <w:t>Tên cột</w:t>
-            </w:r>
+              <w:t>Tên</w:t>
+            </w:r>
+            <w:proofErr w:type="spellEnd"/>
+            <w:r>
+              <w:rPr>
+                <w:b/>
+              </w:rPr>
+              <w:t xml:space="preserve"> </w:t>
+            </w:r>
+            <w:proofErr w:type="spellStart"/>
+            <w:r>
+              <w:rPr>
+                <w:b/>
+              </w:rPr>
+              <w:t>cột</w:t>
+            </w:r>
+            <w:proofErr w:type="spellEnd"/>
           </w:p>
         </w:tc>
         <w:tc>
@@ -3897,12 +5420,42 @@
                 <w:b/>
               </w:rPr>
             </w:pPr>
+            <w:proofErr w:type="spellStart"/>
             <w:r>
               <w:rPr>
                 <w:b/>
               </w:rPr>
-              <w:t>Kiểu dữ liệu</w:t>
-            </w:r>
+              <w:t>Kiểu</w:t>
+            </w:r>
+            <w:proofErr w:type="spellEnd"/>
+            <w:r>
+              <w:rPr>
+                <w:b/>
+              </w:rPr>
+              <w:t xml:space="preserve"> </w:t>
+            </w:r>
+            <w:proofErr w:type="spellStart"/>
+            <w:r>
+              <w:rPr>
+                <w:b/>
+              </w:rPr>
+              <w:t>dữ</w:t>
+            </w:r>
+            <w:proofErr w:type="spellEnd"/>
+            <w:r>
+              <w:rPr>
+                <w:b/>
+              </w:rPr>
+              <w:t xml:space="preserve"> </w:t>
+            </w:r>
+            <w:proofErr w:type="spellStart"/>
+            <w:r>
+              <w:rPr>
+                <w:b/>
+              </w:rPr>
+              <w:t>liệu</w:t>
+            </w:r>
+            <w:proofErr w:type="spellEnd"/>
           </w:p>
         </w:tc>
         <w:tc>
@@ -3916,12 +5469,14 @@
                 <w:b/>
               </w:rPr>
             </w:pPr>
+            <w:proofErr w:type="spellStart"/>
             <w:r>
               <w:rPr>
                 <w:b/>
               </w:rPr>
               <w:t>Khóa</w:t>
             </w:r>
+            <w:proofErr w:type="spellEnd"/>
           </w:p>
         </w:tc>
         <w:tc>
@@ -3935,12 +5490,28 @@
                 <w:b/>
               </w:rPr>
             </w:pPr>
+            <w:proofErr w:type="spellStart"/>
             <w:r>
               <w:rPr>
                 <w:b/>
               </w:rPr>
-              <w:t>Mô tả</w:t>
-            </w:r>
+              <w:t>Mô</w:t>
+            </w:r>
+            <w:proofErr w:type="spellEnd"/>
+            <w:r>
+              <w:rPr>
+                <w:b/>
+              </w:rPr>
+              <w:t xml:space="preserve"> </w:t>
+            </w:r>
+            <w:proofErr w:type="spellStart"/>
+            <w:r>
+              <w:rPr>
+                <w:b/>
+              </w:rPr>
+              <w:t>tả</w:t>
+            </w:r>
+            <w:proofErr w:type="spellEnd"/>
           </w:p>
         </w:tc>
       </w:tr>
@@ -3950,9 +5521,11 @@
             <w:tcW w:w="1728" w:type="dxa"/>
           </w:tcPr>
           <w:p>
+            <w:proofErr w:type="spellStart"/>
             <w:r>
               <w:t>SoDT</w:t>
             </w:r>
+            <w:proofErr w:type="spellEnd"/>
           </w:p>
         </w:tc>
         <w:tc>
@@ -3975,12 +5548,28 @@
                 <w:smallCaps/>
               </w:rPr>
             </w:pPr>
+            <w:proofErr w:type="spellStart"/>
             <w:r>
               <w:rPr>
                 <w:smallCaps/>
               </w:rPr>
-              <w:t>Khóa chính</w:t>
-            </w:r>
+              <w:t>Khóa</w:t>
+            </w:r>
+            <w:proofErr w:type="spellEnd"/>
+            <w:r>
+              <w:rPr>
+                <w:smallCaps/>
+              </w:rPr>
+              <w:t xml:space="preserve"> </w:t>
+            </w:r>
+            <w:proofErr w:type="spellStart"/>
+            <w:r>
+              <w:rPr>
+                <w:smallCaps/>
+              </w:rPr>
+              <w:t>chính</w:t>
+            </w:r>
+            <w:proofErr w:type="spellEnd"/>
           </w:p>
         </w:tc>
         <w:tc>
@@ -3996,9 +5585,11 @@
             <w:tcW w:w="1728" w:type="dxa"/>
           </w:tcPr>
           <w:p>
+            <w:proofErr w:type="spellStart"/>
             <w:r>
               <w:t>HoTen</w:t>
             </w:r>
+            <w:proofErr w:type="spellEnd"/>
           </w:p>
         </w:tc>
         <w:tc>
@@ -4034,9 +5625,11 @@
             <w:tcW w:w="1728" w:type="dxa"/>
           </w:tcPr>
           <w:p>
+            <w:proofErr w:type="spellStart"/>
             <w:r>
               <w:t>SoCMT</w:t>
             </w:r>
+            <w:proofErr w:type="spellEnd"/>
           </w:p>
         </w:tc>
         <w:tc>
@@ -4060,9 +5653,35 @@
             <w:tcW w:w="3978" w:type="dxa"/>
           </w:tcPr>
           <w:p>
-            <w:r>
-              <w:t>Số chứng minh thư</w:t>
-            </w:r>
+            <w:proofErr w:type="spellStart"/>
+            <w:r>
+              <w:t>Số</w:t>
+            </w:r>
+            <w:proofErr w:type="spellEnd"/>
+            <w:r>
+              <w:t xml:space="preserve"> </w:t>
+            </w:r>
+            <w:proofErr w:type="spellStart"/>
+            <w:r>
+              <w:t>chứng</w:t>
+            </w:r>
+            <w:proofErr w:type="spellEnd"/>
+            <w:r>
+              <w:t xml:space="preserve"> </w:t>
+            </w:r>
+            <w:proofErr w:type="spellStart"/>
+            <w:r>
+              <w:t>minh</w:t>
+            </w:r>
+            <w:proofErr w:type="spellEnd"/>
+            <w:r>
+              <w:t xml:space="preserve"> </w:t>
+            </w:r>
+            <w:proofErr w:type="spellStart"/>
+            <w:r>
+              <w:t>thư</w:t>
+            </w:r>
+            <w:proofErr w:type="spellEnd"/>
           </w:p>
         </w:tc>
       </w:tr>
@@ -4072,9 +5691,11 @@
             <w:tcW w:w="1728" w:type="dxa"/>
           </w:tcPr>
           <w:p>
+            <w:proofErr w:type="spellStart"/>
             <w:r>
               <w:t>NgaySinh</w:t>
             </w:r>
+            <w:proofErr w:type="spellEnd"/>
           </w:p>
         </w:tc>
         <w:tc>
@@ -4139,11 +5760,26 @@
                 <w:b/>
               </w:rPr>
             </w:pPr>
+            <w:proofErr w:type="spellStart"/>
             <w:r>
               <w:rPr>
                 <w:b/>
               </w:rPr>
-              <w:t>Tên c</w:t>
+              <w:t>Tên</w:t>
+            </w:r>
+            <w:proofErr w:type="spellEnd"/>
+            <w:r>
+              <w:rPr>
+                <w:b/>
+              </w:rPr>
+              <w:t xml:space="preserve"> </w:t>
+            </w:r>
+            <w:proofErr w:type="spellStart"/>
+            <w:r>
+              <w:rPr>
+                <w:b/>
+              </w:rPr>
+              <w:t>c</w:t>
             </w:r>
             <w:r>
               <w:rPr>
@@ -4152,6 +5788,7 @@
               <w:lastRenderedPageBreak/>
               <w:t>ột</w:t>
             </w:r>
+            <w:proofErr w:type="spellEnd"/>
           </w:p>
         </w:tc>
         <w:tc>
@@ -4165,20 +5802,44 @@
                 <w:b/>
               </w:rPr>
             </w:pPr>
+            <w:proofErr w:type="spellStart"/>
             <w:r>
               <w:rPr>
                 <w:b/>
               </w:rPr>
               <w:lastRenderedPageBreak/>
-              <w:t xml:space="preserve">Kiểu </w:t>
-            </w:r>
+              <w:t>Kiểu</w:t>
+            </w:r>
+            <w:proofErr w:type="spellEnd"/>
+            <w:r>
+              <w:rPr>
+                <w:b/>
+              </w:rPr>
+              <w:t xml:space="preserve"> </w:t>
+            </w:r>
+            <w:proofErr w:type="spellStart"/>
             <w:r>
               <w:rPr>
                 <w:b/>
               </w:rPr>
               <w:lastRenderedPageBreak/>
-              <w:t>dữ liệu</w:t>
-            </w:r>
+              <w:t>dữ</w:t>
+            </w:r>
+            <w:proofErr w:type="spellEnd"/>
+            <w:r>
+              <w:rPr>
+                <w:b/>
+              </w:rPr>
+              <w:t xml:space="preserve"> </w:t>
+            </w:r>
+            <w:proofErr w:type="spellStart"/>
+            <w:r>
+              <w:rPr>
+                <w:b/>
+              </w:rPr>
+              <w:t>liệu</w:t>
+            </w:r>
+            <w:proofErr w:type="spellEnd"/>
           </w:p>
         </w:tc>
         <w:tc>
@@ -4192,6 +5853,7 @@
                 <w:b/>
               </w:rPr>
             </w:pPr>
+            <w:proofErr w:type="spellStart"/>
             <w:r>
               <w:rPr>
                 <w:b/>
@@ -4199,6 +5861,7 @@
               <w:lastRenderedPageBreak/>
               <w:t>Khóa</w:t>
             </w:r>
+            <w:proofErr w:type="spellEnd"/>
           </w:p>
         </w:tc>
         <w:tc>
@@ -4212,12 +5875,28 @@
                 <w:b/>
               </w:rPr>
             </w:pPr>
+            <w:proofErr w:type="spellStart"/>
             <w:r>
               <w:rPr>
                 <w:b/>
               </w:rPr>
-              <w:t>Mô tả</w:t>
-            </w:r>
+              <w:t>Mô</w:t>
+            </w:r>
+            <w:proofErr w:type="spellEnd"/>
+            <w:r>
+              <w:rPr>
+                <w:b/>
+              </w:rPr>
+              <w:t xml:space="preserve"> </w:t>
+            </w:r>
+            <w:proofErr w:type="spellStart"/>
+            <w:r>
+              <w:rPr>
+                <w:b/>
+              </w:rPr>
+              <w:t>tả</w:t>
+            </w:r>
+            <w:proofErr w:type="spellEnd"/>
           </w:p>
         </w:tc>
       </w:tr>
@@ -4227,9 +5906,11 @@
             <w:tcW w:w="1728" w:type="dxa"/>
           </w:tcPr>
           <w:p>
+            <w:proofErr w:type="spellStart"/>
             <w:r>
               <w:t>SoDT</w:t>
             </w:r>
+            <w:proofErr w:type="spellEnd"/>
           </w:p>
         </w:tc>
         <w:tc>
@@ -4252,12 +5933,56 @@
                 <w:smallCaps/>
               </w:rPr>
             </w:pPr>
+            <w:proofErr w:type="spellStart"/>
             <w:r>
               <w:rPr>
                 <w:smallCaps/>
               </w:rPr>
-              <w:t>Khóa chính, khóa ngoại</w:t>
-            </w:r>
+              <w:t>Khóa</w:t>
+            </w:r>
+            <w:proofErr w:type="spellEnd"/>
+            <w:r>
+              <w:rPr>
+                <w:smallCaps/>
+              </w:rPr>
+              <w:t xml:space="preserve"> </w:t>
+            </w:r>
+            <w:proofErr w:type="spellStart"/>
+            <w:r>
+              <w:rPr>
+                <w:smallCaps/>
+              </w:rPr>
+              <w:t>chính</w:t>
+            </w:r>
+            <w:proofErr w:type="spellEnd"/>
+            <w:r>
+              <w:rPr>
+                <w:smallCaps/>
+              </w:rPr>
+              <w:t xml:space="preserve">, </w:t>
+            </w:r>
+            <w:proofErr w:type="spellStart"/>
+            <w:r>
+              <w:rPr>
+                <w:smallCaps/>
+              </w:rPr>
+              <w:t>khóa</w:t>
+            </w:r>
+            <w:proofErr w:type="spellEnd"/>
+            <w:r>
+              <w:rPr>
+                <w:smallCaps/>
+              </w:rPr>
+              <w:t xml:space="preserve"> </w:t>
+            </w:r>
+            <w:proofErr w:type="spellStart"/>
+            <w:r>
+              <w:rPr>
+                <w:smallCaps/>
+              </w:rPr>
+              <w:t>ngoại</w:t>
+            </w:r>
+            <w:proofErr w:type="spellEnd"/>
           </w:p>
         </w:tc>
         <w:tc>
@@ -4273,9 +5998,11 @@
             <w:tcW w:w="1728" w:type="dxa"/>
           </w:tcPr>
           <w:p>
+            <w:proofErr w:type="spellStart"/>
             <w:r>
               <w:t>MaKT</w:t>
             </w:r>
+            <w:proofErr w:type="spellEnd"/>
           </w:p>
         </w:tc>
         <w:tc>
@@ -4293,13 +6020,39 @@
             <w:tcW w:w="1620" w:type="dxa"/>
           </w:tcPr>
           <w:p>
-            <w:r>
-              <w:t>Khóa chính, k</w:t>
+            <w:proofErr w:type="spellStart"/>
+            <w:r>
+              <w:t>Khóa</w:t>
+            </w:r>
+            <w:proofErr w:type="spellEnd"/>
+            <w:r>
+              <w:t xml:space="preserve"> </w:t>
+            </w:r>
+            <w:proofErr w:type="spellStart"/>
+            <w:r>
+              <w:t>chính</w:t>
+            </w:r>
+            <w:proofErr w:type="spellEnd"/>
+            <w:r>
+              <w:t xml:space="preserve">, </w:t>
+            </w:r>
+            <w:proofErr w:type="spellStart"/>
+            <w:r>
+              <w:t>k</w:t>
             </w:r>
             <w:r>
               <w:lastRenderedPageBreak/>
-              <w:t>hóa ngoại</w:t>
-            </w:r>
+              <w:t>hóa</w:t>
+            </w:r>
+            <w:proofErr w:type="spellEnd"/>
+            <w:r>
+              <w:t xml:space="preserve"> </w:t>
+            </w:r>
+            <w:proofErr w:type="spellStart"/>
+            <w:r>
+              <w:t>ngoại</w:t>
+            </w:r>
+            <w:proofErr w:type="spellEnd"/>
           </w:p>
         </w:tc>
         <w:tc>
@@ -4315,9 +6068,11 @@
             <w:tcW w:w="1728" w:type="dxa"/>
           </w:tcPr>
           <w:p>
+            <w:proofErr w:type="spellStart"/>
             <w:r>
               <w:t>NgayDK</w:t>
             </w:r>
+            <w:proofErr w:type="spellEnd"/>
           </w:p>
         </w:tc>
         <w:tc>
@@ -4349,9 +6104,11 @@
             <w:tcW w:w="1728" w:type="dxa"/>
           </w:tcPr>
           <w:p>
+            <w:proofErr w:type="spellStart"/>
             <w:r>
               <w:t>LePhi</w:t>
             </w:r>
+            <w:proofErr w:type="spellEnd"/>
           </w:p>
         </w:tc>
         <w:tc>
@@ -4375,9 +6132,27 @@
             <w:tcW w:w="3978" w:type="dxa"/>
           </w:tcPr>
           <w:p>
-            <w:r>
-              <w:t>Lệ phí thi</w:t>
-            </w:r>
+            <w:proofErr w:type="spellStart"/>
+            <w:r>
+              <w:t>Lệ</w:t>
+            </w:r>
+            <w:proofErr w:type="spellEnd"/>
+            <w:r>
+              <w:t xml:space="preserve"> </w:t>
+            </w:r>
+            <w:proofErr w:type="spellStart"/>
+            <w:r>
+              <w:t>phí</w:t>
+            </w:r>
+            <w:proofErr w:type="spellEnd"/>
+            <w:r>
+              <w:t xml:space="preserve"> </w:t>
+            </w:r>
+            <w:proofErr w:type="spellStart"/>
+            <w:r>
+              <w:t>thi</w:t>
+            </w:r>
+            <w:proofErr w:type="spellEnd"/>
           </w:p>
         </w:tc>
       </w:tr>
@@ -4407,8 +6182,21 @@
       </w:pPr>
       <w:bookmarkStart w:id="14" w:name="_Toc47856524"/>
       <w:bookmarkStart w:id="15" w:name="_Toc47856952"/>
-      <w:r>
-        <w:t>Đề mục con 1</w:t>
+      <w:proofErr w:type="spellStart"/>
+      <w:r>
+        <w:t>Đề</w:t>
+      </w:r>
+      <w:proofErr w:type="spellEnd"/>
+      <w:r>
+        <w:t xml:space="preserve"> </w:t>
+      </w:r>
+      <w:proofErr w:type="spellStart"/>
+      <w:r>
+        <w:t>mục</w:t>
+      </w:r>
+      <w:proofErr w:type="spellEnd"/>
+      <w:r>
+        <w:t xml:space="preserve"> con 1</w:t>
       </w:r>
       <w:bookmarkEnd w:id="14"/>
       <w:bookmarkEnd w:id="15"/>
@@ -4471,58 +6259,82 @@
         <w:jc w:val="center"/>
       </w:pPr>
       <w:bookmarkStart w:id="16" w:name="_Toc47855549"/>
-      <w:r>
-        <w:t xml:space="preserve">Hình </w:t>
-      </w:r>
-      <w:r>
-        <w:fldChar w:fldCharType="begin"/>
-      </w:r>
-      <w:r>
-        <w:instrText xml:space="preserve"> STYLEREF 1 \s </w:instrText>
-      </w:r>
-      <w:r>
-        <w:fldChar w:fldCharType="separate"/>
-      </w:r>
-      <w:r>
-        <w:rPr>
-          <w:noProof/>
-        </w:rPr>
-        <w:t>2</w:t>
-      </w:r>
-      <w:r>
-        <w:rPr>
-          <w:noProof/>
-        </w:rPr>
-        <w:fldChar w:fldCharType="end"/>
-      </w:r>
+      <w:proofErr w:type="spellStart"/>
+      <w:r>
+        <w:t>Hình</w:t>
+      </w:r>
+      <w:proofErr w:type="spellEnd"/>
+      <w:r>
+        <w:t xml:space="preserve"> </w:t>
+      </w:r>
+      <w:fldSimple w:instr=" STYLEREF 1 \s ">
+        <w:r>
+          <w:rPr>
+            <w:noProof/>
+          </w:rPr>
+          <w:t>2</w:t>
+        </w:r>
+      </w:fldSimple>
       <w:r>
         <w:noBreakHyphen/>
       </w:r>
-      <w:r>
-        <w:fldChar w:fldCharType="begin"/>
-      </w:r>
-      <w:r>
-        <w:instrText xml:space="preserve"> SEQ Hình \* ARABIC \s 1 </w:instrText>
-      </w:r>
-      <w:r>
-        <w:fldChar w:fldCharType="separate"/>
-      </w:r>
-      <w:r>
-        <w:rPr>
-          <w:noProof/>
-        </w:rPr>
-        <w:t>1</w:t>
-      </w:r>
-      <w:r>
-        <w:rPr>
-          <w:noProof/>
-        </w:rPr>
-        <w:fldChar w:fldCharType="end"/>
-      </w:r>
-      <w:r>
-        <w:t xml:space="preserve"> Ví dụ về caption cho hình ảnh</w:t>
+      <w:fldSimple w:instr=" SEQ Hình \* ARABIC \s 1 ">
+        <w:r>
+          <w:rPr>
+            <w:noProof/>
+          </w:rPr>
+          <w:t>1</w:t>
+        </w:r>
+      </w:fldSimple>
+      <w:r>
+        <w:t xml:space="preserve"> </w:t>
+      </w:r>
+      <w:proofErr w:type="spellStart"/>
+      <w:r>
+        <w:t>Ví</w:t>
+      </w:r>
+      <w:proofErr w:type="spellEnd"/>
+      <w:r>
+        <w:t xml:space="preserve"> </w:t>
+      </w:r>
+      <w:proofErr w:type="spellStart"/>
+      <w:r>
+        <w:t>dụ</w:t>
+      </w:r>
+      <w:proofErr w:type="spellEnd"/>
+      <w:r>
+        <w:t xml:space="preserve"> </w:t>
+      </w:r>
+      <w:proofErr w:type="spellStart"/>
+      <w:r>
+        <w:t>về</w:t>
+      </w:r>
+      <w:proofErr w:type="spellEnd"/>
+      <w:r>
+        <w:t xml:space="preserve"> caption </w:t>
+      </w:r>
+      <w:proofErr w:type="spellStart"/>
+      <w:r>
+        <w:t>cho</w:t>
+      </w:r>
+      <w:proofErr w:type="spellEnd"/>
+      <w:r>
+        <w:t xml:space="preserve"> </w:t>
+      </w:r>
+      <w:proofErr w:type="spellStart"/>
+      <w:r>
+        <w:t>hình</w:t>
+      </w:r>
+      <w:proofErr w:type="spellEnd"/>
+      <w:r>
+        <w:t xml:space="preserve"> </w:t>
+      </w:r>
+      <w:proofErr w:type="spellStart"/>
+      <w:r>
+        <w:t>ảnh</w:t>
       </w:r>
       <w:bookmarkEnd w:id="16"/>
+      <w:proofErr w:type="spellEnd"/>
     </w:p>
     <w:p>
       <w:r>
@@ -4535,8 +6347,21 @@
       </w:pPr>
       <w:bookmarkStart w:id="17" w:name="_Toc47856525"/>
       <w:bookmarkStart w:id="18" w:name="_Toc47856953"/>
-      <w:r>
-        <w:t>Đề mục con 2</w:t>
+      <w:proofErr w:type="spellStart"/>
+      <w:r>
+        <w:t>Đề</w:t>
+      </w:r>
+      <w:proofErr w:type="spellEnd"/>
+      <w:r>
+        <w:t xml:space="preserve"> </w:t>
+      </w:r>
+      <w:proofErr w:type="spellStart"/>
+      <w:r>
+        <w:t>mục</w:t>
+      </w:r>
+      <w:proofErr w:type="spellEnd"/>
+      <w:r>
+        <w:t xml:space="preserve"> con 2</w:t>
       </w:r>
       <w:bookmarkEnd w:id="17"/>
       <w:bookmarkEnd w:id="18"/>
@@ -4591,8 +6416,21 @@
       </w:pPr>
       <w:bookmarkStart w:id="23" w:name="_Toc47856528"/>
       <w:bookmarkStart w:id="24" w:name="_Toc47856956"/>
-      <w:r>
-        <w:t>Đề mục con 1</w:t>
+      <w:proofErr w:type="spellStart"/>
+      <w:r>
+        <w:t>Đề</w:t>
+      </w:r>
+      <w:proofErr w:type="spellEnd"/>
+      <w:r>
+        <w:t xml:space="preserve"> </w:t>
+      </w:r>
+      <w:proofErr w:type="spellStart"/>
+      <w:r>
+        <w:t>mục</w:t>
+      </w:r>
+      <w:proofErr w:type="spellEnd"/>
+      <w:r>
+        <w:t xml:space="preserve"> con 1</w:t>
       </w:r>
       <w:bookmarkEnd w:id="23"/>
       <w:bookmarkEnd w:id="24"/>
@@ -4608,8 +6446,21 @@
       </w:pPr>
       <w:bookmarkStart w:id="25" w:name="_Toc47856529"/>
       <w:bookmarkStart w:id="26" w:name="_Toc47856957"/>
-      <w:r>
-        <w:t>Đề mục con 2</w:t>
+      <w:proofErr w:type="spellStart"/>
+      <w:r>
+        <w:t>Đề</w:t>
+      </w:r>
+      <w:proofErr w:type="spellEnd"/>
+      <w:r>
+        <w:t xml:space="preserve"> </w:t>
+      </w:r>
+      <w:proofErr w:type="spellStart"/>
+      <w:r>
+        <w:t>mục</w:t>
+      </w:r>
+      <w:proofErr w:type="spellEnd"/>
+      <w:r>
+        <w:t xml:space="preserve"> con 2</w:t>
       </w:r>
       <w:bookmarkEnd w:id="25"/>
       <w:bookmarkEnd w:id="26"/>
@@ -4693,7 +6544,175 @@
         <w:rPr>
           <w:i/>
         </w:rPr>
-        <w:t>&lt;Nếu không có tài liệu tham khảo thì xóa bỏ phần này&gt;</w:t>
+        <w:t>&lt;</w:t>
+      </w:r>
+      <w:proofErr w:type="spellStart"/>
+      <w:r>
+        <w:rPr>
+          <w:i/>
+        </w:rPr>
+        <w:t>Nếu</w:t>
+      </w:r>
+      <w:proofErr w:type="spellEnd"/>
+      <w:r>
+        <w:rPr>
+          <w:i/>
+        </w:rPr>
+        <w:t xml:space="preserve"> </w:t>
+      </w:r>
+      <w:proofErr w:type="spellStart"/>
+      <w:r>
+        <w:rPr>
+          <w:i/>
+        </w:rPr>
+        <w:t>không</w:t>
+      </w:r>
+      <w:proofErr w:type="spellEnd"/>
+      <w:r>
+        <w:rPr>
+          <w:i/>
+        </w:rPr>
+        <w:t xml:space="preserve"> </w:t>
+      </w:r>
+      <w:proofErr w:type="spellStart"/>
+      <w:r>
+        <w:rPr>
+          <w:i/>
+        </w:rPr>
+        <w:t>có</w:t>
+      </w:r>
+      <w:proofErr w:type="spellEnd"/>
+      <w:r>
+        <w:rPr>
+          <w:i/>
+        </w:rPr>
+        <w:t xml:space="preserve"> </w:t>
+      </w:r>
+      <w:proofErr w:type="spellStart"/>
+      <w:r>
+        <w:rPr>
+          <w:i/>
+        </w:rPr>
+        <w:t>tài</w:t>
+      </w:r>
+      <w:proofErr w:type="spellEnd"/>
+      <w:r>
+        <w:rPr>
+          <w:i/>
+        </w:rPr>
+        <w:t xml:space="preserve"> </w:t>
+      </w:r>
+      <w:proofErr w:type="spellStart"/>
+      <w:r>
+        <w:rPr>
+          <w:i/>
+        </w:rPr>
+        <w:t>liệu</w:t>
+      </w:r>
+      <w:proofErr w:type="spellEnd"/>
+      <w:r>
+        <w:rPr>
+          <w:i/>
+        </w:rPr>
+        <w:t xml:space="preserve"> </w:t>
+      </w:r>
+      <w:proofErr w:type="spellStart"/>
+      <w:r>
+        <w:rPr>
+          <w:i/>
+        </w:rPr>
+        <w:t>tham</w:t>
+      </w:r>
+      <w:proofErr w:type="spellEnd"/>
+      <w:r>
+        <w:rPr>
+          <w:i/>
+        </w:rPr>
+        <w:t xml:space="preserve"> </w:t>
+      </w:r>
+      <w:proofErr w:type="spellStart"/>
+      <w:r>
+        <w:rPr>
+          <w:i/>
+        </w:rPr>
+        <w:t>khảo</w:t>
+      </w:r>
+      <w:proofErr w:type="spellEnd"/>
+      <w:r>
+        <w:rPr>
+          <w:i/>
+        </w:rPr>
+        <w:t xml:space="preserve"> </w:t>
+      </w:r>
+      <w:proofErr w:type="spellStart"/>
+      <w:r>
+        <w:rPr>
+          <w:i/>
+        </w:rPr>
+        <w:t>thì</w:t>
+      </w:r>
+      <w:proofErr w:type="spellEnd"/>
+      <w:r>
+        <w:rPr>
+          <w:i/>
+        </w:rPr>
+        <w:t xml:space="preserve"> </w:t>
+      </w:r>
+      <w:proofErr w:type="spellStart"/>
+      <w:r>
+        <w:rPr>
+          <w:i/>
+        </w:rPr>
+        <w:t>xóa</w:t>
+      </w:r>
+      <w:proofErr w:type="spellEnd"/>
+      <w:r>
+        <w:rPr>
+          <w:i/>
+        </w:rPr>
+        <w:t xml:space="preserve"> </w:t>
+      </w:r>
+      <w:proofErr w:type="spellStart"/>
+      <w:r>
+        <w:rPr>
+          <w:i/>
+        </w:rPr>
+        <w:t>bỏ</w:t>
+      </w:r>
+      <w:proofErr w:type="spellEnd"/>
+      <w:r>
+        <w:rPr>
+          <w:i/>
+        </w:rPr>
+        <w:t xml:space="preserve"> </w:t>
+      </w:r>
+      <w:proofErr w:type="spellStart"/>
+      <w:r>
+        <w:rPr>
+          <w:i/>
+        </w:rPr>
+        <w:t>phần</w:t>
+      </w:r>
+      <w:proofErr w:type="spellEnd"/>
+      <w:r>
+        <w:rPr>
+          <w:i/>
+        </w:rPr>
+        <w:t xml:space="preserve"> </w:t>
+      </w:r>
+      <w:proofErr w:type="spellStart"/>
+      <w:r>
+        <w:rPr>
+          <w:i/>
+        </w:rPr>
+        <w:t>này</w:t>
+      </w:r>
+      <w:proofErr w:type="spellEnd"/>
+      <w:r>
+        <w:rPr>
+          <w:i/>
+        </w:rPr>
+        <w:t>&gt;</w:t>
       </w:r>
       <w:r>
         <w:rPr>
@@ -4732,12 +6751,322 @@
         </w:rPr>
         <w:t>&lt;</w:t>
       </w:r>
-      <w:r>
-        <w:rPr>
-          <w:i/>
-        </w:rPr>
-        <w:t>Phần này trình bày những hồ sơ, tài liệu có liên quan tới đề tài. Nếu không có thì xóa bỏ phần này</w:t>
-      </w:r>
+      <w:proofErr w:type="spellStart"/>
+      <w:r>
+        <w:rPr>
+          <w:i/>
+        </w:rPr>
+        <w:t>Phần</w:t>
+      </w:r>
+      <w:proofErr w:type="spellEnd"/>
+      <w:r>
+        <w:rPr>
+          <w:i/>
+        </w:rPr>
+        <w:t xml:space="preserve"> </w:t>
+      </w:r>
+      <w:proofErr w:type="spellStart"/>
+      <w:r>
+        <w:rPr>
+          <w:i/>
+        </w:rPr>
+        <w:t>này</w:t>
+      </w:r>
+      <w:proofErr w:type="spellEnd"/>
+      <w:r>
+        <w:rPr>
+          <w:i/>
+        </w:rPr>
+        <w:t xml:space="preserve"> </w:t>
+      </w:r>
+      <w:proofErr w:type="spellStart"/>
+      <w:r>
+        <w:rPr>
+          <w:i/>
+        </w:rPr>
+        <w:t>trình</w:t>
+      </w:r>
+      <w:proofErr w:type="spellEnd"/>
+      <w:r>
+        <w:rPr>
+          <w:i/>
+        </w:rPr>
+        <w:t xml:space="preserve"> </w:t>
+      </w:r>
+      <w:proofErr w:type="spellStart"/>
+      <w:r>
+        <w:rPr>
+          <w:i/>
+        </w:rPr>
+        <w:t>bày</w:t>
+      </w:r>
+      <w:proofErr w:type="spellEnd"/>
+      <w:r>
+        <w:rPr>
+          <w:i/>
+        </w:rPr>
+        <w:t xml:space="preserve"> </w:t>
+      </w:r>
+      <w:proofErr w:type="spellStart"/>
+      <w:r>
+        <w:rPr>
+          <w:i/>
+        </w:rPr>
+        <w:t>những</w:t>
+      </w:r>
+      <w:proofErr w:type="spellEnd"/>
+      <w:r>
+        <w:rPr>
+          <w:i/>
+        </w:rPr>
+        <w:t xml:space="preserve"> </w:t>
+      </w:r>
+      <w:proofErr w:type="spellStart"/>
+      <w:r>
+        <w:rPr>
+          <w:i/>
+        </w:rPr>
+        <w:t>hồ</w:t>
+      </w:r>
+      <w:proofErr w:type="spellEnd"/>
+      <w:r>
+        <w:rPr>
+          <w:i/>
+        </w:rPr>
+        <w:t xml:space="preserve"> </w:t>
+      </w:r>
+      <w:proofErr w:type="spellStart"/>
+      <w:r>
+        <w:rPr>
+          <w:i/>
+        </w:rPr>
+        <w:t>sơ</w:t>
+      </w:r>
+      <w:proofErr w:type="spellEnd"/>
+      <w:r>
+        <w:rPr>
+          <w:i/>
+        </w:rPr>
+        <w:t xml:space="preserve">, </w:t>
+      </w:r>
+      <w:proofErr w:type="spellStart"/>
+      <w:r>
+        <w:rPr>
+          <w:i/>
+        </w:rPr>
+        <w:t>tài</w:t>
+      </w:r>
+      <w:proofErr w:type="spellEnd"/>
+      <w:r>
+        <w:rPr>
+          <w:i/>
+        </w:rPr>
+        <w:t xml:space="preserve"> </w:t>
+      </w:r>
+      <w:proofErr w:type="spellStart"/>
+      <w:r>
+        <w:rPr>
+          <w:i/>
+        </w:rPr>
+        <w:t>liệu</w:t>
+      </w:r>
+      <w:proofErr w:type="spellEnd"/>
+      <w:r>
+        <w:rPr>
+          <w:i/>
+        </w:rPr>
+        <w:t xml:space="preserve"> </w:t>
+      </w:r>
+      <w:proofErr w:type="spellStart"/>
+      <w:r>
+        <w:rPr>
+          <w:i/>
+        </w:rPr>
+        <w:t>có</w:t>
+      </w:r>
+      <w:proofErr w:type="spellEnd"/>
+      <w:r>
+        <w:rPr>
+          <w:i/>
+        </w:rPr>
+        <w:t xml:space="preserve"> </w:t>
+      </w:r>
+      <w:proofErr w:type="spellStart"/>
+      <w:r>
+        <w:rPr>
+          <w:i/>
+        </w:rPr>
+        <w:t>liên</w:t>
+      </w:r>
+      <w:proofErr w:type="spellEnd"/>
+      <w:r>
+        <w:rPr>
+          <w:i/>
+        </w:rPr>
+        <w:t xml:space="preserve"> </w:t>
+      </w:r>
+      <w:proofErr w:type="spellStart"/>
+      <w:r>
+        <w:rPr>
+          <w:i/>
+        </w:rPr>
+        <w:t>quan</w:t>
+      </w:r>
+      <w:proofErr w:type="spellEnd"/>
+      <w:r>
+        <w:rPr>
+          <w:i/>
+        </w:rPr>
+        <w:t xml:space="preserve"> </w:t>
+      </w:r>
+      <w:proofErr w:type="spellStart"/>
+      <w:r>
+        <w:rPr>
+          <w:i/>
+        </w:rPr>
+        <w:t>tới</w:t>
+      </w:r>
+      <w:proofErr w:type="spellEnd"/>
+      <w:r>
+        <w:rPr>
+          <w:i/>
+        </w:rPr>
+        <w:t xml:space="preserve"> </w:t>
+      </w:r>
+      <w:proofErr w:type="spellStart"/>
+      <w:r>
+        <w:rPr>
+          <w:i/>
+        </w:rPr>
+        <w:t>đề</w:t>
+      </w:r>
+      <w:proofErr w:type="spellEnd"/>
+      <w:r>
+        <w:rPr>
+          <w:i/>
+        </w:rPr>
+        <w:t xml:space="preserve"> </w:t>
+      </w:r>
+      <w:proofErr w:type="spellStart"/>
+      <w:r>
+        <w:rPr>
+          <w:i/>
+        </w:rPr>
+        <w:t>tài</w:t>
+      </w:r>
+      <w:proofErr w:type="spellEnd"/>
+      <w:r>
+        <w:rPr>
+          <w:i/>
+        </w:rPr>
+        <w:t xml:space="preserve">. </w:t>
+      </w:r>
+      <w:proofErr w:type="spellStart"/>
+      <w:r>
+        <w:rPr>
+          <w:i/>
+        </w:rPr>
+        <w:t>Nếu</w:t>
+      </w:r>
+      <w:proofErr w:type="spellEnd"/>
+      <w:r>
+        <w:rPr>
+          <w:i/>
+        </w:rPr>
+        <w:t xml:space="preserve"> </w:t>
+      </w:r>
+      <w:proofErr w:type="spellStart"/>
+      <w:r>
+        <w:rPr>
+          <w:i/>
+        </w:rPr>
+        <w:t>không</w:t>
+      </w:r>
+      <w:proofErr w:type="spellEnd"/>
+      <w:r>
+        <w:rPr>
+          <w:i/>
+        </w:rPr>
+        <w:t xml:space="preserve"> </w:t>
+      </w:r>
+      <w:proofErr w:type="spellStart"/>
+      <w:r>
+        <w:rPr>
+          <w:i/>
+        </w:rPr>
+        <w:t>có</w:t>
+      </w:r>
+      <w:proofErr w:type="spellEnd"/>
+      <w:r>
+        <w:rPr>
+          <w:i/>
+        </w:rPr>
+        <w:t xml:space="preserve"> </w:t>
+      </w:r>
+      <w:proofErr w:type="spellStart"/>
+      <w:r>
+        <w:rPr>
+          <w:i/>
+        </w:rPr>
+        <w:t>thì</w:t>
+      </w:r>
+      <w:proofErr w:type="spellEnd"/>
+      <w:r>
+        <w:rPr>
+          <w:i/>
+        </w:rPr>
+        <w:t xml:space="preserve"> </w:t>
+      </w:r>
+      <w:proofErr w:type="spellStart"/>
+      <w:r>
+        <w:rPr>
+          <w:i/>
+        </w:rPr>
+        <w:t>xóa</w:t>
+      </w:r>
+      <w:proofErr w:type="spellEnd"/>
+      <w:r>
+        <w:rPr>
+          <w:i/>
+        </w:rPr>
+        <w:t xml:space="preserve"> </w:t>
+      </w:r>
+      <w:proofErr w:type="spellStart"/>
+      <w:r>
+        <w:rPr>
+          <w:i/>
+        </w:rPr>
+        <w:t>bỏ</w:t>
+      </w:r>
+      <w:proofErr w:type="spellEnd"/>
+      <w:r>
+        <w:rPr>
+          <w:i/>
+        </w:rPr>
+        <w:t xml:space="preserve"> </w:t>
+      </w:r>
+      <w:proofErr w:type="spellStart"/>
+      <w:r>
+        <w:rPr>
+          <w:i/>
+        </w:rPr>
+        <w:t>phần</w:t>
+      </w:r>
+      <w:proofErr w:type="spellEnd"/>
+      <w:r>
+        <w:rPr>
+          <w:i/>
+        </w:rPr>
+        <w:t xml:space="preserve"> </w:t>
+      </w:r>
+      <w:proofErr w:type="spellStart"/>
+      <w:r>
+        <w:rPr>
+          <w:i/>
+        </w:rPr>
+        <w:t>này</w:t>
+      </w:r>
+      <w:proofErr w:type="spellEnd"/>
       <w:r>
         <w:rPr>
           <w:i/>

</xml_diff>

<commit_message>
Update báo cáo cho Thiện
</commit_message>
<xml_diff>
--- a/08/MauBaoCao_BaiTapDuAn.docx
+++ b/08/MauBaoCao_BaiTapDuAn.docx
@@ -1,6 +1,6 @@
 
 <file path=word/document.xml><?xml version="1.0" encoding="utf-8"?>
-<w:document xmlns:wpc="http://schemas.microsoft.com/office/word/2010/wordprocessingCanvas" xmlns:cx="http://schemas.microsoft.com/office/drawing/2014/chartex" xmlns:cx1="http://schemas.microsoft.com/office/drawing/2015/9/8/chartex" xmlns:cx2="http://schemas.microsoft.com/office/drawing/2015/10/21/chartex" xmlns:cx3="http://schemas.microsoft.com/office/drawing/2016/5/9/chartex" xmlns:cx4="http://schemas.microsoft.com/office/drawing/2016/5/10/chartex" xmlns:cx5="http://schemas.microsoft.com/office/drawing/2016/5/11/chartex" xmlns:cx6="http://schemas.microsoft.com/office/drawing/2016/5/12/chartex" xmlns:cx7="http://schemas.microsoft.com/office/drawing/2016/5/13/chartex" xmlns:cx8="http://schemas.microsoft.com/office/drawing/2016/5/14/chartex" xmlns:mc="http://schemas.openxmlformats.org/markup-compatibility/2006" xmlns:aink="http://schemas.microsoft.com/office/drawing/2016/ink" xmlns:am3d="http://schemas.microsoft.com/office/drawing/2017/model3d" xmlns:o="urn:schemas-microsoft-com:office:office" xmlns:r="http://schemas.openxmlformats.org/officeDocument/2006/relationships" xmlns:m="http://schemas.openxmlformats.org/officeDocument/2006/math" xmlns:v="urn:schemas-microsoft-com:vml" xmlns:wp14="http://schemas.microsoft.com/office/word/2010/wordprocessingDrawing" xmlns:wp="http://schemas.openxmlformats.org/drawingml/2006/wordprocessingDrawing" xmlns:w10="urn:schemas-microsoft-com:office:word" xmlns:w="http://schemas.openxmlformats.org/wordprocessingml/2006/main" xmlns:w14="http://schemas.microsoft.com/office/word/2010/wordml" xmlns:w15="http://schemas.microsoft.com/office/word/2012/wordml" xmlns:w16cex="http://schemas.microsoft.com/office/word/2018/wordml/cex" xmlns:w16cid="http://schemas.microsoft.com/office/word/2016/wordml/cid" xmlns:w16="http://schemas.microsoft.com/office/word/2018/wordml" xmlns:w16se="http://schemas.microsoft.com/office/word/2015/wordml/symex" xmlns:wpg="http://schemas.microsoft.com/office/word/2010/wordprocessingGroup" xmlns:wpi="http://schemas.microsoft.com/office/word/2010/wordprocessingInk" xmlns:wne="http://schemas.microsoft.com/office/word/2006/wordml" xmlns:wps="http://schemas.microsoft.com/office/word/2010/wordprocessingShape" mc:Ignorable="w14 w15 w16se w16cid w16 w16cex wp14">
+<w:document xmlns:wpc="http://schemas.microsoft.com/office/word/2010/wordprocessingCanvas" xmlns:mc="http://schemas.openxmlformats.org/markup-compatibility/2006" xmlns:o="urn:schemas-microsoft-com:office:office" xmlns:r="http://schemas.openxmlformats.org/officeDocument/2006/relationships" xmlns:m="http://schemas.openxmlformats.org/officeDocument/2006/math" xmlns:v="urn:schemas-microsoft-com:vml" xmlns:wp14="http://schemas.microsoft.com/office/word/2010/wordprocessingDrawing" xmlns:wp="http://schemas.openxmlformats.org/drawingml/2006/wordprocessingDrawing" xmlns:w10="urn:schemas-microsoft-com:office:word" xmlns:w="http://schemas.openxmlformats.org/wordprocessingml/2006/main" xmlns:w14="http://schemas.microsoft.com/office/word/2010/wordml" xmlns:wpg="http://schemas.microsoft.com/office/word/2010/wordprocessingGroup" xmlns:wpi="http://schemas.microsoft.com/office/word/2010/wordprocessingInk" xmlns:wne="http://schemas.microsoft.com/office/word/2006/wordml" xmlns:wps="http://schemas.microsoft.com/office/word/2010/wordprocessingShape" mc:Ignorable="w14 wp14">
   <w:body>
     <w:p>
       <w:pPr>
@@ -318,7 +318,7 @@
           <w:noProof/>
         </w:rPr>
         <w:drawing>
-          <wp:inline distT="0" distB="0" distL="0" distR="0" wp14:anchorId="198DB434" wp14:editId="6C46EDD4">
+          <wp:inline distT="0" distB="0" distL="0" distR="0" wp14:anchorId="3AF9AC10" wp14:editId="174AB835">
             <wp:extent cx="718820" cy="718820"/>
             <wp:effectExtent l="0" t="0" r="5080" b="5080"/>
             <wp:docPr id="2" name="Picture 1"/>
@@ -335,7 +335,7 @@
                     </pic:cNvPicPr>
                   </pic:nvPicPr>
                   <pic:blipFill>
-                    <a:blip r:embed="rId8">
+                    <a:blip r:embed="rId9">
                       <a:extLst>
                         <a:ext uri="{28A0092B-C50C-407E-A947-70E740481C1C}">
                           <a14:useLocalDpi xmlns:a14="http://schemas.microsoft.com/office/drawing/2010/main" val="0"/>
@@ -558,36 +558,198 @@
     </w:p>
     <w:p>
       <w:pPr>
-        <w:ind w:left="4134" w:right="1728"/>
+        <w:tabs>
+          <w:tab w:val="left" w:pos="2520"/>
+        </w:tabs>
+        <w:ind w:left="2520" w:right="2466"/>
+        <w:rPr>
+          <w:sz w:val="28"/>
+          <w:szCs w:val="28"/>
+        </w:rPr>
+      </w:pPr>
+      <w:r>
         <w:rPr>
           <w:spacing w:val="-1"/>
           <w:sz w:val="28"/>
           <w:szCs w:val="28"/>
         </w:rPr>
-      </w:pPr>
+        <w:t>Sinh viên</w:t>
+      </w:r>
+      <w:r>
+        <w:rPr>
+          <w:sz w:val="28"/>
+          <w:szCs w:val="28"/>
+        </w:rPr>
+        <w:t>:</w:t>
+      </w:r>
+      <w:r>
+        <w:rPr>
+          <w:sz w:val="28"/>
+          <w:szCs w:val="28"/>
+        </w:rPr>
+        <w:t xml:space="preserve"> </w:t>
+      </w:r>
+      <w:r>
+        <w:rPr>
+          <w:sz w:val="28"/>
+          <w:szCs w:val="28"/>
+        </w:rPr>
+        <w:t xml:space="preserve"> </w:t>
+      </w:r>
+      <w:r>
+        <w:rPr>
+          <w:sz w:val="28"/>
+          <w:szCs w:val="28"/>
+        </w:rPr>
+        <w:t>Nguyễn Lê Nhật Linh</w:t>
+      </w:r>
+    </w:p>
+    <w:p>
+      <w:pPr>
+        <w:ind w:left="3690" w:right="2466"/>
+        <w:rPr>
+          <w:sz w:val="28"/>
+          <w:szCs w:val="28"/>
+        </w:rPr>
+      </w:pPr>
+      <w:r>
+        <w:rPr>
+          <w:sz w:val="28"/>
+          <w:szCs w:val="28"/>
+        </w:rPr>
+        <w:t xml:space="preserve"> </w:t>
+      </w:r>
       <w:r>
         <w:rPr>
           <w:spacing w:val="-1"/>
           <w:sz w:val="28"/>
           <w:szCs w:val="28"/>
         </w:rPr>
-        <w:t>Sinh</w:t>
-      </w:r>
+        <w:t>Thái Thị Thanh Thủy</w:t>
+      </w:r>
+    </w:p>
+    <w:p>
+      <w:pPr>
+        <w:tabs>
+          <w:tab w:val="left" w:pos="2520"/>
+        </w:tabs>
+        <w:ind w:left="2520" w:right="2466"/>
+        <w:rPr>
+          <w:sz w:val="28"/>
+          <w:szCs w:val="28"/>
+        </w:rPr>
+      </w:pPr>
       <w:r>
         <w:rPr>
           <w:spacing w:val="-1"/>
           <w:sz w:val="28"/>
           <w:szCs w:val="28"/>
         </w:rPr>
+        <w:t>L</w:t>
+      </w:r>
+      <w:r>
+        <w:rPr>
+          <w:sz w:val="28"/>
+          <w:szCs w:val="28"/>
+        </w:rPr>
+        <w:t>ớ</w:t>
+      </w:r>
+      <w:r>
+        <w:rPr>
+          <w:spacing w:val="1"/>
+          <w:sz w:val="28"/>
+          <w:szCs w:val="28"/>
+        </w:rPr>
+        <w:t>p</w:t>
+      </w:r>
+      <w:r>
+        <w:rPr>
+          <w:sz w:val="28"/>
+          <w:szCs w:val="28"/>
+        </w:rPr>
+        <w:t xml:space="preserve">:     </w:t>
+      </w:r>
+      <w:r>
+        <w:rPr>
+          <w:spacing w:val="69"/>
+          <w:sz w:val="28"/>
+          <w:szCs w:val="28"/>
+        </w:rPr>
         <w:t xml:space="preserve"> </w:t>
       </w:r>
+      <w:r>
+        <w:rPr>
+          <w:spacing w:val="69"/>
+          <w:sz w:val="28"/>
+          <w:szCs w:val="28"/>
+        </w:rPr>
+        <w:t xml:space="preserve">   </w:t>
+      </w:r>
+      <w:r>
+        <w:rPr>
+          <w:sz w:val="28"/>
+          <w:szCs w:val="28"/>
+        </w:rPr>
+        <w:t>4</w:t>
+      </w:r>
+      <w:r>
+        <w:rPr>
+          <w:spacing w:val="1"/>
+          <w:sz w:val="28"/>
+          <w:szCs w:val="28"/>
+        </w:rPr>
+        <w:t>4</w:t>
+      </w:r>
+      <w:r>
+        <w:rPr>
+          <w:spacing w:val="-4"/>
+          <w:sz w:val="28"/>
+          <w:szCs w:val="28"/>
+        </w:rPr>
+        <w:t>K</w:t>
+      </w:r>
+      <w:r>
+        <w:rPr>
+          <w:spacing w:val="1"/>
+          <w:sz w:val="28"/>
+          <w:szCs w:val="28"/>
+        </w:rPr>
+        <w:t>21.1</w:t>
+      </w:r>
+    </w:p>
+    <w:p>
+      <w:pPr>
+        <w:tabs>
+          <w:tab w:val="left" w:pos="2520"/>
+        </w:tabs>
+        <w:spacing w:line="320" w:lineRule="exact"/>
+        <w:ind w:left="2520"/>
+        <w:rPr>
+          <w:sz w:val="28"/>
+          <w:szCs w:val="28"/>
+        </w:rPr>
+      </w:pPr>
       <w:r>
         <w:rPr>
           <w:spacing w:val="-1"/>
           <w:sz w:val="28"/>
           <w:szCs w:val="28"/>
         </w:rPr>
-        <w:t>viên</w:t>
+        <w:t>Giáo viên hướng dẫn</w:t>
+      </w:r>
+      <w:r>
+        <w:rPr>
+          <w:sz w:val="28"/>
+          <w:szCs w:val="28"/>
+        </w:rPr>
+        <w:t xml:space="preserve">:  </w:t>
+      </w:r>
+      <w:r>
+        <w:rPr>
+          <w:sz w:val="28"/>
+          <w:szCs w:val="28"/>
+        </w:rPr>
+        <w:t xml:space="preserve">     </w:t>
       </w:r>
       <w:r>
         <w:rPr>
@@ -595,224 +757,16 @@
           <w:sz w:val="28"/>
           <w:szCs w:val="28"/>
         </w:rPr>
-        <w:t xml:space="preserve">: </w:t>
-      </w:r>
-      <w:r>
-        <w:rPr>
-          <w:spacing w:val="-1"/>
-          <w:sz w:val="28"/>
-          <w:szCs w:val="28"/>
-        </w:rPr>
-        <w:t>N</w:t>
-      </w:r>
-      <w:r>
-        <w:rPr>
-          <w:spacing w:val="-1"/>
-          <w:sz w:val="28"/>
-          <w:szCs w:val="28"/>
-        </w:rPr>
-        <w:t>guyễn</w:t>
-      </w:r>
-      <w:r>
-        <w:rPr>
-          <w:spacing w:val="-1"/>
-          <w:sz w:val="28"/>
-          <w:szCs w:val="28"/>
-        </w:rPr>
-        <w:t xml:space="preserve"> Quốc</w:t>
-      </w:r>
-      <w:r>
-        <w:rPr>
-          <w:spacing w:val="-1"/>
-          <w:sz w:val="28"/>
-          <w:szCs w:val="28"/>
-          <w:lang w:val="vi-VN"/>
-        </w:rPr>
-        <w:t xml:space="preserve"> </w:t>
-      </w:r>
-      <w:r>
-        <w:rPr>
-          <w:spacing w:val="-1"/>
-          <w:sz w:val="28"/>
-          <w:szCs w:val="28"/>
-        </w:rPr>
-        <w:t>Thiện</w:t>
-      </w:r>
-    </w:p>
-    <w:p>
-      <w:pPr>
-        <w:ind w:left="4134" w:right="1584"/>
-        <w:rPr>
-          <w:spacing w:val="-1"/>
-          <w:sz w:val="28"/>
-          <w:szCs w:val="28"/>
-          <w:lang w:val="vi-VN"/>
-        </w:rPr>
-      </w:pPr>
-      <w:r>
-        <w:rPr>
-          <w:spacing w:val="-1"/>
-          <w:sz w:val="28"/>
-          <w:szCs w:val="28"/>
-        </w:rPr>
-        <w:tab/>
-      </w:r>
-      <w:r>
-        <w:rPr>
-          <w:spacing w:val="-1"/>
-          <w:sz w:val="28"/>
-          <w:szCs w:val="28"/>
-        </w:rPr>
-        <w:tab/>
-      </w:r>
-      <w:r>
-        <w:rPr>
-          <w:spacing w:val="-1"/>
-          <w:sz w:val="28"/>
-          <w:szCs w:val="28"/>
-          <w:lang w:val="vi-VN"/>
-        </w:rPr>
-        <w:t xml:space="preserve">    Phạm Thị Thanh </w:t>
-      </w:r>
-      <w:r>
-        <w:rPr>
-          <w:spacing w:val="-1"/>
-          <w:sz w:val="28"/>
-          <w:szCs w:val="28"/>
-          <w:lang w:val="vi-VN"/>
-        </w:rPr>
-        <w:t>Quý</w:t>
-      </w:r>
-    </w:p>
-    <w:p>
-      <w:pPr>
-        <w:ind w:left="4134" w:right="2466"/>
-        <w:rPr>
-          <w:sz w:val="28"/>
-          <w:szCs w:val="28"/>
-          <w:lang w:val="vi-VN"/>
-        </w:rPr>
-      </w:pPr>
-      <w:r>
-        <w:rPr>
-          <w:spacing w:val="-1"/>
-          <w:sz w:val="28"/>
-          <w:szCs w:val="28"/>
-        </w:rPr>
-        <w:t>L</w:t>
-      </w:r>
-      <w:r>
-        <w:rPr>
-          <w:sz w:val="28"/>
-          <w:szCs w:val="28"/>
-        </w:rPr>
-        <w:t>ớ</w:t>
-      </w:r>
-      <w:r>
-        <w:rPr>
-          <w:spacing w:val="1"/>
-          <w:sz w:val="28"/>
-          <w:szCs w:val="28"/>
-        </w:rPr>
-        <w:t>p</w:t>
-      </w:r>
-      <w:r>
-        <w:rPr>
-          <w:sz w:val="28"/>
-          <w:szCs w:val="28"/>
-        </w:rPr>
-        <w:t>:   4</w:t>
-      </w:r>
-      <w:r>
-        <w:rPr>
-          <w:spacing w:val="1"/>
-          <w:sz w:val="28"/>
-          <w:szCs w:val="28"/>
-        </w:rPr>
-        <w:t>4</w:t>
-      </w:r>
-      <w:r>
-        <w:rPr>
-          <w:spacing w:val="-4"/>
-          <w:sz w:val="28"/>
-          <w:szCs w:val="28"/>
-        </w:rPr>
-        <w:t>K</w:t>
-      </w:r>
-      <w:r>
-        <w:rPr>
-          <w:spacing w:val="-4"/>
-          <w:sz w:val="28"/>
-          <w:szCs w:val="28"/>
-          <w:lang w:val="vi-VN"/>
-        </w:rPr>
-        <w:t>21.1</w:t>
-      </w:r>
-    </w:p>
-    <w:p>
-      <w:pPr>
-        <w:spacing w:line="320" w:lineRule="exact"/>
-        <w:ind w:left="3948" w:right="864" w:firstLine="186"/>
-        <w:rPr>
-          <w:sz w:val="28"/>
-          <w:szCs w:val="28"/>
-          <w:lang w:val="vi-VN"/>
-        </w:rPr>
-      </w:pPr>
-      <w:r>
-        <w:rPr>
-          <w:spacing w:val="-1"/>
-          <w:sz w:val="28"/>
-          <w:szCs w:val="28"/>
-        </w:rPr>
-        <w:t>Giáo viên hướng dẫn</w:t>
-      </w:r>
-      <w:r>
-        <w:rPr>
-          <w:sz w:val="28"/>
-          <w:szCs w:val="28"/>
-        </w:rPr>
-        <w:t xml:space="preserve">:  </w:t>
-      </w:r>
-      <w:r>
-        <w:rPr>
-          <w:sz w:val="28"/>
-          <w:szCs w:val="28"/>
-        </w:rPr>
-        <w:t xml:space="preserve"> </w:t>
-      </w:r>
-      <w:r>
-        <w:rPr>
-          <w:sz w:val="28"/>
-          <w:szCs w:val="28"/>
-          <w:lang w:val="vi-VN"/>
-        </w:rPr>
         <w:t>Cao Thị Nhâm</w:t>
       </w:r>
     </w:p>
     <w:p>
       <w:pPr>
+        <w:tabs>
+          <w:tab w:val="left" w:pos="2520"/>
+        </w:tabs>
         <w:spacing w:line="200" w:lineRule="exact"/>
-      </w:pPr>
-    </w:p>
-    <w:p>
-      <w:pPr>
-        <w:spacing w:line="200" w:lineRule="exact"/>
-      </w:pPr>
-    </w:p>
-    <w:p>
-      <w:pPr>
-        <w:spacing w:line="200" w:lineRule="exact"/>
-      </w:pPr>
-    </w:p>
-    <w:p>
-      <w:pPr>
-        <w:spacing w:line="200" w:lineRule="exact"/>
-      </w:pPr>
-    </w:p>
-    <w:p>
-      <w:pPr>
-        <w:spacing w:line="200" w:lineRule="exact"/>
+        <w:ind w:left="2520"/>
       </w:pPr>
     </w:p>
     <w:p>
@@ -841,7 +795,6 @@
           <w:i/>
           <w:szCs w:val="26"/>
         </w:rPr>
-        <w:lastRenderedPageBreak/>
         <w:t>Đà</w:t>
       </w:r>
       <w:r>
@@ -966,9 +919,9 @@
           <w:szCs w:val="26"/>
         </w:rPr>
         <w:sectPr>
-          <w:footerReference w:type="default" r:id="rId9"/>
+          <w:footerReference w:type="default" r:id="rId10"/>
           <w:pgSz w:w="12240" w:h="15840"/>
-          <w:pgMar w:top="1440" w:right="1440" w:bottom="1440" w:left="1440" w:header="720" w:footer="720" w:gutter="0"/>
+          <w:pgMar w:top="1411" w:right="1138" w:bottom="1411" w:left="1699" w:header="720" w:footer="720" w:gutter="0"/>
           <w:pgBorders>
             <w:top w:val="thinThickSmallGap" w:sz="24" w:space="1" w:color="auto"/>
             <w:left w:val="thinThickSmallGap" w:sz="24" w:space="4" w:color="auto"/>
@@ -2917,7 +2870,6 @@
         <w:ind w:left="360"/>
       </w:pPr>
       <w:r>
-        <w:lastRenderedPageBreak/>
         <w:fldChar w:fldCharType="end"/>
       </w:r>
     </w:p>
@@ -2964,9 +2916,9 @@
         <w:tblLook w:val="04A0" w:firstRow="1" w:lastRow="0" w:firstColumn="1" w:lastColumn="0" w:noHBand="0" w:noVBand="1"/>
       </w:tblPr>
       <w:tblGrid>
-        <w:gridCol w:w="3189"/>
-        <w:gridCol w:w="3191"/>
-        <w:gridCol w:w="3196"/>
+        <w:gridCol w:w="1278"/>
+        <w:gridCol w:w="3330"/>
+        <w:gridCol w:w="4968"/>
       </w:tblGrid>
       <w:tr>
         <w:tc>
@@ -3372,7 +3324,7 @@
         <w:spacing w:before="0" w:after="200" w:line="276" w:lineRule="auto"/>
         <w:jc w:val="left"/>
         <w:sectPr>
-          <w:footerReference w:type="default" r:id="rId10"/>
+          <w:footerReference w:type="default" r:id="rId11"/>
           <w:pgSz w:w="12240" w:h="15840"/>
           <w:pgMar w:top="1440" w:right="1440" w:bottom="1440" w:left="1440" w:header="720" w:footer="720" w:gutter="0"/>
           <w:pgNumType w:fmt="lowerRoman" w:start="1"/>
@@ -3415,7 +3367,7 @@
         <w:pStyle w:val="ListParagraph"/>
         <w:numPr>
           <w:ilvl w:val="0"/>
-          <w:numId w:val="2"/>
+          <w:numId w:val="3"/>
         </w:numPr>
       </w:pPr>
       <w:r>
@@ -3427,7 +3379,7 @@
         <w:pStyle w:val="ListParagraph"/>
         <w:numPr>
           <w:ilvl w:val="0"/>
-          <w:numId w:val="2"/>
+          <w:numId w:val="3"/>
         </w:numPr>
       </w:pPr>
       <w:r>
@@ -3439,7 +3391,7 @@
         <w:pStyle w:val="ListParagraph"/>
         <w:numPr>
           <w:ilvl w:val="0"/>
-          <w:numId w:val="2"/>
+          <w:numId w:val="3"/>
         </w:numPr>
       </w:pPr>
       <w:r>
@@ -3451,7 +3403,7 @@
         <w:pStyle w:val="ListParagraph"/>
         <w:numPr>
           <w:ilvl w:val="0"/>
-          <w:numId w:val="2"/>
+          <w:numId w:val="3"/>
         </w:numPr>
       </w:pPr>
       <w:r>
@@ -3483,10 +3435,10 @@
         <w:tblLook w:val="04A0" w:firstRow="1" w:lastRow="0" w:firstColumn="1" w:lastColumn="0" w:noHBand="0" w:noVBand="1"/>
       </w:tblPr>
       <w:tblGrid>
-        <w:gridCol w:w="2521"/>
-        <w:gridCol w:w="2546"/>
-        <w:gridCol w:w="2254"/>
-        <w:gridCol w:w="2300"/>
+        <w:gridCol w:w="1835"/>
+        <w:gridCol w:w="2241"/>
+        <w:gridCol w:w="1600"/>
+        <w:gridCol w:w="3900"/>
       </w:tblGrid>
       <w:tr>
         <w:tc>
@@ -3573,11 +3525,7 @@
           </w:tcPr>
           <w:p>
             <w:r>
-              <w:t>Ma</w:t>
-            </w:r>
-            <w:r>
-              <w:lastRenderedPageBreak/>
-              <w:t>KT</w:t>
+              <w:t>MaKT</w:t>
             </w:r>
           </w:p>
         </w:tc>
@@ -3587,12 +3535,7 @@
           </w:tcPr>
           <w:p>
             <w:r>
-              <w:lastRenderedPageBreak/>
-              <w:t>VA</w:t>
-            </w:r>
-            <w:r>
-              <w:lastRenderedPageBreak/>
-              <w:t>RCHAR(50)</w:t>
+              <w:t>VARCHAR(50)</w:t>
             </w:r>
           </w:p>
         </w:tc>
@@ -3610,15 +3553,7 @@
               <w:rPr>
                 <w:smallCaps/>
               </w:rPr>
-              <w:lastRenderedPageBreak/>
-              <w:t>Kh</w:t>
-            </w:r>
-            <w:r>
-              <w:rPr>
-                <w:smallCaps/>
-              </w:rPr>
-              <w:lastRenderedPageBreak/>
-              <w:t>óa chính</w:t>
+              <w:t>Khóa chính</w:t>
             </w:r>
           </w:p>
         </w:tc>
@@ -3628,20 +3563,7 @@
           </w:tcPr>
           <w:p>
             <w:r>
-              <w:lastRenderedPageBreak/>
-              <w:t xml:space="preserve">2 </w:t>
-            </w:r>
-            <w:r>
-              <w:lastRenderedPageBreak/>
-              <w:t>kí tự đầu là loại kì thi: TO: TOEIC, IE: IE</w:t>
-            </w:r>
-            <w:r>
-              <w:lastRenderedPageBreak/>
-              <w:t xml:space="preserve">LTS, MO: MOS, IC: IC3, những kí tự còn lại </w:t>
-            </w:r>
-            <w:r>
-              <w:lastRenderedPageBreak/>
-              <w:t>là số thứ tự</w:t>
+              <w:t>2 kí tự đầu là loại kì thi: TO: TOEIC, IE: IELTS, MO: MOS, IC: IC3, những kí tự còn lại là số thứ tự</w:t>
             </w:r>
           </w:p>
         </w:tc>
@@ -3653,7 +3575,6 @@
           </w:tcPr>
           <w:p>
             <w:r>
-              <w:lastRenderedPageBreak/>
               <w:t>PhongThi</w:t>
             </w:r>
           </w:p>
@@ -3756,55 +3677,7 @@
           </w:tcPr>
           <w:p>
             <w:r>
-              <w:t>SoLuon</w:t>
-            </w:r>
-            <w:r>
-              <w:lastRenderedPageBreak/>
-              <w:t>gToiDa</w:t>
-            </w:r>
-          </w:p>
-        </w:tc>
-        <w:tc>
-          <w:tcPr>
-            <w:tcW w:w="2241" w:type="dxa"/>
-          </w:tcPr>
-          <w:p>
-            <w:r>
-              <w:lastRenderedPageBreak/>
-              <w:t>INT</w:t>
-            </w:r>
-          </w:p>
-        </w:tc>
-        <w:tc>
-          <w:tcPr>
-            <w:tcW w:w="1600" w:type="dxa"/>
-          </w:tcPr>
-          <w:p/>
-        </w:tc>
-        <w:tc>
-          <w:tcPr>
-            <w:tcW w:w="3900" w:type="dxa"/>
-          </w:tcPr>
-          <w:p>
-            <w:r>
-              <w:t>Số lượ</w:t>
-            </w:r>
-            <w:r>
-              <w:lastRenderedPageBreak/>
-              <w:t>ng thí sinh trong 1 phòng thi</w:t>
-            </w:r>
-          </w:p>
-        </w:tc>
-      </w:tr>
-      <w:tr>
-        <w:tc>
-          <w:tcPr>
-            <w:tcW w:w="1835" w:type="dxa"/>
-          </w:tcPr>
-          <w:p>
-            <w:r>
-              <w:lastRenderedPageBreak/>
-              <w:t>SoLuongDK</w:t>
+              <w:t>SoLuongToiDa</w:t>
             </w:r>
           </w:p>
         </w:tc>
@@ -3830,11 +3703,45 @@
           </w:tcPr>
           <w:p>
             <w:r>
-              <w:t>Số lượng đã đ</w:t>
+              <w:t>Số lượng thí sinh trong 1 phòng thi</w:t>
             </w:r>
+          </w:p>
+        </w:tc>
+      </w:tr>
+      <w:tr>
+        <w:tc>
+          <w:tcPr>
+            <w:tcW w:w="1835" w:type="dxa"/>
+          </w:tcPr>
+          <w:p>
             <w:r>
-              <w:lastRenderedPageBreak/>
-              <w:t>ăng kí thi</w:t>
+              <w:t>SoLuongDK</w:t>
+            </w:r>
+          </w:p>
+        </w:tc>
+        <w:tc>
+          <w:tcPr>
+            <w:tcW w:w="2241" w:type="dxa"/>
+          </w:tcPr>
+          <w:p>
+            <w:r>
+              <w:t>INT</w:t>
+            </w:r>
+          </w:p>
+        </w:tc>
+        <w:tc>
+          <w:tcPr>
+            <w:tcW w:w="1600" w:type="dxa"/>
+          </w:tcPr>
+          <w:p/>
+        </w:tc>
+        <w:tc>
+          <w:tcPr>
+            <w:tcW w:w="3900" w:type="dxa"/>
+          </w:tcPr>
+          <w:p>
+            <w:r>
+              <w:t>Số lượng đã đăng kí thi</w:t>
             </w:r>
           </w:p>
         </w:tc>
@@ -3861,10 +3768,10 @@
         <w:tblLook w:val="04A0" w:firstRow="1" w:lastRow="0" w:firstColumn="1" w:lastColumn="0" w:noHBand="0" w:noVBand="1"/>
       </w:tblPr>
       <w:tblGrid>
-        <w:gridCol w:w="2390"/>
-        <w:gridCol w:w="2670"/>
-        <w:gridCol w:w="2283"/>
-        <w:gridCol w:w="2278"/>
+        <w:gridCol w:w="1728"/>
+        <w:gridCol w:w="2250"/>
+        <w:gridCol w:w="1620"/>
+        <w:gridCol w:w="3978"/>
       </w:tblGrid>
       <w:tr>
         <w:tc>
@@ -3951,6 +3858,7 @@
           </w:tcPr>
           <w:p>
             <w:r>
+              <w:lastRenderedPageBreak/>
               <w:t>SoDT</w:t>
             </w:r>
           </w:p>
@@ -4007,11 +3915,7 @@
           </w:tcPr>
           <w:p>
             <w:r>
-              <w:t>NVARC</w:t>
-            </w:r>
-            <w:r>
-              <w:lastRenderedPageBreak/>
-              <w:t>HAR(100)</w:t>
+              <w:t>NVARCHAR(100)</w:t>
             </w:r>
           </w:p>
         </w:tc>
@@ -4122,10 +4026,10 @@
         <w:tblLook w:val="04A0" w:firstRow="1" w:lastRow="0" w:firstColumn="1" w:lastColumn="0" w:noHBand="0" w:noVBand="1"/>
       </w:tblPr>
       <w:tblGrid>
-        <w:gridCol w:w="2406"/>
-        <w:gridCol w:w="2628"/>
-        <w:gridCol w:w="2345"/>
-        <w:gridCol w:w="2242"/>
+        <w:gridCol w:w="1728"/>
+        <w:gridCol w:w="2250"/>
+        <w:gridCol w:w="1620"/>
+        <w:gridCol w:w="3978"/>
       </w:tblGrid>
       <w:tr>
         <w:tc>
@@ -4143,14 +4047,7 @@
               <w:rPr>
                 <w:b/>
               </w:rPr>
-              <w:t>Tên c</w:t>
-            </w:r>
-            <w:r>
-              <w:rPr>
-                <w:b/>
-              </w:rPr>
-              <w:lastRenderedPageBreak/>
-              <w:t>ột</w:t>
+              <w:t>Tên cột</w:t>
             </w:r>
           </w:p>
         </w:tc>
@@ -4169,15 +4066,7 @@
               <w:rPr>
                 <w:b/>
               </w:rPr>
-              <w:lastRenderedPageBreak/>
-              <w:t xml:space="preserve">Kiểu </w:t>
-            </w:r>
-            <w:r>
-              <w:rPr>
-                <w:b/>
-              </w:rPr>
-              <w:lastRenderedPageBreak/>
-              <w:t>dữ liệu</w:t>
+              <w:t>Kiểu dữ liệu</w:t>
             </w:r>
           </w:p>
         </w:tc>
@@ -4196,7 +4085,6 @@
               <w:rPr>
                 <w:b/>
               </w:rPr>
-              <w:lastRenderedPageBreak/>
               <w:t>Khóa</w:t>
             </w:r>
           </w:p>
@@ -4294,11 +4182,7 @@
           </w:tcPr>
           <w:p>
             <w:r>
-              <w:t>Khóa chính, k</w:t>
-            </w:r>
-            <w:r>
-              <w:lastRenderedPageBreak/>
-              <w:t>hóa ngoại</w:t>
+              <w:t>Khóa chính, khóa ngoại</w:t>
             </w:r>
           </w:p>
         </w:tc>
@@ -4382,7 +4266,10 @@
         </w:tc>
       </w:tr>
     </w:tbl>
-    <w:p/>
+    <w:p>
+      <w:bookmarkStart w:id="12" w:name="_GoBack"/>
+      <w:bookmarkEnd w:id="12"/>
+    </w:p>
     <w:p>
       <w:r>
         <w:br w:type="page"/>
@@ -4392,26 +4279,26 @@
       <w:pPr>
         <w:pStyle w:val="Heading1"/>
       </w:pPr>
-      <w:bookmarkStart w:id="12" w:name="_Toc47856523"/>
-      <w:bookmarkStart w:id="13" w:name="_Toc47856951"/>
+      <w:bookmarkStart w:id="13" w:name="_Toc47856523"/>
+      <w:bookmarkStart w:id="14" w:name="_Toc47856951"/>
       <w:r>
         <w:lastRenderedPageBreak/>
         <w:t>THỰC THI CƠ SỞ DỮ LIỆU</w:t>
       </w:r>
-      <w:bookmarkEnd w:id="12"/>
       <w:bookmarkEnd w:id="13"/>
+      <w:bookmarkEnd w:id="14"/>
     </w:p>
     <w:p>
       <w:pPr>
         <w:pStyle w:val="Heading2"/>
       </w:pPr>
-      <w:bookmarkStart w:id="14" w:name="_Toc47856524"/>
-      <w:bookmarkStart w:id="15" w:name="_Toc47856952"/>
+      <w:bookmarkStart w:id="15" w:name="_Toc47856524"/>
+      <w:bookmarkStart w:id="16" w:name="_Toc47856952"/>
       <w:r>
         <w:t>Đề mục con 1</w:t>
       </w:r>
-      <w:bookmarkEnd w:id="14"/>
       <w:bookmarkEnd w:id="15"/>
+      <w:bookmarkEnd w:id="16"/>
     </w:p>
     <w:p>
       <w:pPr>
@@ -4423,7 +4310,7 @@
           <w:noProof/>
         </w:rPr>
         <w:drawing>
-          <wp:inline distT="0" distB="0" distL="0" distR="0" wp14:anchorId="781ECE08" wp14:editId="50D2F806">
+          <wp:inline distT="0" distB="0" distL="0" distR="0" wp14:anchorId="64F8AD1A" wp14:editId="3315A77F">
             <wp:extent cx="3310173" cy="2000250"/>
             <wp:effectExtent l="0" t="0" r="5080" b="0"/>
             <wp:docPr id="1" name="Picture 1"/>
@@ -4438,7 +4325,7 @@
                     <pic:cNvPicPr/>
                   </pic:nvPicPr>
                   <pic:blipFill>
-                    <a:blip r:embed="rId11">
+                    <a:blip r:embed="rId12">
                       <a:extLst>
                         <a:ext uri="{28A0092B-C50C-407E-A947-70E740481C1C}">
                           <a14:useLocalDpi xmlns:a14="http://schemas.microsoft.com/office/drawing/2010/main" val="0"/>
@@ -4470,59 +4357,33 @@
         <w:pStyle w:val="Caption"/>
         <w:jc w:val="center"/>
       </w:pPr>
-      <w:bookmarkStart w:id="16" w:name="_Toc47855549"/>
+      <w:bookmarkStart w:id="17" w:name="_Toc47855549"/>
       <w:r>
         <w:t xml:space="preserve">Hình </w:t>
       </w:r>
-      <w:r>
-        <w:fldChar w:fldCharType="begin"/>
-      </w:r>
-      <w:r>
-        <w:instrText xml:space="preserve"> STYLEREF 1 \s </w:instrText>
-      </w:r>
-      <w:r>
-        <w:fldChar w:fldCharType="separate"/>
-      </w:r>
-      <w:r>
-        <w:rPr>
-          <w:noProof/>
-        </w:rPr>
-        <w:t>2</w:t>
-      </w:r>
-      <w:r>
-        <w:rPr>
-          <w:noProof/>
-        </w:rPr>
-        <w:fldChar w:fldCharType="end"/>
-      </w:r>
+      <w:fldSimple w:instr=" STYLEREF 1 \s ">
+        <w:r>
+          <w:rPr>
+            <w:noProof/>
+          </w:rPr>
+          <w:t>2</w:t>
+        </w:r>
+      </w:fldSimple>
       <w:r>
         <w:noBreakHyphen/>
       </w:r>
-      <w:r>
-        <w:fldChar w:fldCharType="begin"/>
-      </w:r>
-      <w:r>
-        <w:instrText xml:space="preserve"> SEQ Hình \* ARABIC \s 1 </w:instrText>
-      </w:r>
-      <w:r>
-        <w:fldChar w:fldCharType="separate"/>
-      </w:r>
-      <w:r>
-        <w:rPr>
-          <w:noProof/>
-        </w:rPr>
-        <w:t>1</w:t>
-      </w:r>
-      <w:r>
-        <w:rPr>
-          <w:noProof/>
-        </w:rPr>
-        <w:fldChar w:fldCharType="end"/>
-      </w:r>
+      <w:fldSimple w:instr=" SEQ Hình \* ARABIC \s 1 ">
+        <w:r>
+          <w:rPr>
+            <w:noProof/>
+          </w:rPr>
+          <w:t>1</w:t>
+        </w:r>
+      </w:fldSimple>
       <w:r>
         <w:t xml:space="preserve"> Ví dụ về caption cho hình ảnh</w:t>
       </w:r>
-      <w:bookmarkEnd w:id="16"/>
+      <w:bookmarkEnd w:id="17"/>
     </w:p>
     <w:p>
       <w:r>
@@ -4533,13 +4394,13 @@
       <w:pPr>
         <w:pStyle w:val="Heading2"/>
       </w:pPr>
-      <w:bookmarkStart w:id="17" w:name="_Toc47856525"/>
-      <w:bookmarkStart w:id="18" w:name="_Toc47856953"/>
+      <w:bookmarkStart w:id="18" w:name="_Toc47856525"/>
+      <w:bookmarkStart w:id="19" w:name="_Toc47856953"/>
       <w:r>
         <w:t>Đề mục con 2</w:t>
       </w:r>
-      <w:bookmarkEnd w:id="17"/>
       <w:bookmarkEnd w:id="18"/>
+      <w:bookmarkEnd w:id="19"/>
     </w:p>
     <w:p>
       <w:r>
@@ -4550,13 +4411,13 @@
       <w:pPr>
         <w:pStyle w:val="Heading2"/>
       </w:pPr>
-      <w:bookmarkStart w:id="19" w:name="_Toc47856526"/>
-      <w:bookmarkStart w:id="20" w:name="_Toc47856954"/>
+      <w:bookmarkStart w:id="20" w:name="_Toc47856526"/>
+      <w:bookmarkStart w:id="21" w:name="_Toc47856954"/>
       <w:r>
         <w:t>…</w:t>
       </w:r>
-      <w:bookmarkEnd w:id="19"/>
       <w:bookmarkEnd w:id="20"/>
+      <w:bookmarkEnd w:id="21"/>
     </w:p>
     <w:p>
       <w:r>
@@ -4576,26 +4437,26 @@
       <w:pPr>
         <w:pStyle w:val="Heading1"/>
       </w:pPr>
-      <w:bookmarkStart w:id="21" w:name="_Toc47856527"/>
-      <w:bookmarkStart w:id="22" w:name="_Toc47856955"/>
+      <w:bookmarkStart w:id="22" w:name="_Toc47856527"/>
+      <w:bookmarkStart w:id="23" w:name="_Toc47856955"/>
       <w:r>
         <w:lastRenderedPageBreak/>
         <w:t>THIẾT KẾ VÀ PHÁT TRIỂN ỨNG DỤNG</w:t>
       </w:r>
-      <w:bookmarkEnd w:id="21"/>
       <w:bookmarkEnd w:id="22"/>
+      <w:bookmarkEnd w:id="23"/>
     </w:p>
     <w:p>
       <w:pPr>
         <w:pStyle w:val="Heading2"/>
       </w:pPr>
-      <w:bookmarkStart w:id="23" w:name="_Toc47856528"/>
-      <w:bookmarkStart w:id="24" w:name="_Toc47856956"/>
+      <w:bookmarkStart w:id="24" w:name="_Toc47856528"/>
+      <w:bookmarkStart w:id="25" w:name="_Toc47856956"/>
       <w:r>
         <w:t>Đề mục con 1</w:t>
       </w:r>
-      <w:bookmarkEnd w:id="23"/>
       <w:bookmarkEnd w:id="24"/>
+      <w:bookmarkEnd w:id="25"/>
     </w:p>
     <w:p>
       <w:r>
@@ -4606,13 +4467,13 @@
       <w:pPr>
         <w:pStyle w:val="Heading2"/>
       </w:pPr>
-      <w:bookmarkStart w:id="25" w:name="_Toc47856529"/>
-      <w:bookmarkStart w:id="26" w:name="_Toc47856957"/>
+      <w:bookmarkStart w:id="26" w:name="_Toc47856529"/>
+      <w:bookmarkStart w:id="27" w:name="_Toc47856957"/>
       <w:r>
         <w:t>Đề mục con 2</w:t>
       </w:r>
-      <w:bookmarkEnd w:id="25"/>
       <w:bookmarkEnd w:id="26"/>
+      <w:bookmarkEnd w:id="27"/>
     </w:p>
     <w:p>
       <w:r>
@@ -4623,13 +4484,13 @@
       <w:pPr>
         <w:pStyle w:val="Heading2"/>
       </w:pPr>
-      <w:bookmarkStart w:id="27" w:name="_Toc47856530"/>
-      <w:bookmarkStart w:id="28" w:name="_Toc47856958"/>
+      <w:bookmarkStart w:id="28" w:name="_Toc47856530"/>
+      <w:bookmarkStart w:id="29" w:name="_Toc47856958"/>
       <w:r>
         <w:t>….</w:t>
       </w:r>
-      <w:bookmarkEnd w:id="27"/>
       <w:bookmarkEnd w:id="28"/>
+      <w:bookmarkEnd w:id="29"/>
     </w:p>
     <w:p>
       <w:r>
@@ -4645,14 +4506,14 @@
       <w:pPr>
         <w:pStyle w:val="Heading1"/>
       </w:pPr>
-      <w:bookmarkStart w:id="29" w:name="_Toc47856531"/>
-      <w:bookmarkStart w:id="30" w:name="_Toc47856959"/>
+      <w:bookmarkStart w:id="30" w:name="_Toc47856531"/>
+      <w:bookmarkStart w:id="31" w:name="_Toc47856959"/>
       <w:r>
         <w:lastRenderedPageBreak/>
         <w:t>KẾT LUẬN</w:t>
       </w:r>
-      <w:bookmarkEnd w:id="29"/>
       <w:bookmarkEnd w:id="30"/>
+      <w:bookmarkEnd w:id="31"/>
     </w:p>
     <w:p>
       <w:pPr>
@@ -4672,14 +4533,14 @@
         </w:numPr>
         <w:ind w:left="360"/>
       </w:pPr>
-      <w:bookmarkStart w:id="31" w:name="_Toc47856532"/>
-      <w:bookmarkStart w:id="32" w:name="_Toc47856960"/>
+      <w:bookmarkStart w:id="32" w:name="_Toc47856532"/>
+      <w:bookmarkStart w:id="33" w:name="_Toc47856960"/>
       <w:r>
         <w:lastRenderedPageBreak/>
         <w:t>TÀI LIỆU THAM KHẢO</w:t>
       </w:r>
-      <w:bookmarkEnd w:id="31"/>
       <w:bookmarkEnd w:id="32"/>
+      <w:bookmarkEnd w:id="33"/>
     </w:p>
     <w:p>
       <w:pPr>
@@ -4711,14 +4572,14 @@
         </w:numPr>
         <w:ind w:left="360"/>
       </w:pPr>
-      <w:bookmarkStart w:id="33" w:name="_Toc47856533"/>
-      <w:bookmarkStart w:id="34" w:name="_Toc47856961"/>
+      <w:bookmarkStart w:id="34" w:name="_Toc47856533"/>
+      <w:bookmarkStart w:id="35" w:name="_Toc47856961"/>
       <w:r>
         <w:lastRenderedPageBreak/>
         <w:t>PHỤ LỤC</w:t>
       </w:r>
-      <w:bookmarkEnd w:id="33"/>
       <w:bookmarkEnd w:id="34"/>
+      <w:bookmarkEnd w:id="35"/>
     </w:p>
     <w:p>
       <w:pPr>
@@ -4758,7 +4619,7 @@
 </file>
 
 <file path=word/endnotes.xml><?xml version="1.0" encoding="utf-8"?>
-<w:endnotes xmlns:wpc="http://schemas.microsoft.com/office/word/2010/wordprocessingCanvas" xmlns:cx="http://schemas.microsoft.com/office/drawing/2014/chartex" xmlns:cx1="http://schemas.microsoft.com/office/drawing/2015/9/8/chartex" xmlns:cx2="http://schemas.microsoft.com/office/drawing/2015/10/21/chartex" xmlns:cx3="http://schemas.microsoft.com/office/drawing/2016/5/9/chartex" xmlns:cx4="http://schemas.microsoft.com/office/drawing/2016/5/10/chartex" xmlns:cx5="http://schemas.microsoft.com/office/drawing/2016/5/11/chartex" xmlns:cx6="http://schemas.microsoft.com/office/drawing/2016/5/12/chartex" xmlns:cx7="http://schemas.microsoft.com/office/drawing/2016/5/13/chartex" xmlns:cx8="http://schemas.microsoft.com/office/drawing/2016/5/14/chartex" xmlns:mc="http://schemas.openxmlformats.org/markup-compatibility/2006" xmlns:aink="http://schemas.microsoft.com/office/drawing/2016/ink" xmlns:am3d="http://schemas.microsoft.com/office/drawing/2017/model3d" xmlns:o="urn:schemas-microsoft-com:office:office" xmlns:r="http://schemas.openxmlformats.org/officeDocument/2006/relationships" xmlns:m="http://schemas.openxmlformats.org/officeDocument/2006/math" xmlns:v="urn:schemas-microsoft-com:vml" xmlns:wp14="http://schemas.microsoft.com/office/word/2010/wordprocessingDrawing" xmlns:wp="http://schemas.openxmlformats.org/drawingml/2006/wordprocessingDrawing" xmlns:w10="urn:schemas-microsoft-com:office:word" xmlns:w="http://schemas.openxmlformats.org/wordprocessingml/2006/main" xmlns:w14="http://schemas.microsoft.com/office/word/2010/wordml" xmlns:w15="http://schemas.microsoft.com/office/word/2012/wordml" xmlns:w16cex="http://schemas.microsoft.com/office/word/2018/wordml/cex" xmlns:w16cid="http://schemas.microsoft.com/office/word/2016/wordml/cid" xmlns:w16="http://schemas.microsoft.com/office/word/2018/wordml" xmlns:w16se="http://schemas.microsoft.com/office/word/2015/wordml/symex" xmlns:wpg="http://schemas.microsoft.com/office/word/2010/wordprocessingGroup" xmlns:wpi="http://schemas.microsoft.com/office/word/2010/wordprocessingInk" xmlns:wne="http://schemas.microsoft.com/office/word/2006/wordml" xmlns:wps="http://schemas.microsoft.com/office/word/2010/wordprocessingShape" mc:Ignorable="w14 w15 w16se w16cid w16 w16cex wp14">
+<w:endnotes xmlns:wpc="http://schemas.microsoft.com/office/word/2010/wordprocessingCanvas" xmlns:mc="http://schemas.openxmlformats.org/markup-compatibility/2006" xmlns:o="urn:schemas-microsoft-com:office:office" xmlns:r="http://schemas.openxmlformats.org/officeDocument/2006/relationships" xmlns:m="http://schemas.openxmlformats.org/officeDocument/2006/math" xmlns:v="urn:schemas-microsoft-com:vml" xmlns:wp14="http://schemas.microsoft.com/office/word/2010/wordprocessingDrawing" xmlns:wp="http://schemas.openxmlformats.org/drawingml/2006/wordprocessingDrawing" xmlns:w10="urn:schemas-microsoft-com:office:word" xmlns:w="http://schemas.openxmlformats.org/wordprocessingml/2006/main" xmlns:w14="http://schemas.microsoft.com/office/word/2010/wordml" xmlns:wpg="http://schemas.microsoft.com/office/word/2010/wordprocessingGroup" xmlns:wpi="http://schemas.microsoft.com/office/word/2010/wordprocessingInk" xmlns:wne="http://schemas.microsoft.com/office/word/2006/wordml" xmlns:wps="http://schemas.microsoft.com/office/word/2010/wordprocessingShape" mc:Ignorable="w14 wp14">
   <w:endnote w:type="separator" w:id="-1">
     <w:p>
       <w:pPr>
@@ -4783,7 +4644,7 @@
 </file>
 
 <file path=word/footer1.xml><?xml version="1.0" encoding="utf-8"?>
-<w:ftr xmlns:wpc="http://schemas.microsoft.com/office/word/2010/wordprocessingCanvas" xmlns:cx="http://schemas.microsoft.com/office/drawing/2014/chartex" xmlns:cx1="http://schemas.microsoft.com/office/drawing/2015/9/8/chartex" xmlns:cx2="http://schemas.microsoft.com/office/drawing/2015/10/21/chartex" xmlns:cx3="http://schemas.microsoft.com/office/drawing/2016/5/9/chartex" xmlns:cx4="http://schemas.microsoft.com/office/drawing/2016/5/10/chartex" xmlns:cx5="http://schemas.microsoft.com/office/drawing/2016/5/11/chartex" xmlns:cx6="http://schemas.microsoft.com/office/drawing/2016/5/12/chartex" xmlns:cx7="http://schemas.microsoft.com/office/drawing/2016/5/13/chartex" xmlns:cx8="http://schemas.microsoft.com/office/drawing/2016/5/14/chartex" xmlns:mc="http://schemas.openxmlformats.org/markup-compatibility/2006" xmlns:aink="http://schemas.microsoft.com/office/drawing/2016/ink" xmlns:am3d="http://schemas.microsoft.com/office/drawing/2017/model3d" xmlns:o="urn:schemas-microsoft-com:office:office" xmlns:r="http://schemas.openxmlformats.org/officeDocument/2006/relationships" xmlns:m="http://schemas.openxmlformats.org/officeDocument/2006/math" xmlns:v="urn:schemas-microsoft-com:vml" xmlns:wp14="http://schemas.microsoft.com/office/word/2010/wordprocessingDrawing" xmlns:wp="http://schemas.openxmlformats.org/drawingml/2006/wordprocessingDrawing" xmlns:w10="urn:schemas-microsoft-com:office:word" xmlns:w="http://schemas.openxmlformats.org/wordprocessingml/2006/main" xmlns:w14="http://schemas.microsoft.com/office/word/2010/wordml" xmlns:w15="http://schemas.microsoft.com/office/word/2012/wordml" xmlns:w16cex="http://schemas.microsoft.com/office/word/2018/wordml/cex" xmlns:w16cid="http://schemas.microsoft.com/office/word/2016/wordml/cid" xmlns:w16="http://schemas.microsoft.com/office/word/2018/wordml" xmlns:w16se="http://schemas.microsoft.com/office/word/2015/wordml/symex" xmlns:wpg="http://schemas.microsoft.com/office/word/2010/wordprocessingGroup" xmlns:wpi="http://schemas.microsoft.com/office/word/2010/wordprocessingInk" xmlns:wne="http://schemas.microsoft.com/office/word/2006/wordml" xmlns:wps="http://schemas.microsoft.com/office/word/2010/wordprocessingShape" mc:Ignorable="w14 w15 w16se w16cid w16 w16cex wp14">
+<w:ftr xmlns:wpc="http://schemas.microsoft.com/office/word/2010/wordprocessingCanvas" xmlns:mc="http://schemas.openxmlformats.org/markup-compatibility/2006" xmlns:o="urn:schemas-microsoft-com:office:office" xmlns:r="http://schemas.openxmlformats.org/officeDocument/2006/relationships" xmlns:m="http://schemas.openxmlformats.org/officeDocument/2006/math" xmlns:v="urn:schemas-microsoft-com:vml" xmlns:wp14="http://schemas.microsoft.com/office/word/2010/wordprocessingDrawing" xmlns:wp="http://schemas.openxmlformats.org/drawingml/2006/wordprocessingDrawing" xmlns:w10="urn:schemas-microsoft-com:office:word" xmlns:w="http://schemas.openxmlformats.org/wordprocessingml/2006/main" xmlns:w14="http://schemas.microsoft.com/office/word/2010/wordml" xmlns:wpg="http://schemas.microsoft.com/office/word/2010/wordprocessingGroup" xmlns:wpi="http://schemas.microsoft.com/office/word/2010/wordprocessingInk" xmlns:wne="http://schemas.microsoft.com/office/word/2006/wordml" xmlns:wps="http://schemas.microsoft.com/office/word/2010/wordprocessingShape" mc:Ignorable="w14 wp14">
   <w:p>
     <w:pPr>
       <w:pStyle w:val="Footer"/>
@@ -4799,7 +4660,7 @@
 </file>
 
 <file path=word/footer2.xml><?xml version="1.0" encoding="utf-8"?>
-<w:ftr xmlns:wpc="http://schemas.microsoft.com/office/word/2010/wordprocessingCanvas" xmlns:cx="http://schemas.microsoft.com/office/drawing/2014/chartex" xmlns:cx1="http://schemas.microsoft.com/office/drawing/2015/9/8/chartex" xmlns:cx2="http://schemas.microsoft.com/office/drawing/2015/10/21/chartex" xmlns:cx3="http://schemas.microsoft.com/office/drawing/2016/5/9/chartex" xmlns:cx4="http://schemas.microsoft.com/office/drawing/2016/5/10/chartex" xmlns:cx5="http://schemas.microsoft.com/office/drawing/2016/5/11/chartex" xmlns:cx6="http://schemas.microsoft.com/office/drawing/2016/5/12/chartex" xmlns:cx7="http://schemas.microsoft.com/office/drawing/2016/5/13/chartex" xmlns:cx8="http://schemas.microsoft.com/office/drawing/2016/5/14/chartex" xmlns:mc="http://schemas.openxmlformats.org/markup-compatibility/2006" xmlns:aink="http://schemas.microsoft.com/office/drawing/2016/ink" xmlns:am3d="http://schemas.microsoft.com/office/drawing/2017/model3d" xmlns:o="urn:schemas-microsoft-com:office:office" xmlns:r="http://schemas.openxmlformats.org/officeDocument/2006/relationships" xmlns:m="http://schemas.openxmlformats.org/officeDocument/2006/math" xmlns:v="urn:schemas-microsoft-com:vml" xmlns:wp14="http://schemas.microsoft.com/office/word/2010/wordprocessingDrawing" xmlns:wp="http://schemas.openxmlformats.org/drawingml/2006/wordprocessingDrawing" xmlns:w10="urn:schemas-microsoft-com:office:word" xmlns:w="http://schemas.openxmlformats.org/wordprocessingml/2006/main" xmlns:w14="http://schemas.microsoft.com/office/word/2010/wordml" xmlns:w15="http://schemas.microsoft.com/office/word/2012/wordml" xmlns:w16cex="http://schemas.microsoft.com/office/word/2018/wordml/cex" xmlns:w16cid="http://schemas.microsoft.com/office/word/2016/wordml/cid" xmlns:w16="http://schemas.microsoft.com/office/word/2018/wordml" xmlns:w16se="http://schemas.microsoft.com/office/word/2015/wordml/symex" xmlns:wpg="http://schemas.microsoft.com/office/word/2010/wordprocessingGroup" xmlns:wpi="http://schemas.microsoft.com/office/word/2010/wordprocessingInk" xmlns:wne="http://schemas.microsoft.com/office/word/2006/wordml" xmlns:wps="http://schemas.microsoft.com/office/word/2010/wordprocessingShape" mc:Ignorable="w14 w15 w16se w16cid w16 w16cex wp14">
+<w:ftr xmlns:wpc="http://schemas.microsoft.com/office/word/2010/wordprocessingCanvas" xmlns:mc="http://schemas.openxmlformats.org/markup-compatibility/2006" xmlns:o="urn:schemas-microsoft-com:office:office" xmlns:r="http://schemas.openxmlformats.org/officeDocument/2006/relationships" xmlns:m="http://schemas.openxmlformats.org/officeDocument/2006/math" xmlns:v="urn:schemas-microsoft-com:vml" xmlns:wp14="http://schemas.microsoft.com/office/word/2010/wordprocessingDrawing" xmlns:wp="http://schemas.openxmlformats.org/drawingml/2006/wordprocessingDrawing" xmlns:w10="urn:schemas-microsoft-com:office:word" xmlns:w="http://schemas.openxmlformats.org/wordprocessingml/2006/main" xmlns:w14="http://schemas.microsoft.com/office/word/2010/wordml" xmlns:wpg="http://schemas.microsoft.com/office/word/2010/wordprocessingGroup" xmlns:wpi="http://schemas.microsoft.com/office/word/2010/wordprocessingInk" xmlns:wne="http://schemas.microsoft.com/office/word/2006/wordml" xmlns:wps="http://schemas.microsoft.com/office/word/2010/wordprocessingShape" mc:Ignorable="w14 wp14">
   <w:sdt>
     <w:sdtPr>
       <w:id w:val="1824086890"/>
@@ -4832,7 +4693,7 @@
           <w:rPr>
             <w:noProof/>
           </w:rPr>
-          <w:t>7</w:t>
+          <w:t>1</w:t>
         </w:r>
         <w:r>
           <w:rPr>
@@ -4852,7 +4713,7 @@
 </file>
 
 <file path=word/footnotes.xml><?xml version="1.0" encoding="utf-8"?>
-<w:footnotes xmlns:wpc="http://schemas.microsoft.com/office/word/2010/wordprocessingCanvas" xmlns:cx="http://schemas.microsoft.com/office/drawing/2014/chartex" xmlns:cx1="http://schemas.microsoft.com/office/drawing/2015/9/8/chartex" xmlns:cx2="http://schemas.microsoft.com/office/drawing/2015/10/21/chartex" xmlns:cx3="http://schemas.microsoft.com/office/drawing/2016/5/9/chartex" xmlns:cx4="http://schemas.microsoft.com/office/drawing/2016/5/10/chartex" xmlns:cx5="http://schemas.microsoft.com/office/drawing/2016/5/11/chartex" xmlns:cx6="http://schemas.microsoft.com/office/drawing/2016/5/12/chartex" xmlns:cx7="http://schemas.microsoft.com/office/drawing/2016/5/13/chartex" xmlns:cx8="http://schemas.microsoft.com/office/drawing/2016/5/14/chartex" xmlns:mc="http://schemas.openxmlformats.org/markup-compatibility/2006" xmlns:aink="http://schemas.microsoft.com/office/drawing/2016/ink" xmlns:am3d="http://schemas.microsoft.com/office/drawing/2017/model3d" xmlns:o="urn:schemas-microsoft-com:office:office" xmlns:r="http://schemas.openxmlformats.org/officeDocument/2006/relationships" xmlns:m="http://schemas.openxmlformats.org/officeDocument/2006/math" xmlns:v="urn:schemas-microsoft-com:vml" xmlns:wp14="http://schemas.microsoft.com/office/word/2010/wordprocessingDrawing" xmlns:wp="http://schemas.openxmlformats.org/drawingml/2006/wordprocessingDrawing" xmlns:w10="urn:schemas-microsoft-com:office:word" xmlns:w="http://schemas.openxmlformats.org/wordprocessingml/2006/main" xmlns:w14="http://schemas.microsoft.com/office/word/2010/wordml" xmlns:w15="http://schemas.microsoft.com/office/word/2012/wordml" xmlns:w16cex="http://schemas.microsoft.com/office/word/2018/wordml/cex" xmlns:w16cid="http://schemas.microsoft.com/office/word/2016/wordml/cid" xmlns:w16="http://schemas.microsoft.com/office/word/2018/wordml" xmlns:w16se="http://schemas.microsoft.com/office/word/2015/wordml/symex" xmlns:wpg="http://schemas.microsoft.com/office/word/2010/wordprocessingGroup" xmlns:wpi="http://schemas.microsoft.com/office/word/2010/wordprocessingInk" xmlns:wne="http://schemas.microsoft.com/office/word/2006/wordml" xmlns:wps="http://schemas.microsoft.com/office/word/2010/wordprocessingShape" mc:Ignorable="w14 w15 w16se w16cid w16 w16cex wp14">
+<w:footnotes xmlns:wpc="http://schemas.microsoft.com/office/word/2010/wordprocessingCanvas" xmlns:mc="http://schemas.openxmlformats.org/markup-compatibility/2006" xmlns:o="urn:schemas-microsoft-com:office:office" xmlns:r="http://schemas.openxmlformats.org/officeDocument/2006/relationships" xmlns:m="http://schemas.openxmlformats.org/officeDocument/2006/math" xmlns:v="urn:schemas-microsoft-com:vml" xmlns:wp14="http://schemas.microsoft.com/office/word/2010/wordprocessingDrawing" xmlns:wp="http://schemas.openxmlformats.org/drawingml/2006/wordprocessingDrawing" xmlns:w10="urn:schemas-microsoft-com:office:word" xmlns:w="http://schemas.openxmlformats.org/wordprocessingml/2006/main" xmlns:w14="http://schemas.microsoft.com/office/word/2010/wordml" xmlns:wpg="http://schemas.microsoft.com/office/word/2010/wordprocessingGroup" xmlns:wpi="http://schemas.microsoft.com/office/word/2010/wordprocessingInk" xmlns:wne="http://schemas.microsoft.com/office/word/2006/wordml" xmlns:wps="http://schemas.microsoft.com/office/word/2010/wordprocessingShape" mc:Ignorable="w14 wp14">
   <w:footnote w:type="separator" w:id="-1">
     <w:p>
       <w:pPr>
@@ -4877,8 +4738,8 @@
 </file>
 
 <file path=word/numbering.xml><?xml version="1.0" encoding="utf-8"?>
-<w:numbering xmlns:wpc="http://schemas.microsoft.com/office/word/2010/wordprocessingCanvas" xmlns:cx="http://schemas.microsoft.com/office/drawing/2014/chartex" xmlns:cx1="http://schemas.microsoft.com/office/drawing/2015/9/8/chartex" xmlns:cx2="http://schemas.microsoft.com/office/drawing/2015/10/21/chartex" xmlns:cx3="http://schemas.microsoft.com/office/drawing/2016/5/9/chartex" xmlns:cx4="http://schemas.microsoft.com/office/drawing/2016/5/10/chartex" xmlns:cx5="http://schemas.microsoft.com/office/drawing/2016/5/11/chartex" xmlns:cx6="http://schemas.microsoft.com/office/drawing/2016/5/12/chartex" xmlns:cx7="http://schemas.microsoft.com/office/drawing/2016/5/13/chartex" xmlns:cx8="http://schemas.microsoft.com/office/drawing/2016/5/14/chartex" xmlns:mc="http://schemas.openxmlformats.org/markup-compatibility/2006" xmlns:aink="http://schemas.microsoft.com/office/drawing/2016/ink" xmlns:am3d="http://schemas.microsoft.com/office/drawing/2017/model3d" xmlns:o="urn:schemas-microsoft-com:office:office" xmlns:r="http://schemas.openxmlformats.org/officeDocument/2006/relationships" xmlns:m="http://schemas.openxmlformats.org/officeDocument/2006/math" xmlns:v="urn:schemas-microsoft-com:vml" xmlns:wp14="http://schemas.microsoft.com/office/word/2010/wordprocessingDrawing" xmlns:wp="http://schemas.openxmlformats.org/drawingml/2006/wordprocessingDrawing" xmlns:w10="urn:schemas-microsoft-com:office:word" xmlns:w="http://schemas.openxmlformats.org/wordprocessingml/2006/main" xmlns:w14="http://schemas.microsoft.com/office/word/2010/wordml" xmlns:w15="http://schemas.microsoft.com/office/word/2012/wordml" xmlns:w16cex="http://schemas.microsoft.com/office/word/2018/wordml/cex" xmlns:w16cid="http://schemas.microsoft.com/office/word/2016/wordml/cid" xmlns:w16="http://schemas.microsoft.com/office/word/2018/wordml" xmlns:w16se="http://schemas.microsoft.com/office/word/2015/wordml/symex" xmlns:wpg="http://schemas.microsoft.com/office/word/2010/wordprocessingGroup" xmlns:wpi="http://schemas.microsoft.com/office/word/2010/wordprocessingInk" xmlns:wne="http://schemas.microsoft.com/office/word/2006/wordml" xmlns:wps="http://schemas.microsoft.com/office/word/2010/wordprocessingShape" mc:Ignorable="w14 w15 w16se w16cid w16 w16cex wp14">
-  <w:abstractNum w:abstractNumId="0" w15:restartNumberingAfterBreak="0">
+<w:numbering xmlns:wpc="http://schemas.microsoft.com/office/word/2010/wordprocessingCanvas" xmlns:mc="http://schemas.openxmlformats.org/markup-compatibility/2006" xmlns:o="urn:schemas-microsoft-com:office:office" xmlns:r="http://schemas.openxmlformats.org/officeDocument/2006/relationships" xmlns:m="http://schemas.openxmlformats.org/officeDocument/2006/math" xmlns:v="urn:schemas-microsoft-com:vml" xmlns:wp14="http://schemas.microsoft.com/office/word/2010/wordprocessingDrawing" xmlns:wp="http://schemas.openxmlformats.org/drawingml/2006/wordprocessingDrawing" xmlns:w10="urn:schemas-microsoft-com:office:word" xmlns:w="http://schemas.openxmlformats.org/wordprocessingml/2006/main" xmlns:w14="http://schemas.microsoft.com/office/word/2010/wordml" xmlns:wpg="http://schemas.microsoft.com/office/word/2010/wordprocessingGroup" xmlns:wpi="http://schemas.microsoft.com/office/word/2010/wordprocessingInk" xmlns:wne="http://schemas.microsoft.com/office/word/2006/wordml" xmlns:wps="http://schemas.microsoft.com/office/word/2010/wordprocessingShape" mc:Ignorable="w14 wp14">
+  <w:abstractNum w:abstractNumId="0">
     <w:nsid w:val="15033A9B"/>
     <w:multiLevelType w:val="hybridMultilevel"/>
     <w:tmpl w:val="3D6A9DC6"/>
@@ -4991,7 +4852,7 @@
       </w:rPr>
     </w:lvl>
   </w:abstractNum>
-  <w:abstractNum w:abstractNumId="1" w15:restartNumberingAfterBreak="0">
+  <w:abstractNum w:abstractNumId="1">
     <w:nsid w:val="494F304A"/>
     <w:multiLevelType w:val="multilevel"/>
     <w:tmpl w:val="C6D0C124"/>
@@ -5089,17 +4950,133 @@
       </w:pPr>
     </w:lvl>
   </w:abstractNum>
+  <w:abstractNum w:abstractNumId="2">
+    <w:nsid w:val="6C887F28"/>
+    <w:multiLevelType w:val="hybridMultilevel"/>
+    <w:tmpl w:val="00B69AE6"/>
+    <w:lvl w:ilvl="0" w:tplc="04090001">
+      <w:start w:val="1"/>
+      <w:numFmt w:val="bullet"/>
+      <w:lvlText w:val=""/>
+      <w:lvlJc w:val="left"/>
+      <w:pPr>
+        <w:ind w:left="720" w:hanging="360"/>
+      </w:pPr>
+      <w:rPr>
+        <w:rFonts w:ascii="Symbol" w:hAnsi="Symbol" w:hint="default"/>
+      </w:rPr>
+    </w:lvl>
+    <w:lvl w:ilvl="1" w:tplc="04090003" w:tentative="1">
+      <w:start w:val="1"/>
+      <w:numFmt w:val="bullet"/>
+      <w:lvlText w:val="o"/>
+      <w:lvlJc w:val="left"/>
+      <w:pPr>
+        <w:ind w:left="1440" w:hanging="360"/>
+      </w:pPr>
+      <w:rPr>
+        <w:rFonts w:ascii="Courier New" w:hAnsi="Courier New" w:cs="Courier New" w:hint="default"/>
+      </w:rPr>
+    </w:lvl>
+    <w:lvl w:ilvl="2" w:tplc="04090005" w:tentative="1">
+      <w:start w:val="1"/>
+      <w:numFmt w:val="bullet"/>
+      <w:lvlText w:val=""/>
+      <w:lvlJc w:val="left"/>
+      <w:pPr>
+        <w:ind w:left="2160" w:hanging="360"/>
+      </w:pPr>
+      <w:rPr>
+        <w:rFonts w:ascii="Wingdings" w:hAnsi="Wingdings" w:hint="default"/>
+      </w:rPr>
+    </w:lvl>
+    <w:lvl w:ilvl="3" w:tplc="04090001" w:tentative="1">
+      <w:start w:val="1"/>
+      <w:numFmt w:val="bullet"/>
+      <w:lvlText w:val=""/>
+      <w:lvlJc w:val="left"/>
+      <w:pPr>
+        <w:ind w:left="2880" w:hanging="360"/>
+      </w:pPr>
+      <w:rPr>
+        <w:rFonts w:ascii="Symbol" w:hAnsi="Symbol" w:hint="default"/>
+      </w:rPr>
+    </w:lvl>
+    <w:lvl w:ilvl="4" w:tplc="04090003" w:tentative="1">
+      <w:start w:val="1"/>
+      <w:numFmt w:val="bullet"/>
+      <w:lvlText w:val="o"/>
+      <w:lvlJc w:val="left"/>
+      <w:pPr>
+        <w:ind w:left="3600" w:hanging="360"/>
+      </w:pPr>
+      <w:rPr>
+        <w:rFonts w:ascii="Courier New" w:hAnsi="Courier New" w:cs="Courier New" w:hint="default"/>
+      </w:rPr>
+    </w:lvl>
+    <w:lvl w:ilvl="5" w:tplc="04090005" w:tentative="1">
+      <w:start w:val="1"/>
+      <w:numFmt w:val="bullet"/>
+      <w:lvlText w:val=""/>
+      <w:lvlJc w:val="left"/>
+      <w:pPr>
+        <w:ind w:left="4320" w:hanging="360"/>
+      </w:pPr>
+      <w:rPr>
+        <w:rFonts w:ascii="Wingdings" w:hAnsi="Wingdings" w:hint="default"/>
+      </w:rPr>
+    </w:lvl>
+    <w:lvl w:ilvl="6" w:tplc="04090001" w:tentative="1">
+      <w:start w:val="1"/>
+      <w:numFmt w:val="bullet"/>
+      <w:lvlText w:val=""/>
+      <w:lvlJc w:val="left"/>
+      <w:pPr>
+        <w:ind w:left="5040" w:hanging="360"/>
+      </w:pPr>
+      <w:rPr>
+        <w:rFonts w:ascii="Symbol" w:hAnsi="Symbol" w:hint="default"/>
+      </w:rPr>
+    </w:lvl>
+    <w:lvl w:ilvl="7" w:tplc="04090003" w:tentative="1">
+      <w:start w:val="1"/>
+      <w:numFmt w:val="bullet"/>
+      <w:lvlText w:val="o"/>
+      <w:lvlJc w:val="left"/>
+      <w:pPr>
+        <w:ind w:left="5760" w:hanging="360"/>
+      </w:pPr>
+      <w:rPr>
+        <w:rFonts w:ascii="Courier New" w:hAnsi="Courier New" w:cs="Courier New" w:hint="default"/>
+      </w:rPr>
+    </w:lvl>
+    <w:lvl w:ilvl="8" w:tplc="04090005" w:tentative="1">
+      <w:start w:val="1"/>
+      <w:numFmt w:val="bullet"/>
+      <w:lvlText w:val=""/>
+      <w:lvlJc w:val="left"/>
+      <w:pPr>
+        <w:ind w:left="6480" w:hanging="360"/>
+      </w:pPr>
+      <w:rPr>
+        <w:rFonts w:ascii="Wingdings" w:hAnsi="Wingdings" w:hint="default"/>
+      </w:rPr>
+    </w:lvl>
+  </w:abstractNum>
   <w:num w:numId="1">
     <w:abstractNumId w:val="1"/>
   </w:num>
   <w:num w:numId="2">
+    <w:abstractNumId w:val="2"/>
+  </w:num>
+  <w:num w:numId="3">
     <w:abstractNumId w:val="0"/>
   </w:num>
 </w:numbering>
 </file>
 
 <file path=word/styles.xml><?xml version="1.0" encoding="utf-8"?>
-<w:styles xmlns:mc="http://schemas.openxmlformats.org/markup-compatibility/2006" xmlns:r="http://schemas.openxmlformats.org/officeDocument/2006/relationships" xmlns:w="http://schemas.openxmlformats.org/wordprocessingml/2006/main" xmlns:w14="http://schemas.microsoft.com/office/word/2010/wordml" xmlns:w15="http://schemas.microsoft.com/office/word/2012/wordml" xmlns:w16cex="http://schemas.microsoft.com/office/word/2018/wordml/cex" xmlns:w16cid="http://schemas.microsoft.com/office/word/2016/wordml/cid" xmlns:w16="http://schemas.microsoft.com/office/word/2018/wordml" xmlns:w16se="http://schemas.microsoft.com/office/word/2015/wordml/symex" mc:Ignorable="w14 w15 w16se w16cid w16 w16cex">
+<w:styles xmlns:mc="http://schemas.openxmlformats.org/markup-compatibility/2006" xmlns:r="http://schemas.openxmlformats.org/officeDocument/2006/relationships" xmlns:w="http://schemas.openxmlformats.org/wordprocessingml/2006/main" xmlns:w14="http://schemas.microsoft.com/office/word/2010/wordml" mc:Ignorable="w14">
   <w:docDefaults>
     <w:rPrDefault>
       <w:rPr>
@@ -5111,394 +5088,157 @@
     </w:rPrDefault>
     <w:pPrDefault>
       <w:pPr>
-        <w:spacing w:before="120" w:line="360" w:lineRule="auto"/>
-        <w:ind w:left="4133" w:right="2462"/>
-        <w:jc w:val="both"/>
+        <w:spacing w:after="200" w:line="276" w:lineRule="auto"/>
       </w:pPr>
     </w:pPrDefault>
   </w:docDefaults>
-  <w:latentStyles w:defLockedState="0" w:defUIPriority="99" w:defSemiHidden="0" w:defUnhideWhenUsed="0" w:defQFormat="0" w:count="376">
-    <w:lsdException w:name="Normal" w:uiPriority="0" w:qFormat="1"/>
-    <w:lsdException w:name="heading 1" w:uiPriority="9" w:qFormat="1"/>
-    <w:lsdException w:name="heading 2" w:semiHidden="1" w:uiPriority="9" w:unhideWhenUsed="1" w:qFormat="1"/>
-    <w:lsdException w:name="heading 3" w:semiHidden="1" w:uiPriority="9" w:unhideWhenUsed="1" w:qFormat="1"/>
-    <w:lsdException w:name="heading 4" w:semiHidden="1" w:uiPriority="9" w:unhideWhenUsed="1" w:qFormat="1"/>
-    <w:lsdException w:name="heading 5" w:semiHidden="1" w:uiPriority="9" w:unhideWhenUsed="1" w:qFormat="1"/>
-    <w:lsdException w:name="heading 6" w:semiHidden="1" w:uiPriority="9" w:unhideWhenUsed="1" w:qFormat="1"/>
-    <w:lsdException w:name="heading 7" w:semiHidden="1" w:uiPriority="9" w:unhideWhenUsed="1" w:qFormat="1"/>
-    <w:lsdException w:name="heading 8" w:semiHidden="1" w:uiPriority="9" w:unhideWhenUsed="1" w:qFormat="1"/>
-    <w:lsdException w:name="heading 9" w:semiHidden="1" w:uiPriority="9" w:unhideWhenUsed="1" w:qFormat="1"/>
-    <w:lsdException w:name="index 1" w:semiHidden="1" w:unhideWhenUsed="1"/>
-    <w:lsdException w:name="index 2" w:semiHidden="1" w:unhideWhenUsed="1"/>
-    <w:lsdException w:name="index 3" w:semiHidden="1" w:unhideWhenUsed="1"/>
-    <w:lsdException w:name="index 4" w:semiHidden="1" w:unhideWhenUsed="1"/>
-    <w:lsdException w:name="index 5" w:semiHidden="1" w:unhideWhenUsed="1"/>
-    <w:lsdException w:name="index 6" w:semiHidden="1" w:unhideWhenUsed="1"/>
-    <w:lsdException w:name="index 7" w:semiHidden="1" w:unhideWhenUsed="1"/>
-    <w:lsdException w:name="index 8" w:semiHidden="1" w:unhideWhenUsed="1"/>
-    <w:lsdException w:name="index 9" w:semiHidden="1" w:unhideWhenUsed="1"/>
-    <w:lsdException w:name="toc 1" w:semiHidden="1" w:uiPriority="39" w:unhideWhenUsed="1"/>
-    <w:lsdException w:name="toc 2" w:semiHidden="1" w:uiPriority="39" w:unhideWhenUsed="1"/>
-    <w:lsdException w:name="toc 3" w:semiHidden="1" w:uiPriority="39" w:unhideWhenUsed="1"/>
-    <w:lsdException w:name="toc 4" w:semiHidden="1" w:uiPriority="39" w:unhideWhenUsed="1"/>
-    <w:lsdException w:name="toc 5" w:semiHidden="1" w:uiPriority="39" w:unhideWhenUsed="1"/>
-    <w:lsdException w:name="toc 6" w:semiHidden="1" w:uiPriority="39" w:unhideWhenUsed="1"/>
-    <w:lsdException w:name="toc 7" w:semiHidden="1" w:uiPriority="39" w:unhideWhenUsed="1"/>
-    <w:lsdException w:name="toc 8" w:semiHidden="1" w:uiPriority="39" w:unhideWhenUsed="1"/>
-    <w:lsdException w:name="toc 9" w:semiHidden="1" w:uiPriority="39" w:unhideWhenUsed="1"/>
-    <w:lsdException w:name="Normal Indent" w:semiHidden="1" w:unhideWhenUsed="1"/>
-    <w:lsdException w:name="footnote text" w:semiHidden="1" w:unhideWhenUsed="1"/>
-    <w:lsdException w:name="annotation text" w:semiHidden="1" w:unhideWhenUsed="1"/>
-    <w:lsdException w:name="header" w:semiHidden="1" w:unhideWhenUsed="1"/>
-    <w:lsdException w:name="footer" w:semiHidden="1" w:unhideWhenUsed="1"/>
-    <w:lsdException w:name="index heading" w:semiHidden="1" w:unhideWhenUsed="1"/>
-    <w:lsdException w:name="caption" w:semiHidden="1" w:uiPriority="35" w:unhideWhenUsed="1" w:qFormat="1"/>
-    <w:lsdException w:name="table of figures" w:semiHidden="1" w:unhideWhenUsed="1"/>
-    <w:lsdException w:name="envelope address" w:semiHidden="1" w:unhideWhenUsed="1"/>
-    <w:lsdException w:name="envelope return" w:semiHidden="1" w:unhideWhenUsed="1"/>
-    <w:lsdException w:name="footnote reference" w:semiHidden="1" w:unhideWhenUsed="1"/>
-    <w:lsdException w:name="annotation reference" w:semiHidden="1" w:unhideWhenUsed="1"/>
-    <w:lsdException w:name="line number" w:semiHidden="1" w:unhideWhenUsed="1"/>
-    <w:lsdException w:name="page number" w:semiHidden="1" w:unhideWhenUsed="1"/>
-    <w:lsdException w:name="endnote reference" w:semiHidden="1" w:unhideWhenUsed="1"/>
-    <w:lsdException w:name="endnote text" w:semiHidden="1" w:unhideWhenUsed="1"/>
-    <w:lsdException w:name="table of authorities" w:semiHidden="1" w:unhideWhenUsed="1"/>
-    <w:lsdException w:name="macro" w:semiHidden="1" w:unhideWhenUsed="1"/>
-    <w:lsdException w:name="toa heading" w:semiHidden="1" w:unhideWhenUsed="1"/>
-    <w:lsdException w:name="List" w:semiHidden="1" w:unhideWhenUsed="1"/>
-    <w:lsdException w:name="List Bullet" w:semiHidden="1" w:unhideWhenUsed="1"/>
-    <w:lsdException w:name="List Number" w:semiHidden="1" w:unhideWhenUsed="1"/>
-    <w:lsdException w:name="List 2" w:semiHidden="1" w:unhideWhenUsed="1"/>
-    <w:lsdException w:name="List 3" w:semiHidden="1" w:unhideWhenUsed="1"/>
-    <w:lsdException w:name="List 4" w:semiHidden="1" w:unhideWhenUsed="1"/>
-    <w:lsdException w:name="List 5" w:semiHidden="1" w:unhideWhenUsed="1"/>
-    <w:lsdException w:name="List Bullet 2" w:semiHidden="1" w:unhideWhenUsed="1"/>
-    <w:lsdException w:name="List Bullet 3" w:semiHidden="1" w:unhideWhenUsed="1"/>
-    <w:lsdException w:name="List Bullet 4" w:semiHidden="1" w:unhideWhenUsed="1"/>
-    <w:lsdException w:name="List Bullet 5" w:semiHidden="1" w:unhideWhenUsed="1"/>
-    <w:lsdException w:name="List Number 2" w:semiHidden="1" w:unhideWhenUsed="1"/>
-    <w:lsdException w:name="List Number 3" w:semiHidden="1" w:unhideWhenUsed="1"/>
-    <w:lsdException w:name="List Number 4" w:semiHidden="1" w:unhideWhenUsed="1"/>
-    <w:lsdException w:name="List Number 5" w:semiHidden="1" w:unhideWhenUsed="1"/>
-    <w:lsdException w:name="Title" w:uiPriority="10" w:qFormat="1"/>
-    <w:lsdException w:name="Closing" w:semiHidden="1" w:unhideWhenUsed="1"/>
-    <w:lsdException w:name="Signature" w:semiHidden="1" w:unhideWhenUsed="1"/>
-    <w:lsdException w:name="Default Paragraph Font" w:semiHidden="1" w:uiPriority="1" w:unhideWhenUsed="1"/>
-    <w:lsdException w:name="Body Text" w:semiHidden="1" w:unhideWhenUsed="1"/>
-    <w:lsdException w:name="Body Text Indent" w:semiHidden="1" w:unhideWhenUsed="1"/>
-    <w:lsdException w:name="List Continue" w:semiHidden="1" w:unhideWhenUsed="1"/>
-    <w:lsdException w:name="List Continue 2" w:semiHidden="1" w:unhideWhenUsed="1"/>
-    <w:lsdException w:name="List Continue 3" w:semiHidden="1" w:unhideWhenUsed="1"/>
-    <w:lsdException w:name="List Continue 4" w:semiHidden="1" w:unhideWhenUsed="1"/>
-    <w:lsdException w:name="List Continue 5" w:semiHidden="1" w:unhideWhenUsed="1"/>
-    <w:lsdException w:name="Message Header" w:semiHidden="1" w:unhideWhenUsed="1"/>
-    <w:lsdException w:name="Subtitle" w:uiPriority="11" w:qFormat="1"/>
-    <w:lsdException w:name="Salutation" w:semiHidden="1" w:unhideWhenUsed="1"/>
-    <w:lsdException w:name="Date" w:semiHidden="1" w:unhideWhenUsed="1"/>
-    <w:lsdException w:name="Body Text First Indent" w:semiHidden="1" w:unhideWhenUsed="1"/>
-    <w:lsdException w:name="Body Text First Indent 2" w:semiHidden="1" w:unhideWhenUsed="1"/>
-    <w:lsdException w:name="Note Heading" w:semiHidden="1" w:unhideWhenUsed="1"/>
-    <w:lsdException w:name="Body Text 2" w:semiHidden="1" w:unhideWhenUsed="1"/>
-    <w:lsdException w:name="Body Text 3" w:semiHidden="1" w:unhideWhenUsed="1"/>
-    <w:lsdException w:name="Body Text Indent 2" w:semiHidden="1" w:unhideWhenUsed="1"/>
-    <w:lsdException w:name="Body Text Indent 3" w:semiHidden="1" w:unhideWhenUsed="1"/>
-    <w:lsdException w:name="Block Text" w:semiHidden="1" w:unhideWhenUsed="1"/>
-    <w:lsdException w:name="Hyperlink" w:semiHidden="1" w:unhideWhenUsed="1"/>
-    <w:lsdException w:name="FollowedHyperlink" w:semiHidden="1" w:unhideWhenUsed="1"/>
-    <w:lsdException w:name="Strong" w:uiPriority="22" w:qFormat="1"/>
-    <w:lsdException w:name="Emphasis" w:uiPriority="20" w:qFormat="1"/>
-    <w:lsdException w:name="Document Map" w:semiHidden="1" w:unhideWhenUsed="1"/>
-    <w:lsdException w:name="Plain Text" w:semiHidden="1" w:unhideWhenUsed="1"/>
-    <w:lsdException w:name="E-mail Signature" w:semiHidden="1" w:unhideWhenUsed="1"/>
-    <w:lsdException w:name="HTML Top of Form" w:semiHidden="1" w:unhideWhenUsed="1"/>
-    <w:lsdException w:name="HTML Bottom of Form" w:semiHidden="1" w:unhideWhenUsed="1"/>
-    <w:lsdException w:name="Normal (Web)" w:semiHidden="1" w:unhideWhenUsed="1"/>
-    <w:lsdException w:name="HTML Acronym" w:semiHidden="1" w:unhideWhenUsed="1"/>
-    <w:lsdException w:name="HTML Address" w:semiHidden="1" w:unhideWhenUsed="1"/>
-    <w:lsdException w:name="HTML Cite" w:semiHidden="1" w:unhideWhenUsed="1"/>
-    <w:lsdException w:name="HTML Code" w:semiHidden="1" w:unhideWhenUsed="1"/>
-    <w:lsdException w:name="HTML Definition" w:semiHidden="1" w:unhideWhenUsed="1"/>
-    <w:lsdException w:name="HTML Keyboard" w:semiHidden="1" w:unhideWhenUsed="1"/>
-    <w:lsdException w:name="HTML Preformatted" w:semiHidden="1" w:unhideWhenUsed="1"/>
-    <w:lsdException w:name="HTML Sample" w:semiHidden="1" w:unhideWhenUsed="1"/>
-    <w:lsdException w:name="HTML Typewriter" w:semiHidden="1" w:unhideWhenUsed="1"/>
-    <w:lsdException w:name="HTML Variable" w:semiHidden="1" w:unhideWhenUsed="1"/>
-    <w:lsdException w:name="Normal Table" w:semiHidden="1" w:unhideWhenUsed="1"/>
-    <w:lsdException w:name="annotation subject" w:semiHidden="1" w:unhideWhenUsed="1"/>
-    <w:lsdException w:name="No List" w:semiHidden="1" w:unhideWhenUsed="1"/>
-    <w:lsdException w:name="Outline List 1" w:semiHidden="1" w:unhideWhenUsed="1"/>
-    <w:lsdException w:name="Outline List 2" w:semiHidden="1" w:unhideWhenUsed="1"/>
-    <w:lsdException w:name="Outline List 3" w:semiHidden="1" w:unhideWhenUsed="1"/>
-    <w:lsdException w:name="Table Simple 1" w:semiHidden="1" w:unhideWhenUsed="1"/>
-    <w:lsdException w:name="Table Simple 2" w:semiHidden="1" w:unhideWhenUsed="1"/>
-    <w:lsdException w:name="Table Simple 3" w:semiHidden="1" w:unhideWhenUsed="1"/>
-    <w:lsdException w:name="Table Classic 1" w:semiHidden="1" w:unhideWhenUsed="1"/>
-    <w:lsdException w:name="Table Classic 2" w:semiHidden="1" w:unhideWhenUsed="1"/>
-    <w:lsdException w:name="Table Classic 3" w:semiHidden="1" w:unhideWhenUsed="1"/>
-    <w:lsdException w:name="Table Classic 4" w:semiHidden="1" w:unhideWhenUsed="1"/>
-    <w:lsdException w:name="Table Colorful 1" w:semiHidden="1" w:unhideWhenUsed="1"/>
-    <w:lsdException w:name="Table Colorful 2" w:semiHidden="1" w:unhideWhenUsed="1"/>
-    <w:lsdException w:name="Table Colorful 3" w:semiHidden="1" w:unhideWhenUsed="1"/>
-    <w:lsdException w:name="Table Columns 1" w:semiHidden="1" w:unhideWhenUsed="1"/>
-    <w:lsdException w:name="Table Columns 2" w:semiHidden="1" w:unhideWhenUsed="1"/>
-    <w:lsdException w:name="Table Columns 3" w:semiHidden="1" w:unhideWhenUsed="1"/>
-    <w:lsdException w:name="Table Columns 4" w:semiHidden="1" w:unhideWhenUsed="1"/>
-    <w:lsdException w:name="Table Columns 5" w:semiHidden="1" w:unhideWhenUsed="1"/>
-    <w:lsdException w:name="Table Grid 1" w:semiHidden="1" w:unhideWhenUsed="1"/>
-    <w:lsdException w:name="Table Grid 2" w:semiHidden="1" w:unhideWhenUsed="1"/>
-    <w:lsdException w:name="Table Grid 3" w:semiHidden="1" w:unhideWhenUsed="1"/>
-    <w:lsdException w:name="Table Grid 4" w:semiHidden="1" w:unhideWhenUsed="1"/>
-    <w:lsdException w:name="Table Grid 5" w:semiHidden="1" w:unhideWhenUsed="1"/>
-    <w:lsdException w:name="Table Grid 6" w:semiHidden="1" w:unhideWhenUsed="1"/>
-    <w:lsdException w:name="Table Grid 7" w:semiHidden="1" w:unhideWhenUsed="1"/>
-    <w:lsdException w:name="Table Grid 8" w:semiHidden="1" w:unhideWhenUsed="1"/>
-    <w:lsdException w:name="Table List 1" w:semiHidden="1" w:unhideWhenUsed="1"/>
-    <w:lsdException w:name="Table List 2" w:semiHidden="1" w:unhideWhenUsed="1"/>
-    <w:lsdException w:name="Table List 3" w:semiHidden="1" w:unhideWhenUsed="1"/>
-    <w:lsdException w:name="Table List 4" w:semiHidden="1" w:unhideWhenUsed="1"/>
-    <w:lsdException w:name="Table List 5" w:semiHidden="1" w:unhideWhenUsed="1"/>
-    <w:lsdException w:name="Table List 6" w:semiHidden="1" w:unhideWhenUsed="1"/>
-    <w:lsdException w:name="Table List 7" w:semiHidden="1" w:unhideWhenUsed="1"/>
-    <w:lsdException w:name="Table List 8" w:semiHidden="1" w:unhideWhenUsed="1"/>
-    <w:lsdException w:name="Table 3D effects 1" w:semiHidden="1" w:unhideWhenUsed="1"/>
-    <w:lsdException w:name="Table 3D effects 2" w:semiHidden="1" w:unhideWhenUsed="1"/>
-    <w:lsdException w:name="Table 3D effects 3" w:semiHidden="1" w:unhideWhenUsed="1"/>
-    <w:lsdException w:name="Table Contemporary" w:semiHidden="1" w:unhideWhenUsed="1"/>
-    <w:lsdException w:name="Table Elegant" w:semiHidden="1" w:unhideWhenUsed="1"/>
-    <w:lsdException w:name="Table Professional" w:semiHidden="1" w:unhideWhenUsed="1"/>
-    <w:lsdException w:name="Table Subtle 1" w:semiHidden="1" w:unhideWhenUsed="1"/>
-    <w:lsdException w:name="Table Subtle 2" w:semiHidden="1" w:unhideWhenUsed="1"/>
-    <w:lsdException w:name="Table Web 1" w:semiHidden="1" w:unhideWhenUsed="1"/>
-    <w:lsdException w:name="Table Web 2" w:semiHidden="1" w:unhideWhenUsed="1"/>
-    <w:lsdException w:name="Table Web 3" w:semiHidden="1" w:unhideWhenUsed="1"/>
-    <w:lsdException w:name="Balloon Text" w:semiHidden="1" w:unhideWhenUsed="1"/>
-    <w:lsdException w:name="Table Grid" w:uiPriority="59"/>
-    <w:lsdException w:name="Table Theme" w:semiHidden="1" w:unhideWhenUsed="1"/>
-    <w:lsdException w:name="Placeholder Text" w:semiHidden="1"/>
-    <w:lsdException w:name="No Spacing" w:uiPriority="1" w:qFormat="1"/>
-    <w:lsdException w:name="Light Shading" w:uiPriority="60"/>
-    <w:lsdException w:name="Light List" w:uiPriority="61"/>
-    <w:lsdException w:name="Light Grid" w:uiPriority="62"/>
-    <w:lsdException w:name="Medium Shading 1" w:uiPriority="63"/>
-    <w:lsdException w:name="Medium Shading 2" w:uiPriority="64"/>
-    <w:lsdException w:name="Medium List 1" w:uiPriority="65"/>
-    <w:lsdException w:name="Medium List 2" w:uiPriority="66"/>
-    <w:lsdException w:name="Medium Grid 1" w:uiPriority="67"/>
-    <w:lsdException w:name="Medium Grid 2" w:uiPriority="68"/>
-    <w:lsdException w:name="Medium Grid 3" w:uiPriority="69"/>
-    <w:lsdException w:name="Dark List" w:uiPriority="70"/>
-    <w:lsdException w:name="Colorful Shading" w:uiPriority="71"/>
-    <w:lsdException w:name="Colorful List" w:uiPriority="72"/>
-    <w:lsdException w:name="Colorful Grid" w:uiPriority="73"/>
-    <w:lsdException w:name="Light Shading Accent 1" w:uiPriority="60"/>
-    <w:lsdException w:name="Light List Accent 1" w:uiPriority="61"/>
-    <w:lsdException w:name="Light Grid Accent 1" w:uiPriority="62"/>
-    <w:lsdException w:name="Medium Shading 1 Accent 1" w:uiPriority="63"/>
-    <w:lsdException w:name="Medium Shading 2 Accent 1" w:uiPriority="64"/>
-    <w:lsdException w:name="Medium List 1 Accent 1" w:uiPriority="65"/>
-    <w:lsdException w:name="Revision" w:semiHidden="1"/>
-    <w:lsdException w:name="List Paragraph" w:uiPriority="34" w:qFormat="1"/>
-    <w:lsdException w:name="Quote" w:uiPriority="29" w:qFormat="1"/>
-    <w:lsdException w:name="Intense Quote" w:uiPriority="30" w:qFormat="1"/>
-    <w:lsdException w:name="Medium List 2 Accent 1" w:uiPriority="66"/>
-    <w:lsdException w:name="Medium Grid 1 Accent 1" w:uiPriority="67"/>
-    <w:lsdException w:name="Medium Grid 2 Accent 1" w:uiPriority="68"/>
-    <w:lsdException w:name="Medium Grid 3 Accent 1" w:uiPriority="69"/>
-    <w:lsdException w:name="Dark List Accent 1" w:uiPriority="70"/>
-    <w:lsdException w:name="Colorful Shading Accent 1" w:uiPriority="71"/>
-    <w:lsdException w:name="Colorful List Accent 1" w:uiPriority="72"/>
-    <w:lsdException w:name="Colorful Grid Accent 1" w:uiPriority="73"/>
-    <w:lsdException w:name="Light Shading Accent 2" w:uiPriority="60"/>
-    <w:lsdException w:name="Light List Accent 2" w:uiPriority="61"/>
-    <w:lsdException w:name="Light Grid Accent 2" w:uiPriority="62"/>
-    <w:lsdException w:name="Medium Shading 1 Accent 2" w:uiPriority="63"/>
-    <w:lsdException w:name="Medium Shading 2 Accent 2" w:uiPriority="64"/>
-    <w:lsdException w:name="Medium List 1 Accent 2" w:uiPriority="65"/>
-    <w:lsdException w:name="Medium List 2 Accent 2" w:uiPriority="66"/>
-    <w:lsdException w:name="Medium Grid 1 Accent 2" w:uiPriority="67"/>
-    <w:lsdException w:name="Medium Grid 2 Accent 2" w:uiPriority="68"/>
-    <w:lsdException w:name="Medium Grid 3 Accent 2" w:uiPriority="69"/>
-    <w:lsdException w:name="Dark List Accent 2" w:uiPriority="70"/>
-    <w:lsdException w:name="Colorful Shading Accent 2" w:uiPriority="71"/>
-    <w:lsdException w:name="Colorful List Accent 2" w:uiPriority="72"/>
-    <w:lsdException w:name="Colorful Grid Accent 2" w:uiPriority="73"/>
-    <w:lsdException w:name="Light Shading Accent 3" w:uiPriority="60"/>
-    <w:lsdException w:name="Light List Accent 3" w:uiPriority="61"/>
-    <w:lsdException w:name="Light Grid Accent 3" w:uiPriority="62"/>
-    <w:lsdException w:name="Medium Shading 1 Accent 3" w:uiPriority="63"/>
-    <w:lsdException w:name="Medium Shading 2 Accent 3" w:uiPriority="64"/>
-    <w:lsdException w:name="Medium List 1 Accent 3" w:uiPriority="65"/>
-    <w:lsdException w:name="Medium List 2 Accent 3" w:uiPriority="66"/>
-    <w:lsdException w:name="Medium Grid 1 Accent 3" w:uiPriority="67"/>
-    <w:lsdException w:name="Medium Grid 2 Accent 3" w:uiPriority="68"/>
-    <w:lsdException w:name="Medium Grid 3 Accent 3" w:uiPriority="69"/>
-    <w:lsdException w:name="Dark List Accent 3" w:uiPriority="70"/>
-    <w:lsdException w:name="Colorful Shading Accent 3" w:uiPriority="71"/>
-    <w:lsdException w:name="Colorful List Accent 3" w:uiPriority="72"/>
-    <w:lsdException w:name="Colorful Grid Accent 3" w:uiPriority="73"/>
-    <w:lsdException w:name="Light Shading Accent 4" w:uiPriority="60"/>
-    <w:lsdException w:name="Light List Accent 4" w:uiPriority="61"/>
-    <w:lsdException w:name="Light Grid Accent 4" w:uiPriority="62"/>
-    <w:lsdException w:name="Medium Shading 1 Accent 4" w:uiPriority="63"/>
-    <w:lsdException w:name="Medium Shading 2 Accent 4" w:uiPriority="64"/>
-    <w:lsdException w:name="Medium List 1 Accent 4" w:uiPriority="65"/>
-    <w:lsdException w:name="Medium List 2 Accent 4" w:uiPriority="66"/>
-    <w:lsdException w:name="Medium Grid 1 Accent 4" w:uiPriority="67"/>
-    <w:lsdException w:name="Medium Grid 2 Accent 4" w:uiPriority="68"/>
-    <w:lsdException w:name="Medium Grid 3 Accent 4" w:uiPriority="69"/>
-    <w:lsdException w:name="Dark List Accent 4" w:uiPriority="70"/>
-    <w:lsdException w:name="Colorful Shading Accent 4" w:uiPriority="71"/>
-    <w:lsdException w:name="Colorful List Accent 4" w:uiPriority="72"/>
-    <w:lsdException w:name="Colorful Grid Accent 4" w:uiPriority="73"/>
-    <w:lsdException w:name="Light Shading Accent 5" w:uiPriority="60"/>
-    <w:lsdException w:name="Light List Accent 5" w:uiPriority="61"/>
-    <w:lsdException w:name="Light Grid Accent 5" w:uiPriority="62"/>
-    <w:lsdException w:name="Medium Shading 1 Accent 5" w:uiPriority="63"/>
-    <w:lsdException w:name="Medium Shading 2 Accent 5" w:uiPriority="64"/>
-    <w:lsdException w:name="Medium List 1 Accent 5" w:uiPriority="65"/>
-    <w:lsdException w:name="Medium List 2 Accent 5" w:uiPriority="66"/>
-    <w:lsdException w:name="Medium Grid 1 Accent 5" w:uiPriority="67"/>
-    <w:lsdException w:name="Medium Grid 2 Accent 5" w:uiPriority="68"/>
-    <w:lsdException w:name="Medium Grid 3 Accent 5" w:uiPriority="69"/>
-    <w:lsdException w:name="Dark List Accent 5" w:uiPriority="70"/>
-    <w:lsdException w:name="Colorful Shading Accent 5" w:uiPriority="71"/>
-    <w:lsdException w:name="Colorful List Accent 5" w:uiPriority="72"/>
-    <w:lsdException w:name="Colorful Grid Accent 5" w:uiPriority="73"/>
-    <w:lsdException w:name="Light Shading Accent 6" w:uiPriority="60"/>
-    <w:lsdException w:name="Light List Accent 6" w:uiPriority="61"/>
-    <w:lsdException w:name="Light Grid Accent 6" w:uiPriority="62"/>
-    <w:lsdException w:name="Medium Shading 1 Accent 6" w:uiPriority="63"/>
-    <w:lsdException w:name="Medium Shading 2 Accent 6" w:uiPriority="64"/>
-    <w:lsdException w:name="Medium List 1 Accent 6" w:uiPriority="65"/>
-    <w:lsdException w:name="Medium List 2 Accent 6" w:uiPriority="66"/>
-    <w:lsdException w:name="Medium Grid 1 Accent 6" w:uiPriority="67"/>
-    <w:lsdException w:name="Medium Grid 2 Accent 6" w:uiPriority="68"/>
-    <w:lsdException w:name="Medium Grid 3 Accent 6" w:uiPriority="69"/>
-    <w:lsdException w:name="Dark List Accent 6" w:uiPriority="70"/>
-    <w:lsdException w:name="Colorful Shading Accent 6" w:uiPriority="71"/>
-    <w:lsdException w:name="Colorful List Accent 6" w:uiPriority="72"/>
-    <w:lsdException w:name="Colorful Grid Accent 6" w:uiPriority="73"/>
-    <w:lsdException w:name="Subtle Emphasis" w:uiPriority="19" w:qFormat="1"/>
-    <w:lsdException w:name="Intense Emphasis" w:uiPriority="21" w:qFormat="1"/>
-    <w:lsdException w:name="Subtle Reference" w:uiPriority="31" w:qFormat="1"/>
-    <w:lsdException w:name="Intense Reference" w:uiPriority="32" w:qFormat="1"/>
-    <w:lsdException w:name="Book Title" w:uiPriority="33" w:qFormat="1"/>
-    <w:lsdException w:name="Bibliography" w:semiHidden="1" w:uiPriority="37" w:unhideWhenUsed="1"/>
-    <w:lsdException w:name="TOC Heading" w:semiHidden="1" w:uiPriority="39" w:unhideWhenUsed="1" w:qFormat="1"/>
-    <w:lsdException w:name="Plain Table 1" w:uiPriority="41"/>
-    <w:lsdException w:name="Plain Table 2" w:uiPriority="42"/>
-    <w:lsdException w:name="Plain Table 3" w:uiPriority="43"/>
-    <w:lsdException w:name="Plain Table 4" w:uiPriority="44"/>
-    <w:lsdException w:name="Plain Table 5" w:uiPriority="45"/>
-    <w:lsdException w:name="Grid Table Light" w:uiPriority="40"/>
-    <w:lsdException w:name="Grid Table 1 Light" w:uiPriority="46"/>
-    <w:lsdException w:name="Grid Table 2" w:uiPriority="47"/>
-    <w:lsdException w:name="Grid Table 3" w:uiPriority="48"/>
-    <w:lsdException w:name="Grid Table 4" w:uiPriority="49"/>
-    <w:lsdException w:name="Grid Table 5 Dark" w:uiPriority="50"/>
-    <w:lsdException w:name="Grid Table 6 Colorful" w:uiPriority="51"/>
-    <w:lsdException w:name="Grid Table 7 Colorful" w:uiPriority="52"/>
-    <w:lsdException w:name="Grid Table 1 Light Accent 1" w:uiPriority="46"/>
-    <w:lsdException w:name="Grid Table 2 Accent 1" w:uiPriority="47"/>
-    <w:lsdException w:name="Grid Table 3 Accent 1" w:uiPriority="48"/>
-    <w:lsdException w:name="Grid Table 4 Accent 1" w:uiPriority="49"/>
-    <w:lsdException w:name="Grid Table 5 Dark Accent 1" w:uiPriority="50"/>
-    <w:lsdException w:name="Grid Table 6 Colorful Accent 1" w:uiPriority="51"/>
-    <w:lsdException w:name="Grid Table 7 Colorful Accent 1" w:uiPriority="52"/>
-    <w:lsdException w:name="Grid Table 1 Light Accent 2" w:uiPriority="46"/>
-    <w:lsdException w:name="Grid Table 2 Accent 2" w:uiPriority="47"/>
-    <w:lsdException w:name="Grid Table 3 Accent 2" w:uiPriority="48"/>
-    <w:lsdException w:name="Grid Table 4 Accent 2" w:uiPriority="49"/>
-    <w:lsdException w:name="Grid Table 5 Dark Accent 2" w:uiPriority="50"/>
-    <w:lsdException w:name="Grid Table 6 Colorful Accent 2" w:uiPriority="51"/>
-    <w:lsdException w:name="Grid Table 7 Colorful Accent 2" w:uiPriority="52"/>
-    <w:lsdException w:name="Grid Table 1 Light Accent 3" w:uiPriority="46"/>
-    <w:lsdException w:name="Grid Table 2 Accent 3" w:uiPriority="47"/>
-    <w:lsdException w:name="Grid Table 3 Accent 3" w:uiPriority="48"/>
-    <w:lsdException w:name="Grid Table 4 Accent 3" w:uiPriority="49"/>
-    <w:lsdException w:name="Grid Table 5 Dark Accent 3" w:uiPriority="50"/>
-    <w:lsdException w:name="Grid Table 6 Colorful Accent 3" w:uiPriority="51"/>
-    <w:lsdException w:name="Grid Table 7 Colorful Accent 3" w:uiPriority="52"/>
-    <w:lsdException w:name="Grid Table 1 Light Accent 4" w:uiPriority="46"/>
-    <w:lsdException w:name="Grid Table 2 Accent 4" w:uiPriority="47"/>
-    <w:lsdException w:name="Grid Table 3 Accent 4" w:uiPriority="48"/>
-    <w:lsdException w:name="Grid Table 4 Accent 4" w:uiPriority="49"/>
-    <w:lsdException w:name="Grid Table 5 Dark Accent 4" w:uiPriority="50"/>
-    <w:lsdException w:name="Grid Table 6 Colorful Accent 4" w:uiPriority="51"/>
-    <w:lsdException w:name="Grid Table 7 Colorful Accent 4" w:uiPriority="52"/>
-    <w:lsdException w:name="Grid Table 1 Light Accent 5" w:uiPriority="46"/>
-    <w:lsdException w:name="Grid Table 2 Accent 5" w:uiPriority="47"/>
-    <w:lsdException w:name="Grid Table 3 Accent 5" w:uiPriority="48"/>
-    <w:lsdException w:name="Grid Table 4 Accent 5" w:uiPriority="49"/>
-    <w:lsdException w:name="Grid Table 5 Dark Accent 5" w:uiPriority="50"/>
-    <w:lsdException w:name="Grid Table 6 Colorful Accent 5" w:uiPriority="51"/>
-    <w:lsdException w:name="Grid Table 7 Colorful Accent 5" w:uiPriority="52"/>
-    <w:lsdException w:name="Grid Table 1 Light Accent 6" w:uiPriority="46"/>
-    <w:lsdException w:name="Grid Table 2 Accent 6" w:uiPriority="47"/>
-    <w:lsdException w:name="Grid Table 3 Accent 6" w:uiPriority="48"/>
-    <w:lsdException w:name="Grid Table 4 Accent 6" w:uiPriority="49"/>
-    <w:lsdException w:name="Grid Table 5 Dark Accent 6" w:uiPriority="50"/>
-    <w:lsdException w:name="Grid Table 6 Colorful Accent 6" w:uiPriority="51"/>
-    <w:lsdException w:name="Grid Table 7 Colorful Accent 6" w:uiPriority="52"/>
-    <w:lsdException w:name="List Table 1 Light" w:uiPriority="46"/>
-    <w:lsdException w:name="List Table 2" w:uiPriority="47"/>
-    <w:lsdException w:name="List Table 3" w:uiPriority="48"/>
-    <w:lsdException w:name="List Table 4" w:uiPriority="49"/>
-    <w:lsdException w:name="List Table 5 Dark" w:uiPriority="50"/>
-    <w:lsdException w:name="List Table 6 Colorful" w:uiPriority="51"/>
-    <w:lsdException w:name="List Table 7 Colorful" w:uiPriority="52"/>
-    <w:lsdException w:name="List Table 1 Light Accent 1" w:uiPriority="46"/>
-    <w:lsdException w:name="List Table 2 Accent 1" w:uiPriority="47"/>
-    <w:lsdException w:name="List Table 3 Accent 1" w:uiPriority="48"/>
-    <w:lsdException w:name="List Table 4 Accent 1" w:uiPriority="49"/>
-    <w:lsdException w:name="List Table 5 Dark Accent 1" w:uiPriority="50"/>
-    <w:lsdException w:name="List Table 6 Colorful Accent 1" w:uiPriority="51"/>
-    <w:lsdException w:name="List Table 7 Colorful Accent 1" w:uiPriority="52"/>
-    <w:lsdException w:name="List Table 1 Light Accent 2" w:uiPriority="46"/>
-    <w:lsdException w:name="List Table 2 Accent 2" w:uiPriority="47"/>
-    <w:lsdException w:name="List Table 3 Accent 2" w:uiPriority="48"/>
-    <w:lsdException w:name="List Table 4 Accent 2" w:uiPriority="49"/>
-    <w:lsdException w:name="List Table 5 Dark Accent 2" w:uiPriority="50"/>
-    <w:lsdException w:name="List Table 6 Colorful Accent 2" w:uiPriority="51"/>
-    <w:lsdException w:name="List Table 7 Colorful Accent 2" w:uiPriority="52"/>
-    <w:lsdException w:name="List Table 1 Light Accent 3" w:uiPriority="46"/>
-    <w:lsdException w:name="List Table 2 Accent 3" w:uiPriority="47"/>
-    <w:lsdException w:name="List Table 3 Accent 3" w:uiPriority="48"/>
-    <w:lsdException w:name="List Table 4 Accent 3" w:uiPriority="49"/>
-    <w:lsdException w:name="List Table 5 Dark Accent 3" w:uiPriority="50"/>
-    <w:lsdException w:name="List Table 6 Colorful Accent 3" w:uiPriority="51"/>
-    <w:lsdException w:name="List Table 7 Colorful Accent 3" w:uiPriority="52"/>
-    <w:lsdException w:name="List Table 1 Light Accent 4" w:uiPriority="46"/>
-    <w:lsdException w:name="List Table 2 Accent 4" w:uiPriority="47"/>
-    <w:lsdException w:name="List Table 3 Accent 4" w:uiPriority="48"/>
-    <w:lsdException w:name="List Table 4 Accent 4" w:uiPriority="49"/>
-    <w:lsdException w:name="List Table 5 Dark Accent 4" w:uiPriority="50"/>
-    <w:lsdException w:name="List Table 6 Colorful Accent 4" w:uiPriority="51"/>
-    <w:lsdException w:name="List Table 7 Colorful Accent 4" w:uiPriority="52"/>
-    <w:lsdException w:name="List Table 1 Light Accent 5" w:uiPriority="46"/>
-    <w:lsdException w:name="List Table 2 Accent 5" w:uiPriority="47"/>
-    <w:lsdException w:name="List Table 3 Accent 5" w:uiPriority="48"/>
-    <w:lsdException w:name="List Table 4 Accent 5" w:uiPriority="49"/>
-    <w:lsdException w:name="List Table 5 Dark Accent 5" w:uiPriority="50"/>
-    <w:lsdException w:name="List Table 6 Colorful Accent 5" w:uiPriority="51"/>
-    <w:lsdException w:name="List Table 7 Colorful Accent 5" w:uiPriority="52"/>
-    <w:lsdException w:name="List Table 1 Light Accent 6" w:uiPriority="46"/>
-    <w:lsdException w:name="List Table 2 Accent 6" w:uiPriority="47"/>
-    <w:lsdException w:name="List Table 3 Accent 6" w:uiPriority="48"/>
-    <w:lsdException w:name="List Table 4 Accent 6" w:uiPriority="49"/>
-    <w:lsdException w:name="List Table 5 Dark Accent 6" w:uiPriority="50"/>
-    <w:lsdException w:name="List Table 6 Colorful Accent 6" w:uiPriority="51"/>
-    <w:lsdException w:name="List Table 7 Colorful Accent 6" w:uiPriority="52"/>
-    <w:lsdException w:name="Mention" w:semiHidden="1" w:unhideWhenUsed="1"/>
-    <w:lsdException w:name="Smart Hyperlink" w:semiHidden="1" w:unhideWhenUsed="1"/>
-    <w:lsdException w:name="Hashtag" w:semiHidden="1" w:unhideWhenUsed="1"/>
-    <w:lsdException w:name="Unresolved Mention" w:semiHidden="1" w:unhideWhenUsed="1"/>
-    <w:lsdException w:name="Smart Link" w:semiHidden="1" w:unhideWhenUsed="1"/>
+  <w:latentStyles w:defLockedState="0" w:defUIPriority="99" w:defSemiHidden="1" w:defUnhideWhenUsed="1" w:defQFormat="0" w:count="267">
+    <w:lsdException w:name="Normal" w:semiHidden="0" w:uiPriority="0" w:unhideWhenUsed="0" w:qFormat="1"/>
+    <w:lsdException w:name="heading 1" w:semiHidden="0" w:uiPriority="9" w:unhideWhenUsed="0" w:qFormat="1"/>
+    <w:lsdException w:name="heading 2" w:uiPriority="9" w:qFormat="1"/>
+    <w:lsdException w:name="heading 3" w:uiPriority="9" w:qFormat="1"/>
+    <w:lsdException w:name="heading 4" w:uiPriority="9" w:qFormat="1"/>
+    <w:lsdException w:name="heading 5" w:uiPriority="9" w:qFormat="1"/>
+    <w:lsdException w:name="heading 6" w:uiPriority="9" w:qFormat="1"/>
+    <w:lsdException w:name="heading 7" w:uiPriority="9" w:qFormat="1"/>
+    <w:lsdException w:name="heading 8" w:uiPriority="9" w:qFormat="1"/>
+    <w:lsdException w:name="heading 9" w:uiPriority="9" w:qFormat="1"/>
+    <w:lsdException w:name="toc 1" w:uiPriority="39"/>
+    <w:lsdException w:name="toc 2" w:uiPriority="39"/>
+    <w:lsdException w:name="toc 3" w:uiPriority="39"/>
+    <w:lsdException w:name="toc 4" w:uiPriority="39"/>
+    <w:lsdException w:name="toc 5" w:uiPriority="39"/>
+    <w:lsdException w:name="toc 6" w:uiPriority="39"/>
+    <w:lsdException w:name="toc 7" w:uiPriority="39"/>
+    <w:lsdException w:name="toc 8" w:uiPriority="39"/>
+    <w:lsdException w:name="toc 9" w:uiPriority="39"/>
+    <w:lsdException w:name="caption" w:uiPriority="35" w:qFormat="1"/>
+    <w:lsdException w:name="Title" w:semiHidden="0" w:uiPriority="10" w:unhideWhenUsed="0" w:qFormat="1"/>
+    <w:lsdException w:name="Default Paragraph Font" w:uiPriority="1"/>
+    <w:lsdException w:name="Subtitle" w:semiHidden="0" w:uiPriority="11" w:unhideWhenUsed="0" w:qFormat="1"/>
+    <w:lsdException w:name="Strong" w:semiHidden="0" w:uiPriority="22" w:unhideWhenUsed="0" w:qFormat="1"/>
+    <w:lsdException w:name="Emphasis" w:semiHidden="0" w:uiPriority="20" w:unhideWhenUsed="0" w:qFormat="1"/>
+    <w:lsdException w:name="Table Grid" w:semiHidden="0" w:uiPriority="59" w:unhideWhenUsed="0"/>
+    <w:lsdException w:name="Placeholder Text" w:unhideWhenUsed="0"/>
+    <w:lsdException w:name="No Spacing" w:semiHidden="0" w:uiPriority="1" w:unhideWhenUsed="0" w:qFormat="1"/>
+    <w:lsdException w:name="Light Shading" w:semiHidden="0" w:uiPriority="60" w:unhideWhenUsed="0"/>
+    <w:lsdException w:name="Light List" w:semiHidden="0" w:uiPriority="61" w:unhideWhenUsed="0"/>
+    <w:lsdException w:name="Light Grid" w:semiHidden="0" w:uiPriority="62" w:unhideWhenUsed="0"/>
+    <w:lsdException w:name="Medium Shading 1" w:semiHidden="0" w:uiPriority="63" w:unhideWhenUsed="0"/>
+    <w:lsdException w:name="Medium Shading 2" w:semiHidden="0" w:uiPriority="64" w:unhideWhenUsed="0"/>
+    <w:lsdException w:name="Medium List 1" w:semiHidden="0" w:uiPriority="65" w:unhideWhenUsed="0"/>
+    <w:lsdException w:name="Medium List 2" w:semiHidden="0" w:uiPriority="66" w:unhideWhenUsed="0"/>
+    <w:lsdException w:name="Medium Grid 1" w:semiHidden="0" w:uiPriority="67" w:unhideWhenUsed="0"/>
+    <w:lsdException w:name="Medium Grid 2" w:semiHidden="0" w:uiPriority="68" w:unhideWhenUsed="0"/>
+    <w:lsdException w:name="Medium Grid 3" w:semiHidden="0" w:uiPriority="69" w:unhideWhenUsed="0"/>
+    <w:lsdException w:name="Dark List" w:semiHidden="0" w:uiPriority="70" w:unhideWhenUsed="0"/>
+    <w:lsdException w:name="Colorful Shading" w:semiHidden="0" w:uiPriority="71" w:unhideWhenUsed="0"/>
+    <w:lsdException w:name="Colorful List" w:semiHidden="0" w:uiPriority="72" w:unhideWhenUsed="0"/>
+    <w:lsdException w:name="Colorful Grid" w:semiHidden="0" w:uiPriority="73" w:unhideWhenUsed="0"/>
+    <w:lsdException w:name="Light Shading Accent 1" w:semiHidden="0" w:uiPriority="60" w:unhideWhenUsed="0"/>
+    <w:lsdException w:name="Light List Accent 1" w:semiHidden="0" w:uiPriority="61" w:unhideWhenUsed="0"/>
+    <w:lsdException w:name="Light Grid Accent 1" w:semiHidden="0" w:uiPriority="62" w:unhideWhenUsed="0"/>
+    <w:lsdException w:name="Medium Shading 1 Accent 1" w:semiHidden="0" w:uiPriority="63" w:unhideWhenUsed="0"/>
+    <w:lsdException w:name="Medium Shading 2 Accent 1" w:semiHidden="0" w:uiPriority="64" w:unhideWhenUsed="0"/>
+    <w:lsdException w:name="Medium List 1 Accent 1" w:semiHidden="0" w:uiPriority="65" w:unhideWhenUsed="0"/>
+    <w:lsdException w:name="Revision" w:unhideWhenUsed="0"/>
+    <w:lsdException w:name="List Paragraph" w:semiHidden="0" w:uiPriority="34" w:unhideWhenUsed="0" w:qFormat="1"/>
+    <w:lsdException w:name="Quote" w:semiHidden="0" w:uiPriority="29" w:unhideWhenUsed="0" w:qFormat="1"/>
+    <w:lsdException w:name="Intense Quote" w:semiHidden="0" w:uiPriority="30" w:unhideWhenUsed="0" w:qFormat="1"/>
+    <w:lsdException w:name="Medium List 2 Accent 1" w:semiHidden="0" w:uiPriority="66" w:unhideWhenUsed="0"/>
+    <w:lsdException w:name="Medium Grid 1 Accent 1" w:semiHidden="0" w:uiPriority="67" w:unhideWhenUsed="0"/>
+    <w:lsdException w:name="Medium Grid 2 Accent 1" w:semiHidden="0" w:uiPriority="68" w:unhideWhenUsed="0"/>
+    <w:lsdException w:name="Medium Grid 3 Accent 1" w:semiHidden="0" w:uiPriority="69" w:unhideWhenUsed="0"/>
+    <w:lsdException w:name="Dark List Accent 1" w:semiHidden="0" w:uiPriority="70" w:unhideWhenUsed="0"/>
+    <w:lsdException w:name="Colorful Shading Accent 1" w:semiHidden="0" w:uiPriority="71" w:unhideWhenUsed="0"/>
+    <w:lsdException w:name="Colorful List Accent 1" w:semiHidden="0" w:uiPriority="72" w:unhideWhenUsed="0"/>
+    <w:lsdException w:name="Colorful Grid Accent 1" w:semiHidden="0" w:uiPriority="73" w:unhideWhenUsed="0"/>
+    <w:lsdException w:name="Light Shading Accent 2" w:semiHidden="0" w:uiPriority="60" w:unhideWhenUsed="0"/>
+    <w:lsdException w:name="Light List Accent 2" w:semiHidden="0" w:uiPriority="61" w:unhideWhenUsed="0"/>
+    <w:lsdException w:name="Light Grid Accent 2" w:semiHidden="0" w:uiPriority="62" w:unhideWhenUsed="0"/>
+    <w:lsdException w:name="Medium Shading 1 Accent 2" w:semiHidden="0" w:uiPriority="63" w:unhideWhenUsed="0"/>
+    <w:lsdException w:name="Medium Shading 2 Accent 2" w:semiHidden="0" w:uiPriority="64" w:unhideWhenUsed="0"/>
+    <w:lsdException w:name="Medium List 1 Accent 2" w:semiHidden="0" w:uiPriority="65" w:unhideWhenUsed="0"/>
+    <w:lsdException w:name="Medium List 2 Accent 2" w:semiHidden="0" w:uiPriority="66" w:unhideWhenUsed="0"/>
+    <w:lsdException w:name="Medium Grid 1 Accent 2" w:semiHidden="0" w:uiPriority="67" w:unhideWhenUsed="0"/>
+    <w:lsdException w:name="Medium Grid 2 Accent 2" w:semiHidden="0" w:uiPriority="68" w:unhideWhenUsed="0"/>
+    <w:lsdException w:name="Medium Grid 3 Accent 2" w:semiHidden="0" w:uiPriority="69" w:unhideWhenUsed="0"/>
+    <w:lsdException w:name="Dark List Accent 2" w:semiHidden="0" w:uiPriority="70" w:unhideWhenUsed="0"/>
+    <w:lsdException w:name="Colorful Shading Accent 2" w:semiHidden="0" w:uiPriority="71" w:unhideWhenUsed="0"/>
+    <w:lsdException w:name="Colorful List Accent 2" w:semiHidden="0" w:uiPriority="72" w:unhideWhenUsed="0"/>
+    <w:lsdException w:name="Colorful Grid Accent 2" w:semiHidden="0" w:uiPriority="73" w:unhideWhenUsed="0"/>
+    <w:lsdException w:name="Light Shading Accent 3" w:semiHidden="0" w:uiPriority="60" w:unhideWhenUsed="0"/>
+    <w:lsdException w:name="Light List Accent 3" w:semiHidden="0" w:uiPriority="61" w:unhideWhenUsed="0"/>
+    <w:lsdException w:name="Light Grid Accent 3" w:semiHidden="0" w:uiPriority="62" w:unhideWhenUsed="0"/>
+    <w:lsdException w:name="Medium Shading 1 Accent 3" w:semiHidden="0" w:uiPriority="63" w:unhideWhenUsed="0"/>
+    <w:lsdException w:name="Medium Shading 2 Accent 3" w:semiHidden="0" w:uiPriority="64" w:unhideWhenUsed="0"/>
+    <w:lsdException w:name="Medium List 1 Accent 3" w:semiHidden="0" w:uiPriority="65" w:unhideWhenUsed="0"/>
+    <w:lsdException w:name="Medium List 2 Accent 3" w:semiHidden="0" w:uiPriority="66" w:unhideWhenUsed="0"/>
+    <w:lsdException w:name="Medium Grid 1 Accent 3" w:semiHidden="0" w:uiPriority="67" w:unhideWhenUsed="0"/>
+    <w:lsdException w:name="Medium Grid 2 Accent 3" w:semiHidden="0" w:uiPriority="68" w:unhideWhenUsed="0"/>
+    <w:lsdException w:name="Medium Grid 3 Accent 3" w:semiHidden="0" w:uiPriority="69" w:unhideWhenUsed="0"/>
+    <w:lsdException w:name="Dark List Accent 3" w:semiHidden="0" w:uiPriority="70" w:unhideWhenUsed="0"/>
+    <w:lsdException w:name="Colorful Shading Accent 3" w:semiHidden="0" w:uiPriority="71" w:unhideWhenUsed="0"/>
+    <w:lsdException w:name="Colorful List Accent 3" w:semiHidden="0" w:uiPriority="72" w:unhideWhenUsed="0"/>
+    <w:lsdException w:name="Colorful Grid Accent 3" w:semiHidden="0" w:uiPriority="73" w:unhideWhenUsed="0"/>
+    <w:lsdException w:name="Light Shading Accent 4" w:semiHidden="0" w:uiPriority="60" w:unhideWhenUsed="0"/>
+    <w:lsdException w:name="Light List Accent 4" w:semiHidden="0" w:uiPriority="61" w:unhideWhenUsed="0"/>
+    <w:lsdException w:name="Light Grid Accent 4" w:semiHidden="0" w:uiPriority="62" w:unhideWhenUsed="0"/>
+    <w:lsdException w:name="Medium Shading 1 Accent 4" w:semiHidden="0" w:uiPriority="63" w:unhideWhenUsed="0"/>
+    <w:lsdException w:name="Medium Shading 2 Accent 4" w:semiHidden="0" w:uiPriority="64" w:unhideWhenUsed="0"/>
+    <w:lsdException w:name="Medium List 1 Accent 4" w:semiHidden="0" w:uiPriority="65" w:unhideWhenUsed="0"/>
+    <w:lsdException w:name="Medium List 2 Accent 4" w:semiHidden="0" w:uiPriority="66" w:unhideWhenUsed="0"/>
+    <w:lsdException w:name="Medium Grid 1 Accent 4" w:semiHidden="0" w:uiPriority="67" w:unhideWhenUsed="0"/>
+    <w:lsdException w:name="Medium Grid 2 Accent 4" w:semiHidden="0" w:uiPriority="68" w:unhideWhenUsed="0"/>
+    <w:lsdException w:name="Medium Grid 3 Accent 4" w:semiHidden="0" w:uiPriority="69" w:unhideWhenUsed="0"/>
+    <w:lsdException w:name="Dark List Accent 4" w:semiHidden="0" w:uiPriority="70" w:unhideWhenUsed="0"/>
+    <w:lsdException w:name="Colorful Shading Accent 4" w:semiHidden="0" w:uiPriority="71" w:unhideWhenUsed="0"/>
+    <w:lsdException w:name="Colorful List Accent 4" w:semiHidden="0" w:uiPriority="72" w:unhideWhenUsed="0"/>
+    <w:lsdException w:name="Colorful Grid Accent 4" w:semiHidden="0" w:uiPriority="73" w:unhideWhenUsed="0"/>
+    <w:lsdException w:name="Light Shading Accent 5" w:semiHidden="0" w:uiPriority="60" w:unhideWhenUsed="0"/>
+    <w:lsdException w:name="Light List Accent 5" w:semiHidden="0" w:uiPriority="61" w:unhideWhenUsed="0"/>
+    <w:lsdException w:name="Light Grid Accent 5" w:semiHidden="0" w:uiPriority="62" w:unhideWhenUsed="0"/>
+    <w:lsdException w:name="Medium Shading 1 Accent 5" w:semiHidden="0" w:uiPriority="63" w:unhideWhenUsed="0"/>
+    <w:lsdException w:name="Medium Shading 2 Accent 5" w:semiHidden="0" w:uiPriority="64" w:unhideWhenUsed="0"/>
+    <w:lsdException w:name="Medium List 1 Accent 5" w:semiHidden="0" w:uiPriority="65" w:unhideWhenUsed="0"/>
+    <w:lsdException w:name="Medium List 2 Accent 5" w:semiHidden="0" w:uiPriority="66" w:unhideWhenUsed="0"/>
+    <w:lsdException w:name="Medium Grid 1 Accent 5" w:semiHidden="0" w:uiPriority="67" w:unhideWhenUsed="0"/>
+    <w:lsdException w:name="Medium Grid 2 Accent 5" w:semiHidden="0" w:uiPriority="68" w:unhideWhenUsed="0"/>
+    <w:lsdException w:name="Medium Grid 3 Accent 5" w:semiHidden="0" w:uiPriority="69" w:unhideWhenUsed="0"/>
+    <w:lsdException w:name="Dark List Accent 5" w:semiHidden="0" w:uiPriority="70" w:unhideWhenUsed="0"/>
+    <w:lsdException w:name="Colorful Shading Accent 5" w:semiHidden="0" w:uiPriority="71" w:unhideWhenUsed="0"/>
+    <w:lsdException w:name="Colorful List Accent 5" w:semiHidden="0" w:uiPriority="72" w:unhideWhenUsed="0"/>
+    <w:lsdException w:name="Colorful Grid Accent 5" w:semiHidden="0" w:uiPriority="73" w:unhideWhenUsed="0"/>
+    <w:lsdException w:name="Light Shading Accent 6" w:semiHidden="0" w:uiPriority="60" w:unhideWhenUsed="0"/>
+    <w:lsdException w:name="Light List Accent 6" w:semiHidden="0" w:uiPriority="61" w:unhideWhenUsed="0"/>
+    <w:lsdException w:name="Light Grid Accent 6" w:semiHidden="0" w:uiPriority="62" w:unhideWhenUsed="0"/>
+    <w:lsdException w:name="Medium Shading 1 Accent 6" w:semiHidden="0" w:uiPriority="63" w:unhideWhenUsed="0"/>
+    <w:lsdException w:name="Medium Shading 2 Accent 6" w:semiHidden="0" w:uiPriority="64" w:unhideWhenUsed="0"/>
+    <w:lsdException w:name="Medium List 1 Accent 6" w:semiHidden="0" w:uiPriority="65" w:unhideWhenUsed="0"/>
+    <w:lsdException w:name="Medium List 2 Accent 6" w:semiHidden="0" w:uiPriority="66" w:unhideWhenUsed="0"/>
+    <w:lsdException w:name="Medium Grid 1 Accent 6" w:semiHidden="0" w:uiPriority="67" w:unhideWhenUsed="0"/>
+    <w:lsdException w:name="Medium Grid 2 Accent 6" w:semiHidden="0" w:uiPriority="68" w:unhideWhenUsed="0"/>
+    <w:lsdException w:name="Medium Grid 3 Accent 6" w:semiHidden="0" w:uiPriority="69" w:unhideWhenUsed="0"/>
+    <w:lsdException w:name="Dark List Accent 6" w:semiHidden="0" w:uiPriority="70" w:unhideWhenUsed="0"/>
+    <w:lsdException w:name="Colorful Shading Accent 6" w:semiHidden="0" w:uiPriority="71" w:unhideWhenUsed="0"/>
+    <w:lsdException w:name="Colorful List Accent 6" w:semiHidden="0" w:uiPriority="72" w:unhideWhenUsed="0"/>
+    <w:lsdException w:name="Colorful Grid Accent 6" w:semiHidden="0" w:uiPriority="73" w:unhideWhenUsed="0"/>
+    <w:lsdException w:name="Subtle Emphasis" w:semiHidden="0" w:uiPriority="19" w:unhideWhenUsed="0" w:qFormat="1"/>
+    <w:lsdException w:name="Intense Emphasis" w:semiHidden="0" w:uiPriority="21" w:unhideWhenUsed="0" w:qFormat="1"/>
+    <w:lsdException w:name="Subtle Reference" w:semiHidden="0" w:uiPriority="31" w:unhideWhenUsed="0" w:qFormat="1"/>
+    <w:lsdException w:name="Intense Reference" w:semiHidden="0" w:uiPriority="32" w:unhideWhenUsed="0" w:qFormat="1"/>
+    <w:lsdException w:name="Book Title" w:semiHidden="0" w:uiPriority="33" w:unhideWhenUsed="0" w:qFormat="1"/>
+    <w:lsdException w:name="Bibliography" w:uiPriority="37"/>
+    <w:lsdException w:name="TOC Heading" w:uiPriority="39" w:qFormat="1"/>
   </w:latentStyles>
   <w:style w:type="paragraph" w:default="1" w:styleId="Normal">
     <w:name w:val="Normal"/>
     <w:qFormat/>
     <w:rsid w:val="004836BF"/>
+    <w:pPr>
+      <w:spacing w:before="120" w:after="0" w:line="360" w:lineRule="auto"/>
+      <w:jc w:val="both"/>
+    </w:pPr>
     <w:rPr>
       <w:rFonts w:ascii="Times New Roman" w:eastAsia="Times New Roman" w:hAnsi="Times New Roman" w:cs="Times New Roman"/>
       <w:sz w:val="26"/>
@@ -6013,9 +5753,10 @@
     <w:uiPriority w:val="59"/>
     <w:rsid w:val="001C66D9"/>
     <w:pPr>
-      <w:spacing w:line="240" w:lineRule="auto"/>
+      <w:spacing w:after="0" w:line="240" w:lineRule="auto"/>
     </w:pPr>
     <w:tblPr>
+      <w:tblInd w:w="0" w:type="dxa"/>
       <w:tblBorders>
         <w:top w:val="single" w:sz="4" w:space="0" w:color="auto"/>
         <w:left w:val="single" w:sz="4" w:space="0" w:color="auto"/>
@@ -6024,6 +5765,12 @@
         <w:insideH w:val="single" w:sz="4" w:space="0" w:color="auto"/>
         <w:insideV w:val="single" w:sz="4" w:space="0" w:color="auto"/>
       </w:tblBorders>
+      <w:tblCellMar>
+        <w:top w:w="0" w:type="dxa"/>
+        <w:left w:w="108" w:type="dxa"/>
+        <w:bottom w:w="0" w:type="dxa"/>
+        <w:right w:w="108" w:type="dxa"/>
+      </w:tblCellMar>
     </w:tblPr>
   </w:style>
   <w:style w:type="paragraph" w:styleId="Caption">
@@ -6125,7 +5872,818 @@
     <w:basedOn w:val="Normal"/>
     <w:uiPriority w:val="34"/>
     <w:qFormat/>
-    <w:rsid w:val="007F0535"/>
+    <w:rsid w:val="008D08CD"/>
+    <w:pPr>
+      <w:spacing w:before="0" w:after="200" w:line="276" w:lineRule="auto"/>
+      <w:ind w:left="720"/>
+      <w:contextualSpacing/>
+    </w:pPr>
+    <w:rPr>
+      <w:rFonts w:eastAsiaTheme="minorHAnsi" w:cstheme="minorBidi"/>
+      <w:szCs w:val="22"/>
+    </w:rPr>
+  </w:style>
+</w:styles>
+</file>
+
+<file path=word/stylesWithEffects.xml><?xml version="1.0" encoding="utf-8"?>
+<w:styles xmlns:wpc="http://schemas.microsoft.com/office/word/2010/wordprocessingCanvas" xmlns:mc="http://schemas.openxmlformats.org/markup-compatibility/2006" xmlns:o="urn:schemas-microsoft-com:office:office" xmlns:r="http://schemas.openxmlformats.org/officeDocument/2006/relationships" xmlns:m="http://schemas.openxmlformats.org/officeDocument/2006/math" xmlns:v="urn:schemas-microsoft-com:vml" xmlns:wp14="http://schemas.microsoft.com/office/word/2010/wordprocessingDrawing" xmlns:wp="http://schemas.openxmlformats.org/drawingml/2006/wordprocessingDrawing" xmlns:w10="urn:schemas-microsoft-com:office:word" xmlns:w="http://schemas.openxmlformats.org/wordprocessingml/2006/main" xmlns:w14="http://schemas.microsoft.com/office/word/2010/wordml" xmlns:wpg="http://schemas.microsoft.com/office/word/2010/wordprocessingGroup" xmlns:wpi="http://schemas.microsoft.com/office/word/2010/wordprocessingInk" xmlns:wne="http://schemas.microsoft.com/office/word/2006/wordml" xmlns:wps="http://schemas.microsoft.com/office/word/2010/wordprocessingShape" mc:Ignorable="w14 wp14">
+  <w:docDefaults>
+    <w:rPrDefault>
+      <w:rPr>
+        <w:rFonts w:asciiTheme="minorHAnsi" w:eastAsiaTheme="minorHAnsi" w:hAnsiTheme="minorHAnsi" w:cstheme="minorBidi"/>
+        <w:sz w:val="22"/>
+        <w:szCs w:val="22"/>
+        <w:lang w:val="en-US" w:eastAsia="en-US" w:bidi="ar-SA"/>
+      </w:rPr>
+    </w:rPrDefault>
+    <w:pPrDefault>
+      <w:pPr>
+        <w:spacing w:after="200" w:line="276" w:lineRule="auto"/>
+      </w:pPr>
+    </w:pPrDefault>
+  </w:docDefaults>
+  <w:latentStyles w:defLockedState="0" w:defUIPriority="99" w:defSemiHidden="1" w:defUnhideWhenUsed="1" w:defQFormat="0" w:count="267">
+    <w:lsdException w:name="Normal" w:semiHidden="0" w:uiPriority="0" w:unhideWhenUsed="0" w:qFormat="1"/>
+    <w:lsdException w:name="heading 1" w:semiHidden="0" w:uiPriority="9" w:unhideWhenUsed="0" w:qFormat="1"/>
+    <w:lsdException w:name="heading 2" w:uiPriority="9" w:qFormat="1"/>
+    <w:lsdException w:name="heading 3" w:uiPriority="9" w:qFormat="1"/>
+    <w:lsdException w:name="heading 4" w:uiPriority="9" w:qFormat="1"/>
+    <w:lsdException w:name="heading 5" w:uiPriority="9" w:qFormat="1"/>
+    <w:lsdException w:name="heading 6" w:uiPriority="9" w:qFormat="1"/>
+    <w:lsdException w:name="heading 7" w:uiPriority="9" w:qFormat="1"/>
+    <w:lsdException w:name="heading 8" w:uiPriority="9" w:qFormat="1"/>
+    <w:lsdException w:name="heading 9" w:uiPriority="9" w:qFormat="1"/>
+    <w:lsdException w:name="toc 1" w:uiPriority="39"/>
+    <w:lsdException w:name="toc 2" w:uiPriority="39"/>
+    <w:lsdException w:name="toc 3" w:uiPriority="39"/>
+    <w:lsdException w:name="toc 4" w:uiPriority="39"/>
+    <w:lsdException w:name="toc 5" w:uiPriority="39"/>
+    <w:lsdException w:name="toc 6" w:uiPriority="39"/>
+    <w:lsdException w:name="toc 7" w:uiPriority="39"/>
+    <w:lsdException w:name="toc 8" w:uiPriority="39"/>
+    <w:lsdException w:name="toc 9" w:uiPriority="39"/>
+    <w:lsdException w:name="caption" w:uiPriority="35" w:qFormat="1"/>
+    <w:lsdException w:name="Title" w:semiHidden="0" w:uiPriority="10" w:unhideWhenUsed="0" w:qFormat="1"/>
+    <w:lsdException w:name="Default Paragraph Font" w:uiPriority="1"/>
+    <w:lsdException w:name="Subtitle" w:semiHidden="0" w:uiPriority="11" w:unhideWhenUsed="0" w:qFormat="1"/>
+    <w:lsdException w:name="Strong" w:semiHidden="0" w:uiPriority="22" w:unhideWhenUsed="0" w:qFormat="1"/>
+    <w:lsdException w:name="Emphasis" w:semiHidden="0" w:uiPriority="20" w:unhideWhenUsed="0" w:qFormat="1"/>
+    <w:lsdException w:name="Table Grid" w:semiHidden="0" w:uiPriority="59" w:unhideWhenUsed="0"/>
+    <w:lsdException w:name="Placeholder Text" w:unhideWhenUsed="0"/>
+    <w:lsdException w:name="No Spacing" w:semiHidden="0" w:uiPriority="1" w:unhideWhenUsed="0" w:qFormat="1"/>
+    <w:lsdException w:name="Light Shading" w:semiHidden="0" w:uiPriority="60" w:unhideWhenUsed="0"/>
+    <w:lsdException w:name="Light List" w:semiHidden="0" w:uiPriority="61" w:unhideWhenUsed="0"/>
+    <w:lsdException w:name="Light Grid" w:semiHidden="0" w:uiPriority="62" w:unhideWhenUsed="0"/>
+    <w:lsdException w:name="Medium Shading 1" w:semiHidden="0" w:uiPriority="63" w:unhideWhenUsed="0"/>
+    <w:lsdException w:name="Medium Shading 2" w:semiHidden="0" w:uiPriority="64" w:unhideWhenUsed="0"/>
+    <w:lsdException w:name="Medium List 1" w:semiHidden="0" w:uiPriority="65" w:unhideWhenUsed="0"/>
+    <w:lsdException w:name="Medium List 2" w:semiHidden="0" w:uiPriority="66" w:unhideWhenUsed="0"/>
+    <w:lsdException w:name="Medium Grid 1" w:semiHidden="0" w:uiPriority="67" w:unhideWhenUsed="0"/>
+    <w:lsdException w:name="Medium Grid 2" w:semiHidden="0" w:uiPriority="68" w:unhideWhenUsed="0"/>
+    <w:lsdException w:name="Medium Grid 3" w:semiHidden="0" w:uiPriority="69" w:unhideWhenUsed="0"/>
+    <w:lsdException w:name="Dark List" w:semiHidden="0" w:uiPriority="70" w:unhideWhenUsed="0"/>
+    <w:lsdException w:name="Colorful Shading" w:semiHidden="0" w:uiPriority="71" w:unhideWhenUsed="0"/>
+    <w:lsdException w:name="Colorful List" w:semiHidden="0" w:uiPriority="72" w:unhideWhenUsed="0"/>
+    <w:lsdException w:name="Colorful Grid" w:semiHidden="0" w:uiPriority="73" w:unhideWhenUsed="0"/>
+    <w:lsdException w:name="Light Shading Accent 1" w:semiHidden="0" w:uiPriority="60" w:unhideWhenUsed="0"/>
+    <w:lsdException w:name="Light List Accent 1" w:semiHidden="0" w:uiPriority="61" w:unhideWhenUsed="0"/>
+    <w:lsdException w:name="Light Grid Accent 1" w:semiHidden="0" w:uiPriority="62" w:unhideWhenUsed="0"/>
+    <w:lsdException w:name="Medium Shading 1 Accent 1" w:semiHidden="0" w:uiPriority="63" w:unhideWhenUsed="0"/>
+    <w:lsdException w:name="Medium Shading 2 Accent 1" w:semiHidden="0" w:uiPriority="64" w:unhideWhenUsed="0"/>
+    <w:lsdException w:name="Medium List 1 Accent 1" w:semiHidden="0" w:uiPriority="65" w:unhideWhenUsed="0"/>
+    <w:lsdException w:name="Revision" w:unhideWhenUsed="0"/>
+    <w:lsdException w:name="List Paragraph" w:semiHidden="0" w:uiPriority="34" w:unhideWhenUsed="0" w:qFormat="1"/>
+    <w:lsdException w:name="Quote" w:semiHidden="0" w:uiPriority="29" w:unhideWhenUsed="0" w:qFormat="1"/>
+    <w:lsdException w:name="Intense Quote" w:semiHidden="0" w:uiPriority="30" w:unhideWhenUsed="0" w:qFormat="1"/>
+    <w:lsdException w:name="Medium List 2 Accent 1" w:semiHidden="0" w:uiPriority="66" w:unhideWhenUsed="0"/>
+    <w:lsdException w:name="Medium Grid 1 Accent 1" w:semiHidden="0" w:uiPriority="67" w:unhideWhenUsed="0"/>
+    <w:lsdException w:name="Medium Grid 2 Accent 1" w:semiHidden="0" w:uiPriority="68" w:unhideWhenUsed="0"/>
+    <w:lsdException w:name="Medium Grid 3 Accent 1" w:semiHidden="0" w:uiPriority="69" w:unhideWhenUsed="0"/>
+    <w:lsdException w:name="Dark List Accent 1" w:semiHidden="0" w:uiPriority="70" w:unhideWhenUsed="0"/>
+    <w:lsdException w:name="Colorful Shading Accent 1" w:semiHidden="0" w:uiPriority="71" w:unhideWhenUsed="0"/>
+    <w:lsdException w:name="Colorful List Accent 1" w:semiHidden="0" w:uiPriority="72" w:unhideWhenUsed="0"/>
+    <w:lsdException w:name="Colorful Grid Accent 1" w:semiHidden="0" w:uiPriority="73" w:unhideWhenUsed="0"/>
+    <w:lsdException w:name="Light Shading Accent 2" w:semiHidden="0" w:uiPriority="60" w:unhideWhenUsed="0"/>
+    <w:lsdException w:name="Light List Accent 2" w:semiHidden="0" w:uiPriority="61" w:unhideWhenUsed="0"/>
+    <w:lsdException w:name="Light Grid Accent 2" w:semiHidden="0" w:uiPriority="62" w:unhideWhenUsed="0"/>
+    <w:lsdException w:name="Medium Shading 1 Accent 2" w:semiHidden="0" w:uiPriority="63" w:unhideWhenUsed="0"/>
+    <w:lsdException w:name="Medium Shading 2 Accent 2" w:semiHidden="0" w:uiPriority="64" w:unhideWhenUsed="0"/>
+    <w:lsdException w:name="Medium List 1 Accent 2" w:semiHidden="0" w:uiPriority="65" w:unhideWhenUsed="0"/>
+    <w:lsdException w:name="Medium List 2 Accent 2" w:semiHidden="0" w:uiPriority="66" w:unhideWhenUsed="0"/>
+    <w:lsdException w:name="Medium Grid 1 Accent 2" w:semiHidden="0" w:uiPriority="67" w:unhideWhenUsed="0"/>
+    <w:lsdException w:name="Medium Grid 2 Accent 2" w:semiHidden="0" w:uiPriority="68" w:unhideWhenUsed="0"/>
+    <w:lsdException w:name="Medium Grid 3 Accent 2" w:semiHidden="0" w:uiPriority="69" w:unhideWhenUsed="0"/>
+    <w:lsdException w:name="Dark List Accent 2" w:semiHidden="0" w:uiPriority="70" w:unhideWhenUsed="0"/>
+    <w:lsdException w:name="Colorful Shading Accent 2" w:semiHidden="0" w:uiPriority="71" w:unhideWhenUsed="0"/>
+    <w:lsdException w:name="Colorful List Accent 2" w:semiHidden="0" w:uiPriority="72" w:unhideWhenUsed="0"/>
+    <w:lsdException w:name="Colorful Grid Accent 2" w:semiHidden="0" w:uiPriority="73" w:unhideWhenUsed="0"/>
+    <w:lsdException w:name="Light Shading Accent 3" w:semiHidden="0" w:uiPriority="60" w:unhideWhenUsed="0"/>
+    <w:lsdException w:name="Light List Accent 3" w:semiHidden="0" w:uiPriority="61" w:unhideWhenUsed="0"/>
+    <w:lsdException w:name="Light Grid Accent 3" w:semiHidden="0" w:uiPriority="62" w:unhideWhenUsed="0"/>
+    <w:lsdException w:name="Medium Shading 1 Accent 3" w:semiHidden="0" w:uiPriority="63" w:unhideWhenUsed="0"/>
+    <w:lsdException w:name="Medium Shading 2 Accent 3" w:semiHidden="0" w:uiPriority="64" w:unhideWhenUsed="0"/>
+    <w:lsdException w:name="Medium List 1 Accent 3" w:semiHidden="0" w:uiPriority="65" w:unhideWhenUsed="0"/>
+    <w:lsdException w:name="Medium List 2 Accent 3" w:semiHidden="0" w:uiPriority="66" w:unhideWhenUsed="0"/>
+    <w:lsdException w:name="Medium Grid 1 Accent 3" w:semiHidden="0" w:uiPriority="67" w:unhideWhenUsed="0"/>
+    <w:lsdException w:name="Medium Grid 2 Accent 3" w:semiHidden="0" w:uiPriority="68" w:unhideWhenUsed="0"/>
+    <w:lsdException w:name="Medium Grid 3 Accent 3" w:semiHidden="0" w:uiPriority="69" w:unhideWhenUsed="0"/>
+    <w:lsdException w:name="Dark List Accent 3" w:semiHidden="0" w:uiPriority="70" w:unhideWhenUsed="0"/>
+    <w:lsdException w:name="Colorful Shading Accent 3" w:semiHidden="0" w:uiPriority="71" w:unhideWhenUsed="0"/>
+    <w:lsdException w:name="Colorful List Accent 3" w:semiHidden="0" w:uiPriority="72" w:unhideWhenUsed="0"/>
+    <w:lsdException w:name="Colorful Grid Accent 3" w:semiHidden="0" w:uiPriority="73" w:unhideWhenUsed="0"/>
+    <w:lsdException w:name="Light Shading Accent 4" w:semiHidden="0" w:uiPriority="60" w:unhideWhenUsed="0"/>
+    <w:lsdException w:name="Light List Accent 4" w:semiHidden="0" w:uiPriority="61" w:unhideWhenUsed="0"/>
+    <w:lsdException w:name="Light Grid Accent 4" w:semiHidden="0" w:uiPriority="62" w:unhideWhenUsed="0"/>
+    <w:lsdException w:name="Medium Shading 1 Accent 4" w:semiHidden="0" w:uiPriority="63" w:unhideWhenUsed="0"/>
+    <w:lsdException w:name="Medium Shading 2 Accent 4" w:semiHidden="0" w:uiPriority="64" w:unhideWhenUsed="0"/>
+    <w:lsdException w:name="Medium List 1 Accent 4" w:semiHidden="0" w:uiPriority="65" w:unhideWhenUsed="0"/>
+    <w:lsdException w:name="Medium List 2 Accent 4" w:semiHidden="0" w:uiPriority="66" w:unhideWhenUsed="0"/>
+    <w:lsdException w:name="Medium Grid 1 Accent 4" w:semiHidden="0" w:uiPriority="67" w:unhideWhenUsed="0"/>
+    <w:lsdException w:name="Medium Grid 2 Accent 4" w:semiHidden="0" w:uiPriority="68" w:unhideWhenUsed="0"/>
+    <w:lsdException w:name="Medium Grid 3 Accent 4" w:semiHidden="0" w:uiPriority="69" w:unhideWhenUsed="0"/>
+    <w:lsdException w:name="Dark List Accent 4" w:semiHidden="0" w:uiPriority="70" w:unhideWhenUsed="0"/>
+    <w:lsdException w:name="Colorful Shading Accent 4" w:semiHidden="0" w:uiPriority="71" w:unhideWhenUsed="0"/>
+    <w:lsdException w:name="Colorful List Accent 4" w:semiHidden="0" w:uiPriority="72" w:unhideWhenUsed="0"/>
+    <w:lsdException w:name="Colorful Grid Accent 4" w:semiHidden="0" w:uiPriority="73" w:unhideWhenUsed="0"/>
+    <w:lsdException w:name="Light Shading Accent 5" w:semiHidden="0" w:uiPriority="60" w:unhideWhenUsed="0"/>
+    <w:lsdException w:name="Light List Accent 5" w:semiHidden="0" w:uiPriority="61" w:unhideWhenUsed="0"/>
+    <w:lsdException w:name="Light Grid Accent 5" w:semiHidden="0" w:uiPriority="62" w:unhideWhenUsed="0"/>
+    <w:lsdException w:name="Medium Shading 1 Accent 5" w:semiHidden="0" w:uiPriority="63" w:unhideWhenUsed="0"/>
+    <w:lsdException w:name="Medium Shading 2 Accent 5" w:semiHidden="0" w:uiPriority="64" w:unhideWhenUsed="0"/>
+    <w:lsdException w:name="Medium List 1 Accent 5" w:semiHidden="0" w:uiPriority="65" w:unhideWhenUsed="0"/>
+    <w:lsdException w:name="Medium List 2 Accent 5" w:semiHidden="0" w:uiPriority="66" w:unhideWhenUsed="0"/>
+    <w:lsdException w:name="Medium Grid 1 Accent 5" w:semiHidden="0" w:uiPriority="67" w:unhideWhenUsed="0"/>
+    <w:lsdException w:name="Medium Grid 2 Accent 5" w:semiHidden="0" w:uiPriority="68" w:unhideWhenUsed="0"/>
+    <w:lsdException w:name="Medium Grid 3 Accent 5" w:semiHidden="0" w:uiPriority="69" w:unhideWhenUsed="0"/>
+    <w:lsdException w:name="Dark List Accent 5" w:semiHidden="0" w:uiPriority="70" w:unhideWhenUsed="0"/>
+    <w:lsdException w:name="Colorful Shading Accent 5" w:semiHidden="0" w:uiPriority="71" w:unhideWhenUsed="0"/>
+    <w:lsdException w:name="Colorful List Accent 5" w:semiHidden="0" w:uiPriority="72" w:unhideWhenUsed="0"/>
+    <w:lsdException w:name="Colorful Grid Accent 5" w:semiHidden="0" w:uiPriority="73" w:unhideWhenUsed="0"/>
+    <w:lsdException w:name="Light Shading Accent 6" w:semiHidden="0" w:uiPriority="60" w:unhideWhenUsed="0"/>
+    <w:lsdException w:name="Light List Accent 6" w:semiHidden="0" w:uiPriority="61" w:unhideWhenUsed="0"/>
+    <w:lsdException w:name="Light Grid Accent 6" w:semiHidden="0" w:uiPriority="62" w:unhideWhenUsed="0"/>
+    <w:lsdException w:name="Medium Shading 1 Accent 6" w:semiHidden="0" w:uiPriority="63" w:unhideWhenUsed="0"/>
+    <w:lsdException w:name="Medium Shading 2 Accent 6" w:semiHidden="0" w:uiPriority="64" w:unhideWhenUsed="0"/>
+    <w:lsdException w:name="Medium List 1 Accent 6" w:semiHidden="0" w:uiPriority="65" w:unhideWhenUsed="0"/>
+    <w:lsdException w:name="Medium List 2 Accent 6" w:semiHidden="0" w:uiPriority="66" w:unhideWhenUsed="0"/>
+    <w:lsdException w:name="Medium Grid 1 Accent 6" w:semiHidden="0" w:uiPriority="67" w:unhideWhenUsed="0"/>
+    <w:lsdException w:name="Medium Grid 2 Accent 6" w:semiHidden="0" w:uiPriority="68" w:unhideWhenUsed="0"/>
+    <w:lsdException w:name="Medium Grid 3 Accent 6" w:semiHidden="0" w:uiPriority="69" w:unhideWhenUsed="0"/>
+    <w:lsdException w:name="Dark List Accent 6" w:semiHidden="0" w:uiPriority="70" w:unhideWhenUsed="0"/>
+    <w:lsdException w:name="Colorful Shading Accent 6" w:semiHidden="0" w:uiPriority="71" w:unhideWhenUsed="0"/>
+    <w:lsdException w:name="Colorful List Accent 6" w:semiHidden="0" w:uiPriority="72" w:unhideWhenUsed="0"/>
+    <w:lsdException w:name="Colorful Grid Accent 6" w:semiHidden="0" w:uiPriority="73" w:unhideWhenUsed="0"/>
+    <w:lsdException w:name="Subtle Emphasis" w:semiHidden="0" w:uiPriority="19" w:unhideWhenUsed="0" w:qFormat="1"/>
+    <w:lsdException w:name="Intense Emphasis" w:semiHidden="0" w:uiPriority="21" w:unhideWhenUsed="0" w:qFormat="1"/>
+    <w:lsdException w:name="Subtle Reference" w:semiHidden="0" w:uiPriority="31" w:unhideWhenUsed="0" w:qFormat="1"/>
+    <w:lsdException w:name="Intense Reference" w:semiHidden="0" w:uiPriority="32" w:unhideWhenUsed="0" w:qFormat="1"/>
+    <w:lsdException w:name="Book Title" w:semiHidden="0" w:uiPriority="33" w:unhideWhenUsed="0" w:qFormat="1"/>
+    <w:lsdException w:name="Bibliography" w:uiPriority="37"/>
+    <w:lsdException w:name="TOC Heading" w:uiPriority="39" w:qFormat="1"/>
+  </w:latentStyles>
+  <w:style w:type="paragraph" w:default="1" w:styleId="Normal">
+    <w:name w:val="Normal"/>
+    <w:qFormat/>
+    <w:rsid w:val="004836BF"/>
+    <w:pPr>
+      <w:spacing w:before="120" w:after="0" w:line="360" w:lineRule="auto"/>
+      <w:jc w:val="both"/>
+    </w:pPr>
+    <w:rPr>
+      <w:rFonts w:ascii="Times New Roman" w:eastAsia="Times New Roman" w:hAnsi="Times New Roman" w:cs="Times New Roman"/>
+      <w:sz w:val="26"/>
+      <w:szCs w:val="20"/>
+    </w:rPr>
+  </w:style>
+  <w:style w:type="paragraph" w:styleId="Heading1">
+    <w:name w:val="heading 1"/>
+    <w:basedOn w:val="Normal"/>
+    <w:next w:val="Normal"/>
+    <w:link w:val="Heading1Char"/>
+    <w:uiPriority w:val="9"/>
+    <w:qFormat/>
+    <w:rsid w:val="00953F45"/>
+    <w:pPr>
+      <w:keepNext/>
+      <w:keepLines/>
+      <w:numPr>
+        <w:numId w:val="1"/>
+      </w:numPr>
+      <w:spacing w:before="480"/>
+      <w:jc w:val="center"/>
+      <w:outlineLvl w:val="0"/>
+    </w:pPr>
+    <w:rPr>
+      <w:rFonts w:eastAsiaTheme="majorEastAsia" w:cstheme="majorBidi"/>
+      <w:b/>
+      <w:bCs/>
+      <w:caps/>
+      <w:color w:val="000000" w:themeColor="text1"/>
+      <w:sz w:val="28"/>
+      <w:szCs w:val="28"/>
+    </w:rPr>
+  </w:style>
+  <w:style w:type="paragraph" w:styleId="Heading2">
+    <w:name w:val="heading 2"/>
+    <w:basedOn w:val="Normal"/>
+    <w:next w:val="Normal"/>
+    <w:link w:val="Heading2Char"/>
+    <w:uiPriority w:val="9"/>
+    <w:unhideWhenUsed/>
+    <w:qFormat/>
+    <w:rsid w:val="00953F45"/>
+    <w:pPr>
+      <w:keepNext/>
+      <w:keepLines/>
+      <w:numPr>
+        <w:ilvl w:val="1"/>
+        <w:numId w:val="1"/>
+      </w:numPr>
+      <w:spacing w:before="200"/>
+      <w:outlineLvl w:val="1"/>
+    </w:pPr>
+    <w:rPr>
+      <w:rFonts w:eastAsiaTheme="majorEastAsia" w:cstheme="majorBidi"/>
+      <w:b/>
+      <w:bCs/>
+      <w:color w:val="000000" w:themeColor="text1"/>
+      <w:szCs w:val="26"/>
+    </w:rPr>
+  </w:style>
+  <w:style w:type="paragraph" w:styleId="Heading3">
+    <w:name w:val="heading 3"/>
+    <w:basedOn w:val="Normal"/>
+    <w:next w:val="Normal"/>
+    <w:link w:val="Heading3Char"/>
+    <w:uiPriority w:val="9"/>
+    <w:unhideWhenUsed/>
+    <w:qFormat/>
+    <w:rsid w:val="001C66D9"/>
+    <w:pPr>
+      <w:keepNext/>
+      <w:keepLines/>
+      <w:numPr>
+        <w:ilvl w:val="2"/>
+        <w:numId w:val="1"/>
+      </w:numPr>
+      <w:spacing w:before="200"/>
+      <w:outlineLvl w:val="2"/>
+    </w:pPr>
+    <w:rPr>
+      <w:rFonts w:eastAsiaTheme="majorEastAsia" w:cstheme="majorBidi"/>
+      <w:b/>
+      <w:bCs/>
+      <w:i/>
+      <w:color w:val="000000" w:themeColor="text1"/>
+    </w:rPr>
+  </w:style>
+  <w:style w:type="paragraph" w:styleId="Heading4">
+    <w:name w:val="heading 4"/>
+    <w:basedOn w:val="Normal"/>
+    <w:next w:val="Normal"/>
+    <w:link w:val="Heading4Char"/>
+    <w:uiPriority w:val="9"/>
+    <w:semiHidden/>
+    <w:unhideWhenUsed/>
+    <w:qFormat/>
+    <w:rsid w:val="00953F45"/>
+    <w:pPr>
+      <w:keepNext/>
+      <w:keepLines/>
+      <w:numPr>
+        <w:ilvl w:val="3"/>
+        <w:numId w:val="1"/>
+      </w:numPr>
+      <w:spacing w:before="200"/>
+      <w:outlineLvl w:val="3"/>
+    </w:pPr>
+    <w:rPr>
+      <w:rFonts w:asciiTheme="majorHAnsi" w:eastAsiaTheme="majorEastAsia" w:hAnsiTheme="majorHAnsi" w:cstheme="majorBidi"/>
+      <w:b/>
+      <w:bCs/>
+      <w:i/>
+      <w:iCs/>
+      <w:color w:val="4F81BD" w:themeColor="accent1"/>
+    </w:rPr>
+  </w:style>
+  <w:style w:type="paragraph" w:styleId="Heading5">
+    <w:name w:val="heading 5"/>
+    <w:basedOn w:val="Normal"/>
+    <w:next w:val="Normal"/>
+    <w:link w:val="Heading5Char"/>
+    <w:uiPriority w:val="9"/>
+    <w:semiHidden/>
+    <w:unhideWhenUsed/>
+    <w:qFormat/>
+    <w:rsid w:val="00953F45"/>
+    <w:pPr>
+      <w:keepNext/>
+      <w:keepLines/>
+      <w:numPr>
+        <w:ilvl w:val="4"/>
+        <w:numId w:val="1"/>
+      </w:numPr>
+      <w:spacing w:before="200"/>
+      <w:outlineLvl w:val="4"/>
+    </w:pPr>
+    <w:rPr>
+      <w:rFonts w:asciiTheme="majorHAnsi" w:eastAsiaTheme="majorEastAsia" w:hAnsiTheme="majorHAnsi" w:cstheme="majorBidi"/>
+      <w:color w:val="243F60" w:themeColor="accent1" w:themeShade="7F"/>
+    </w:rPr>
+  </w:style>
+  <w:style w:type="paragraph" w:styleId="Heading6">
+    <w:name w:val="heading 6"/>
+    <w:basedOn w:val="Normal"/>
+    <w:next w:val="Normal"/>
+    <w:link w:val="Heading6Char"/>
+    <w:uiPriority w:val="9"/>
+    <w:semiHidden/>
+    <w:unhideWhenUsed/>
+    <w:qFormat/>
+    <w:rsid w:val="00953F45"/>
+    <w:pPr>
+      <w:keepNext/>
+      <w:keepLines/>
+      <w:numPr>
+        <w:ilvl w:val="5"/>
+        <w:numId w:val="1"/>
+      </w:numPr>
+      <w:spacing w:before="200"/>
+      <w:outlineLvl w:val="5"/>
+    </w:pPr>
+    <w:rPr>
+      <w:rFonts w:asciiTheme="majorHAnsi" w:eastAsiaTheme="majorEastAsia" w:hAnsiTheme="majorHAnsi" w:cstheme="majorBidi"/>
+      <w:i/>
+      <w:iCs/>
+      <w:color w:val="243F60" w:themeColor="accent1" w:themeShade="7F"/>
+    </w:rPr>
+  </w:style>
+  <w:style w:type="paragraph" w:styleId="Heading7">
+    <w:name w:val="heading 7"/>
+    <w:basedOn w:val="Normal"/>
+    <w:next w:val="Normal"/>
+    <w:link w:val="Heading7Char"/>
+    <w:uiPriority w:val="9"/>
+    <w:semiHidden/>
+    <w:unhideWhenUsed/>
+    <w:qFormat/>
+    <w:rsid w:val="00953F45"/>
+    <w:pPr>
+      <w:keepNext/>
+      <w:keepLines/>
+      <w:numPr>
+        <w:ilvl w:val="6"/>
+        <w:numId w:val="1"/>
+      </w:numPr>
+      <w:spacing w:before="200"/>
+      <w:outlineLvl w:val="6"/>
+    </w:pPr>
+    <w:rPr>
+      <w:rFonts w:asciiTheme="majorHAnsi" w:eastAsiaTheme="majorEastAsia" w:hAnsiTheme="majorHAnsi" w:cstheme="majorBidi"/>
+      <w:i/>
+      <w:iCs/>
+      <w:color w:val="404040" w:themeColor="text1" w:themeTint="BF"/>
+    </w:rPr>
+  </w:style>
+  <w:style w:type="paragraph" w:styleId="Heading8">
+    <w:name w:val="heading 8"/>
+    <w:basedOn w:val="Normal"/>
+    <w:next w:val="Normal"/>
+    <w:link w:val="Heading8Char"/>
+    <w:uiPriority w:val="9"/>
+    <w:semiHidden/>
+    <w:unhideWhenUsed/>
+    <w:qFormat/>
+    <w:rsid w:val="00953F45"/>
+    <w:pPr>
+      <w:keepNext/>
+      <w:keepLines/>
+      <w:numPr>
+        <w:ilvl w:val="7"/>
+        <w:numId w:val="1"/>
+      </w:numPr>
+      <w:spacing w:before="200"/>
+      <w:outlineLvl w:val="7"/>
+    </w:pPr>
+    <w:rPr>
+      <w:rFonts w:asciiTheme="majorHAnsi" w:eastAsiaTheme="majorEastAsia" w:hAnsiTheme="majorHAnsi" w:cstheme="majorBidi"/>
+      <w:color w:val="404040" w:themeColor="text1" w:themeTint="BF"/>
+      <w:sz w:val="20"/>
+    </w:rPr>
+  </w:style>
+  <w:style w:type="paragraph" w:styleId="Heading9">
+    <w:name w:val="heading 9"/>
+    <w:basedOn w:val="Normal"/>
+    <w:next w:val="Normal"/>
+    <w:link w:val="Heading9Char"/>
+    <w:uiPriority w:val="9"/>
+    <w:semiHidden/>
+    <w:unhideWhenUsed/>
+    <w:qFormat/>
+    <w:rsid w:val="00953F45"/>
+    <w:pPr>
+      <w:keepNext/>
+      <w:keepLines/>
+      <w:numPr>
+        <w:ilvl w:val="8"/>
+        <w:numId w:val="1"/>
+      </w:numPr>
+      <w:spacing w:before="200"/>
+      <w:outlineLvl w:val="8"/>
+    </w:pPr>
+    <w:rPr>
+      <w:rFonts w:asciiTheme="majorHAnsi" w:eastAsiaTheme="majorEastAsia" w:hAnsiTheme="majorHAnsi" w:cstheme="majorBidi"/>
+      <w:i/>
+      <w:iCs/>
+      <w:color w:val="404040" w:themeColor="text1" w:themeTint="BF"/>
+      <w:sz w:val="20"/>
+    </w:rPr>
+  </w:style>
+  <w:style w:type="character" w:default="1" w:styleId="DefaultParagraphFont">
+    <w:name w:val="Default Paragraph Font"/>
+    <w:uiPriority w:val="1"/>
+    <w:semiHidden/>
+    <w:unhideWhenUsed/>
+  </w:style>
+  <w:style w:type="table" w:default="1" w:styleId="TableNormal">
+    <w:name w:val="Normal Table"/>
+    <w:uiPriority w:val="99"/>
+    <w:semiHidden/>
+    <w:unhideWhenUsed/>
+    <w:tblPr>
+      <w:tblInd w:w="0" w:type="dxa"/>
+      <w:tblCellMar>
+        <w:top w:w="0" w:type="dxa"/>
+        <w:left w:w="108" w:type="dxa"/>
+        <w:bottom w:w="0" w:type="dxa"/>
+        <w:right w:w="108" w:type="dxa"/>
+      </w:tblCellMar>
+    </w:tblPr>
+  </w:style>
+  <w:style w:type="numbering" w:default="1" w:styleId="NoList">
+    <w:name w:val="No List"/>
+    <w:uiPriority w:val="99"/>
+    <w:semiHidden/>
+    <w:unhideWhenUsed/>
+  </w:style>
+  <w:style w:type="paragraph" w:styleId="BalloonText">
+    <w:name w:val="Balloon Text"/>
+    <w:basedOn w:val="Normal"/>
+    <w:link w:val="BalloonTextChar"/>
+    <w:uiPriority w:val="99"/>
+    <w:semiHidden/>
+    <w:unhideWhenUsed/>
+    <w:rsid w:val="00953F45"/>
+    <w:pPr>
+      <w:spacing w:before="0" w:line="240" w:lineRule="auto"/>
+    </w:pPr>
+    <w:rPr>
+      <w:rFonts w:ascii="Tahoma" w:hAnsi="Tahoma" w:cs="Tahoma"/>
+      <w:sz w:val="16"/>
+      <w:szCs w:val="16"/>
+    </w:rPr>
+  </w:style>
+  <w:style w:type="character" w:customStyle="1" w:styleId="BalloonTextChar">
+    <w:name w:val="Balloon Text Char"/>
+    <w:basedOn w:val="DefaultParagraphFont"/>
+    <w:link w:val="BalloonText"/>
+    <w:uiPriority w:val="99"/>
+    <w:semiHidden/>
+    <w:rsid w:val="00953F45"/>
+    <w:rPr>
+      <w:rFonts w:ascii="Tahoma" w:eastAsia="Times New Roman" w:hAnsi="Tahoma" w:cs="Tahoma"/>
+      <w:sz w:val="16"/>
+      <w:szCs w:val="16"/>
+    </w:rPr>
+  </w:style>
+  <w:style w:type="character" w:customStyle="1" w:styleId="Heading1Char">
+    <w:name w:val="Heading 1 Char"/>
+    <w:basedOn w:val="DefaultParagraphFont"/>
+    <w:link w:val="Heading1"/>
+    <w:uiPriority w:val="9"/>
+    <w:rsid w:val="00953F45"/>
+    <w:rPr>
+      <w:rFonts w:ascii="Times New Roman" w:eastAsiaTheme="majorEastAsia" w:hAnsi="Times New Roman" w:cstheme="majorBidi"/>
+      <w:b/>
+      <w:bCs/>
+      <w:caps/>
+      <w:color w:val="000000" w:themeColor="text1"/>
+      <w:sz w:val="28"/>
+      <w:szCs w:val="28"/>
+    </w:rPr>
+  </w:style>
+  <w:style w:type="character" w:customStyle="1" w:styleId="Heading2Char">
+    <w:name w:val="Heading 2 Char"/>
+    <w:basedOn w:val="DefaultParagraphFont"/>
+    <w:link w:val="Heading2"/>
+    <w:uiPriority w:val="9"/>
+    <w:rsid w:val="00953F45"/>
+    <w:rPr>
+      <w:rFonts w:ascii="Times New Roman" w:eastAsiaTheme="majorEastAsia" w:hAnsi="Times New Roman" w:cstheme="majorBidi"/>
+      <w:b/>
+      <w:bCs/>
+      <w:color w:val="000000" w:themeColor="text1"/>
+      <w:sz w:val="26"/>
+      <w:szCs w:val="26"/>
+    </w:rPr>
+  </w:style>
+  <w:style w:type="character" w:customStyle="1" w:styleId="Heading3Char">
+    <w:name w:val="Heading 3 Char"/>
+    <w:basedOn w:val="DefaultParagraphFont"/>
+    <w:link w:val="Heading3"/>
+    <w:uiPriority w:val="9"/>
+    <w:rsid w:val="001C66D9"/>
+    <w:rPr>
+      <w:rFonts w:ascii="Times New Roman" w:eastAsiaTheme="majorEastAsia" w:hAnsi="Times New Roman" w:cstheme="majorBidi"/>
+      <w:b/>
+      <w:bCs/>
+      <w:i/>
+      <w:color w:val="000000" w:themeColor="text1"/>
+      <w:sz w:val="26"/>
+      <w:szCs w:val="20"/>
+    </w:rPr>
+  </w:style>
+  <w:style w:type="character" w:customStyle="1" w:styleId="Heading4Char">
+    <w:name w:val="Heading 4 Char"/>
+    <w:basedOn w:val="DefaultParagraphFont"/>
+    <w:link w:val="Heading4"/>
+    <w:uiPriority w:val="9"/>
+    <w:semiHidden/>
+    <w:rsid w:val="00953F45"/>
+    <w:rPr>
+      <w:rFonts w:asciiTheme="majorHAnsi" w:eastAsiaTheme="majorEastAsia" w:hAnsiTheme="majorHAnsi" w:cstheme="majorBidi"/>
+      <w:b/>
+      <w:bCs/>
+      <w:i/>
+      <w:iCs/>
+      <w:color w:val="4F81BD" w:themeColor="accent1"/>
+      <w:sz w:val="26"/>
+      <w:szCs w:val="20"/>
+    </w:rPr>
+  </w:style>
+  <w:style w:type="character" w:customStyle="1" w:styleId="Heading5Char">
+    <w:name w:val="Heading 5 Char"/>
+    <w:basedOn w:val="DefaultParagraphFont"/>
+    <w:link w:val="Heading5"/>
+    <w:uiPriority w:val="9"/>
+    <w:semiHidden/>
+    <w:rsid w:val="00953F45"/>
+    <w:rPr>
+      <w:rFonts w:asciiTheme="majorHAnsi" w:eastAsiaTheme="majorEastAsia" w:hAnsiTheme="majorHAnsi" w:cstheme="majorBidi"/>
+      <w:color w:val="243F60" w:themeColor="accent1" w:themeShade="7F"/>
+      <w:sz w:val="26"/>
+      <w:szCs w:val="20"/>
+    </w:rPr>
+  </w:style>
+  <w:style w:type="character" w:customStyle="1" w:styleId="Heading6Char">
+    <w:name w:val="Heading 6 Char"/>
+    <w:basedOn w:val="DefaultParagraphFont"/>
+    <w:link w:val="Heading6"/>
+    <w:uiPriority w:val="9"/>
+    <w:semiHidden/>
+    <w:rsid w:val="00953F45"/>
+    <w:rPr>
+      <w:rFonts w:asciiTheme="majorHAnsi" w:eastAsiaTheme="majorEastAsia" w:hAnsiTheme="majorHAnsi" w:cstheme="majorBidi"/>
+      <w:i/>
+      <w:iCs/>
+      <w:color w:val="243F60" w:themeColor="accent1" w:themeShade="7F"/>
+      <w:sz w:val="26"/>
+      <w:szCs w:val="20"/>
+    </w:rPr>
+  </w:style>
+  <w:style w:type="character" w:customStyle="1" w:styleId="Heading7Char">
+    <w:name w:val="Heading 7 Char"/>
+    <w:basedOn w:val="DefaultParagraphFont"/>
+    <w:link w:val="Heading7"/>
+    <w:uiPriority w:val="9"/>
+    <w:semiHidden/>
+    <w:rsid w:val="00953F45"/>
+    <w:rPr>
+      <w:rFonts w:asciiTheme="majorHAnsi" w:eastAsiaTheme="majorEastAsia" w:hAnsiTheme="majorHAnsi" w:cstheme="majorBidi"/>
+      <w:i/>
+      <w:iCs/>
+      <w:color w:val="404040" w:themeColor="text1" w:themeTint="BF"/>
+      <w:sz w:val="26"/>
+      <w:szCs w:val="20"/>
+    </w:rPr>
+  </w:style>
+  <w:style w:type="character" w:customStyle="1" w:styleId="Heading8Char">
+    <w:name w:val="Heading 8 Char"/>
+    <w:basedOn w:val="DefaultParagraphFont"/>
+    <w:link w:val="Heading8"/>
+    <w:uiPriority w:val="9"/>
+    <w:semiHidden/>
+    <w:rsid w:val="00953F45"/>
+    <w:rPr>
+      <w:rFonts w:asciiTheme="majorHAnsi" w:eastAsiaTheme="majorEastAsia" w:hAnsiTheme="majorHAnsi" w:cstheme="majorBidi"/>
+      <w:color w:val="404040" w:themeColor="text1" w:themeTint="BF"/>
+      <w:sz w:val="20"/>
+      <w:szCs w:val="20"/>
+    </w:rPr>
+  </w:style>
+  <w:style w:type="character" w:customStyle="1" w:styleId="Heading9Char">
+    <w:name w:val="Heading 9 Char"/>
+    <w:basedOn w:val="DefaultParagraphFont"/>
+    <w:link w:val="Heading9"/>
+    <w:uiPriority w:val="9"/>
+    <w:semiHidden/>
+    <w:rsid w:val="00953F45"/>
+    <w:rPr>
+      <w:rFonts w:asciiTheme="majorHAnsi" w:eastAsiaTheme="majorEastAsia" w:hAnsiTheme="majorHAnsi" w:cstheme="majorBidi"/>
+      <w:i/>
+      <w:iCs/>
+      <w:color w:val="404040" w:themeColor="text1" w:themeTint="BF"/>
+      <w:sz w:val="20"/>
+      <w:szCs w:val="20"/>
+    </w:rPr>
+  </w:style>
+  <w:style w:type="paragraph" w:styleId="TOCHeading">
+    <w:name w:val="TOC Heading"/>
+    <w:basedOn w:val="Heading1"/>
+    <w:next w:val="Normal"/>
+    <w:uiPriority w:val="39"/>
+    <w:semiHidden/>
+    <w:unhideWhenUsed/>
+    <w:qFormat/>
+    <w:rsid w:val="001C66D9"/>
+    <w:pPr>
+      <w:numPr>
+        <w:numId w:val="0"/>
+      </w:numPr>
+      <w:spacing w:line="276" w:lineRule="auto"/>
+      <w:jc w:val="left"/>
+      <w:outlineLvl w:val="9"/>
+    </w:pPr>
+    <w:rPr>
+      <w:rFonts w:asciiTheme="majorHAnsi" w:hAnsiTheme="majorHAnsi"/>
+      <w:caps w:val="0"/>
+      <w:color w:val="365F91" w:themeColor="accent1" w:themeShade="BF"/>
+      <w:lang w:eastAsia="ja-JP"/>
+    </w:rPr>
+  </w:style>
+  <w:style w:type="paragraph" w:styleId="TOC1">
+    <w:name w:val="toc 1"/>
+    <w:basedOn w:val="Normal"/>
+    <w:next w:val="Normal"/>
+    <w:autoRedefine/>
+    <w:uiPriority w:val="39"/>
+    <w:unhideWhenUsed/>
+    <w:rsid w:val="001C66D9"/>
+    <w:pPr>
+      <w:spacing w:after="100"/>
+    </w:pPr>
+  </w:style>
+  <w:style w:type="paragraph" w:styleId="TOC2">
+    <w:name w:val="toc 2"/>
+    <w:basedOn w:val="Normal"/>
+    <w:next w:val="Normal"/>
+    <w:autoRedefine/>
+    <w:uiPriority w:val="39"/>
+    <w:unhideWhenUsed/>
+    <w:rsid w:val="001C66D9"/>
+    <w:pPr>
+      <w:spacing w:after="100"/>
+      <w:ind w:left="260"/>
+    </w:pPr>
+  </w:style>
+  <w:style w:type="character" w:styleId="Hyperlink">
+    <w:name w:val="Hyperlink"/>
+    <w:basedOn w:val="DefaultParagraphFont"/>
+    <w:uiPriority w:val="99"/>
+    <w:unhideWhenUsed/>
+    <w:rsid w:val="001C66D9"/>
+    <w:rPr>
+      <w:color w:val="0000FF" w:themeColor="hyperlink"/>
+      <w:u w:val="single"/>
+    </w:rPr>
+  </w:style>
+  <w:style w:type="table" w:styleId="TableGrid">
+    <w:name w:val="Table Grid"/>
+    <w:basedOn w:val="TableNormal"/>
+    <w:uiPriority w:val="59"/>
+    <w:rsid w:val="001C66D9"/>
+    <w:pPr>
+      <w:spacing w:after="0" w:line="240" w:lineRule="auto"/>
+    </w:pPr>
+    <w:tblPr>
+      <w:tblInd w:w="0" w:type="dxa"/>
+      <w:tblBorders>
+        <w:top w:val="single" w:sz="4" w:space="0" w:color="auto"/>
+        <w:left w:val="single" w:sz="4" w:space="0" w:color="auto"/>
+        <w:bottom w:val="single" w:sz="4" w:space="0" w:color="auto"/>
+        <w:right w:val="single" w:sz="4" w:space="0" w:color="auto"/>
+        <w:insideH w:val="single" w:sz="4" w:space="0" w:color="auto"/>
+        <w:insideV w:val="single" w:sz="4" w:space="0" w:color="auto"/>
+      </w:tblBorders>
+      <w:tblCellMar>
+        <w:top w:w="0" w:type="dxa"/>
+        <w:left w:w="108" w:type="dxa"/>
+        <w:bottom w:w="0" w:type="dxa"/>
+        <w:right w:w="108" w:type="dxa"/>
+      </w:tblCellMar>
+    </w:tblPr>
+  </w:style>
+  <w:style w:type="paragraph" w:styleId="Caption">
+    <w:name w:val="caption"/>
+    <w:basedOn w:val="Normal"/>
+    <w:next w:val="Normal"/>
+    <w:uiPriority w:val="35"/>
+    <w:unhideWhenUsed/>
+    <w:qFormat/>
+    <w:rsid w:val="001C66D9"/>
+    <w:pPr>
+      <w:spacing w:before="0" w:after="200" w:line="240" w:lineRule="auto"/>
+    </w:pPr>
+    <w:rPr>
+      <w:b/>
+      <w:bCs/>
+      <w:color w:val="4F81BD" w:themeColor="accent1"/>
+      <w:sz w:val="18"/>
+      <w:szCs w:val="18"/>
+    </w:rPr>
+  </w:style>
+  <w:style w:type="paragraph" w:styleId="TableofFigures">
+    <w:name w:val="table of figures"/>
+    <w:basedOn w:val="Normal"/>
+    <w:next w:val="Normal"/>
+    <w:uiPriority w:val="99"/>
+    <w:unhideWhenUsed/>
+    <w:rsid w:val="00B02425"/>
+  </w:style>
+  <w:style w:type="paragraph" w:styleId="Header">
+    <w:name w:val="header"/>
+    <w:basedOn w:val="Normal"/>
+    <w:link w:val="HeaderChar"/>
+    <w:uiPriority w:val="99"/>
+    <w:unhideWhenUsed/>
+    <w:rsid w:val="00BB0876"/>
+    <w:pPr>
+      <w:tabs>
+        <w:tab w:val="center" w:pos="4680"/>
+        <w:tab w:val="right" w:pos="9360"/>
+      </w:tabs>
+      <w:spacing w:before="0" w:line="240" w:lineRule="auto"/>
+    </w:pPr>
+  </w:style>
+  <w:style w:type="character" w:customStyle="1" w:styleId="HeaderChar">
+    <w:name w:val="Header Char"/>
+    <w:basedOn w:val="DefaultParagraphFont"/>
+    <w:link w:val="Header"/>
+    <w:uiPriority w:val="99"/>
+    <w:rsid w:val="00BB0876"/>
+    <w:rPr>
+      <w:rFonts w:ascii="Times New Roman" w:eastAsia="Times New Roman" w:hAnsi="Times New Roman" w:cs="Times New Roman"/>
+      <w:sz w:val="26"/>
+      <w:szCs w:val="20"/>
+    </w:rPr>
+  </w:style>
+  <w:style w:type="paragraph" w:styleId="Footer">
+    <w:name w:val="footer"/>
+    <w:basedOn w:val="Normal"/>
+    <w:link w:val="FooterChar"/>
+    <w:uiPriority w:val="99"/>
+    <w:unhideWhenUsed/>
+    <w:rsid w:val="00BB0876"/>
+    <w:pPr>
+      <w:tabs>
+        <w:tab w:val="center" w:pos="4680"/>
+        <w:tab w:val="right" w:pos="9360"/>
+      </w:tabs>
+      <w:spacing w:before="0" w:line="240" w:lineRule="auto"/>
+    </w:pPr>
+  </w:style>
+  <w:style w:type="character" w:customStyle="1" w:styleId="FooterChar">
+    <w:name w:val="Footer Char"/>
+    <w:basedOn w:val="DefaultParagraphFont"/>
+    <w:link w:val="Footer"/>
+    <w:uiPriority w:val="99"/>
+    <w:rsid w:val="00BB0876"/>
+    <w:rPr>
+      <w:rFonts w:ascii="Times New Roman" w:eastAsia="Times New Roman" w:hAnsi="Times New Roman" w:cs="Times New Roman"/>
+      <w:sz w:val="26"/>
+      <w:szCs w:val="20"/>
+    </w:rPr>
+  </w:style>
+  <w:style w:type="paragraph" w:styleId="TOC3">
+    <w:name w:val="toc 3"/>
+    <w:basedOn w:val="Normal"/>
+    <w:next w:val="Normal"/>
+    <w:autoRedefine/>
+    <w:uiPriority w:val="39"/>
+    <w:unhideWhenUsed/>
+    <w:rsid w:val="00BB0876"/>
+    <w:pPr>
+      <w:spacing w:after="100"/>
+      <w:ind w:left="520"/>
+    </w:pPr>
+  </w:style>
+  <w:style w:type="paragraph" w:styleId="ListParagraph">
+    <w:name w:val="List Paragraph"/>
+    <w:basedOn w:val="Normal"/>
+    <w:uiPriority w:val="34"/>
+    <w:qFormat/>
+    <w:rsid w:val="008D08CD"/>
     <w:pPr>
       <w:spacing w:before="0" w:after="200" w:line="276" w:lineRule="auto"/>
       <w:ind w:left="720"/>
@@ -6429,7 +6987,7 @@
 </file>
 
 <file path=customXml/itemProps1.xml><?xml version="1.0" encoding="utf-8"?>
-<ds:datastoreItem xmlns:ds="http://schemas.openxmlformats.org/officeDocument/2006/customXml" ds:itemID="{8A6D861C-6874-413A-9992-8C0E6C5372FB}">
+<ds:datastoreItem xmlns:ds="http://schemas.openxmlformats.org/officeDocument/2006/customXml" ds:itemID="{E69D792B-820D-4D69-815D-15145254732D}">
   <ds:schemaRefs>
     <ds:schemaRef ds:uri="http://schemas.openxmlformats.org/officeDocument/2006/bibliography"/>
   </ds:schemaRefs>

</xml_diff>